<commit_message>
incorporating final comments frmom Jessica
</commit_message>
<xml_diff>
--- a/OSF/Supplemental_Tables_and_Figures.docx
+++ b/OSF/Supplemental_Tables_and_Figures.docx
@@ -1,6 +1,6 @@
 
 <file path=word/document.xml><?xml version="1.0" encoding="utf-8"?>
-<w:document xmlns:wpc="http://schemas.microsoft.com/office/word/2010/wordprocessingCanvas" xmlns:cx="http://schemas.microsoft.com/office/drawing/2014/chartex" xmlns:cx1="http://schemas.microsoft.com/office/drawing/2015/9/8/chartex" xmlns:cx2="http://schemas.microsoft.com/office/drawing/2015/10/21/chartex" xmlns:cx3="http://schemas.microsoft.com/office/drawing/2016/5/9/chartex" xmlns:cx4="http://schemas.microsoft.com/office/drawing/2016/5/10/chartex" xmlns:cx5="http://schemas.microsoft.com/office/drawing/2016/5/11/chartex" xmlns:cx6="http://schemas.microsoft.com/office/drawing/2016/5/12/chartex" xmlns:cx7="http://schemas.microsoft.com/office/drawing/2016/5/13/chartex" xmlns:cx8="http://schemas.microsoft.com/office/drawing/2016/5/14/chartex" xmlns:mc="http://schemas.openxmlformats.org/markup-compatibility/2006" xmlns:aink="http://schemas.microsoft.com/office/drawing/2016/ink" xmlns:am3d="http://schemas.microsoft.com/office/drawing/2017/model3d" xmlns:o="urn:schemas-microsoft-com:office:office" xmlns:r="http://schemas.openxmlformats.org/officeDocument/2006/relationships" xmlns:m="http://schemas.openxmlformats.org/officeDocument/2006/math" xmlns:v="urn:schemas-microsoft-com:vml" xmlns:wp14="http://schemas.microsoft.com/office/word/2010/wordprocessingDrawing" xmlns:wp="http://schemas.openxmlformats.org/drawingml/2006/wordprocessingDrawing" xmlns:w10="urn:schemas-microsoft-com:office:word" xmlns:w="http://schemas.openxmlformats.org/wordprocessingml/2006/main" xmlns:w14="http://schemas.microsoft.com/office/word/2010/wordml" xmlns:w15="http://schemas.microsoft.com/office/word/2012/wordml" xmlns:w16cid="http://schemas.microsoft.com/office/word/2016/wordml/cid" xmlns:w16se="http://schemas.microsoft.com/office/word/2015/wordml/symex" xmlns:wpg="http://schemas.microsoft.com/office/word/2010/wordprocessingGroup" xmlns:wpi="http://schemas.microsoft.com/office/word/2010/wordprocessingInk" xmlns:wne="http://schemas.microsoft.com/office/word/2006/wordml" xmlns:wps="http://schemas.microsoft.com/office/word/2010/wordprocessingShape" mc:Ignorable="w14 w15 w16se w16cid wp14">
+<w:document xmlns:wpc="http://schemas.microsoft.com/office/word/2010/wordprocessingCanvas" xmlns:cx="http://schemas.microsoft.com/office/drawing/2014/chartex" xmlns:cx1="http://schemas.microsoft.com/office/drawing/2015/9/8/chartex" xmlns:cx2="http://schemas.microsoft.com/office/drawing/2015/10/21/chartex" xmlns:cx3="http://schemas.microsoft.com/office/drawing/2016/5/9/chartex" xmlns:cx4="http://schemas.microsoft.com/office/drawing/2016/5/10/chartex" xmlns:cx5="http://schemas.microsoft.com/office/drawing/2016/5/11/chartex" xmlns:cx6="http://schemas.microsoft.com/office/drawing/2016/5/12/chartex" xmlns:cx7="http://schemas.microsoft.com/office/drawing/2016/5/13/chartex" xmlns:cx8="http://schemas.microsoft.com/office/drawing/2016/5/14/chartex" xmlns:mc="http://schemas.openxmlformats.org/markup-compatibility/2006" xmlns:aink="http://schemas.microsoft.com/office/drawing/2016/ink" xmlns:am3d="http://schemas.microsoft.com/office/drawing/2017/model3d" xmlns:o="urn:schemas-microsoft-com:office:office" xmlns:oel="http://schemas.microsoft.com/office/2019/extlst" xmlns:r="http://schemas.openxmlformats.org/officeDocument/2006/relationships" xmlns:m="http://schemas.openxmlformats.org/officeDocument/2006/math" xmlns:v="urn:schemas-microsoft-com:vml" xmlns:wp14="http://schemas.microsoft.com/office/word/2010/wordprocessingDrawing" xmlns:wp="http://schemas.openxmlformats.org/drawingml/2006/wordprocessingDrawing" xmlns:w10="urn:schemas-microsoft-com:office:word" xmlns:w="http://schemas.openxmlformats.org/wordprocessingml/2006/main" xmlns:w14="http://schemas.microsoft.com/office/word/2010/wordml" xmlns:w15="http://schemas.microsoft.com/office/word/2012/wordml" xmlns:w16cex="http://schemas.microsoft.com/office/word/2018/wordml/cex" xmlns:w16cid="http://schemas.microsoft.com/office/word/2016/wordml/cid" xmlns:w16="http://schemas.microsoft.com/office/word/2018/wordml" xmlns:w16du="http://schemas.microsoft.com/office/word/2023/wordml/word16du" xmlns:w16sdtdh="http://schemas.microsoft.com/office/word/2020/wordml/sdtdatahash" xmlns:w16sdtfl="http://schemas.microsoft.com/office/word/2024/wordml/sdtformatlock" xmlns:w16se="http://schemas.microsoft.com/office/word/2015/wordml/symex" xmlns:wpg="http://schemas.microsoft.com/office/word/2010/wordprocessingGroup" xmlns:wpi="http://schemas.microsoft.com/office/word/2010/wordprocessingInk" xmlns:wne="http://schemas.microsoft.com/office/word/2006/wordml" xmlns:wps="http://schemas.microsoft.com/office/word/2010/wordprocessingShape" mc:Ignorable="w14 w15 w16se w16cid w16 w16cex w16sdtdh w16sdtfl w16du wp14">
   <w:body>
     <w:p>
       <w:pPr>
@@ -1556,25 +1556,7 @@
                 <w:color w:val="000000"/>
                 <w:lang w:val="en-US" w:eastAsia="de-DE"/>
               </w:rPr>
-              <w:t xml:space="preserve">+ </w:t>
-            </w:r>
-            <w:proofErr w:type="spellStart"/>
-            <w:r>
-              <w:rPr>
-                <w:rFonts w:ascii="Times New Roman" w:eastAsia="Times New Roman" w:hAnsi="Times New Roman" w:cs="Times New Roman"/>
-                <w:color w:val="000000"/>
-                <w:lang w:val="en-US" w:eastAsia="de-DE"/>
-              </w:rPr>
-              <w:t>Klavier</w:t>
-            </w:r>
-            <w:proofErr w:type="spellEnd"/>
-            <w:r>
-              <w:rPr>
-                <w:rFonts w:ascii="Times New Roman" w:eastAsia="Times New Roman" w:hAnsi="Times New Roman" w:cs="Times New Roman"/>
-                <w:color w:val="000000"/>
-                <w:lang w:val="en-US" w:eastAsia="de-DE"/>
-              </w:rPr>
-              <w:t xml:space="preserve"> </w:t>
+              <w:t xml:space="preserve">+ Klavier </w:t>
             </w:r>
             <w:r>
               <w:rPr>
@@ -2730,23 +2712,13 @@
                 <w:lang w:eastAsia="de-DE"/>
               </w:rPr>
             </w:pPr>
-            <w:proofErr w:type="spellStart"/>
             <w:r>
               <w:rPr>
                 <w:rFonts w:ascii="Times New Roman" w:eastAsia="Times New Roman" w:hAnsi="Times New Roman" w:cs="Times New Roman"/>
                 <w:color w:val="000000"/>
                 <w:lang w:val="en-US" w:eastAsia="de-DE"/>
               </w:rPr>
-              <w:t>Klavier</w:t>
-            </w:r>
-            <w:proofErr w:type="spellEnd"/>
-            <w:r>
-              <w:rPr>
-                <w:rFonts w:ascii="Times New Roman" w:eastAsia="Times New Roman" w:hAnsi="Times New Roman" w:cs="Times New Roman"/>
-                <w:color w:val="000000"/>
-                <w:lang w:val="en-US" w:eastAsia="de-DE"/>
-              </w:rPr>
-              <w:t xml:space="preserve"> </w:t>
+              <w:t xml:space="preserve">Klavier </w:t>
             </w:r>
             <w:r>
               <w:rPr>
@@ -3189,6 +3161,8 @@
             <w:r>
               <w:rPr>
                 <w:rFonts w:ascii="Times New Roman" w:eastAsia="Times New Roman" w:hAnsi="Times New Roman" w:cs="Times New Roman"/>
+                <w:i/>
+                <w:iCs/>
                 <w:color w:val="000000"/>
                 <w:lang w:eastAsia="de-DE"/>
               </w:rPr>
@@ -4303,7 +4277,6 @@
               <w:t>(</w:t>
             </w:r>
             <w:proofErr w:type="spellStart"/>
-            <w:proofErr w:type="gramStart"/>
             <w:r>
               <w:rPr>
                 <w:rFonts w:ascii="Times New Roman" w:eastAsia="Times New Roman" w:hAnsi="Times New Roman" w:cs="Times New Roman"/>
@@ -4323,18 +4296,7 @@
                 <w:color w:val="000000"/>
                 <w:lang w:eastAsia="de-DE"/>
               </w:rPr>
-              <w:t xml:space="preserve">)   </w:t>
-            </w:r>
-            <w:proofErr w:type="gramEnd"/>
-            <w:r>
-              <w:rPr>
-                <w:rFonts w:ascii="Times New Roman" w:eastAsia="Times New Roman" w:hAnsi="Times New Roman" w:cs="Times New Roman"/>
-                <w:i/>
-                <w:iCs/>
-                <w:color w:val="000000"/>
-                <w:lang w:eastAsia="de-DE"/>
-              </w:rPr>
-              <w:t xml:space="preserve">    </w:t>
+              <w:t xml:space="preserve">)       </w:t>
             </w:r>
             <w:r>
               <w:rPr>
@@ -4561,7 +4523,6 @@
               <w:t>(</w:t>
             </w:r>
             <w:proofErr w:type="spellStart"/>
-            <w:proofErr w:type="gramStart"/>
             <w:r>
               <w:rPr>
                 <w:rFonts w:ascii="Times New Roman" w:eastAsia="Times New Roman" w:hAnsi="Times New Roman" w:cs="Times New Roman"/>
@@ -4589,16 +4550,7 @@
                 <w:color w:val="000000"/>
                 <w:lang w:eastAsia="de-DE"/>
               </w:rPr>
-              <w:t xml:space="preserve"> </w:t>
-            </w:r>
-            <w:proofErr w:type="gramEnd"/>
-            <w:r>
-              <w:rPr>
-                <w:rFonts w:ascii="Times New Roman" w:eastAsia="Times New Roman" w:hAnsi="Times New Roman" w:cs="Times New Roman"/>
-                <w:color w:val="000000"/>
-                <w:lang w:eastAsia="de-DE"/>
-              </w:rPr>
-              <w:t xml:space="preserve">   </w:t>
+              <w:t xml:space="preserve">    </w:t>
             </w:r>
           </w:p>
         </w:tc>
@@ -6974,7 +6926,6 @@
                 <w:lang w:eastAsia="de-DE"/>
               </w:rPr>
             </w:pPr>
-            <w:proofErr w:type="gramStart"/>
             <w:r>
               <w:rPr>
                 <w:rFonts w:ascii="Times New Roman" w:eastAsia="Times New Roman" w:hAnsi="Times New Roman" w:cs="Times New Roman"/>
@@ -6994,7 +6945,6 @@
               <w:t>(</w:t>
             </w:r>
             <w:proofErr w:type="spellStart"/>
-            <w:proofErr w:type="gramEnd"/>
             <w:r>
               <w:rPr>
                 <w:rFonts w:ascii="Times New Roman" w:eastAsia="Times New Roman" w:hAnsi="Times New Roman" w:cs="Times New Roman"/>
@@ -7566,7 +7516,6 @@
                 <w:lang w:eastAsia="de-DE"/>
               </w:rPr>
             </w:pPr>
-            <w:proofErr w:type="gramStart"/>
             <w:r>
               <w:rPr>
                 <w:rFonts w:ascii="Times New Roman" w:eastAsia="Times New Roman" w:hAnsi="Times New Roman" w:cs="Times New Roman"/>
@@ -7583,18 +7532,7 @@
                 <w:color w:val="000000"/>
                 <w:lang w:eastAsia="de-DE"/>
               </w:rPr>
-              <w:t>(</w:t>
-            </w:r>
-            <w:proofErr w:type="gramEnd"/>
-            <w:r>
-              <w:rPr>
-                <w:rFonts w:ascii="Times New Roman" w:eastAsia="Times New Roman" w:hAnsi="Times New Roman" w:cs="Times New Roman"/>
-                <w:i/>
-                <w:iCs/>
-                <w:color w:val="000000"/>
-                <w:lang w:eastAsia="de-DE"/>
-              </w:rPr>
-              <w:t xml:space="preserve">PhD) </w:t>
+              <w:t xml:space="preserve">(PhD) </w:t>
             </w:r>
           </w:p>
         </w:tc>
@@ -7982,7 +7920,25 @@
                 <w:color w:val="000000"/>
                 <w:lang w:eastAsia="de-DE"/>
               </w:rPr>
-              <w:t xml:space="preserve"> = 4, p = 0.2</w:t>
+              <w:t xml:space="preserve"> = 4, </w:t>
+            </w:r>
+            <w:r>
+              <w:rPr>
+                <w:rFonts w:ascii="Times New Roman" w:eastAsia="Times New Roman" w:hAnsi="Times New Roman" w:cs="Times New Roman"/>
+                <w:i/>
+                <w:iCs/>
+                <w:color w:val="000000"/>
+                <w:lang w:eastAsia="de-DE"/>
+              </w:rPr>
+              <w:t>p</w:t>
+            </w:r>
+            <w:r>
+              <w:rPr>
+                <w:rFonts w:ascii="Times New Roman" w:eastAsia="Times New Roman" w:hAnsi="Times New Roman" w:cs="Times New Roman"/>
+                <w:color w:val="000000"/>
+                <w:lang w:eastAsia="de-DE"/>
+              </w:rPr>
+              <w:t xml:space="preserve"> = 0.2</w:t>
             </w:r>
             <w:r>
               <w:rPr>
@@ -8059,7 +8015,25 @@
                 <w:color w:val="000000"/>
                 <w:lang w:eastAsia="de-DE"/>
               </w:rPr>
-              <w:t xml:space="preserve"> = 2, p = 0.</w:t>
+              <w:t xml:space="preserve"> = 2, </w:t>
+            </w:r>
+            <w:r>
+              <w:rPr>
+                <w:rFonts w:ascii="Times New Roman" w:eastAsia="Times New Roman" w:hAnsi="Times New Roman" w:cs="Times New Roman"/>
+                <w:i/>
+                <w:iCs/>
+                <w:color w:val="000000"/>
+                <w:lang w:eastAsia="de-DE"/>
+              </w:rPr>
+              <w:t>p</w:t>
+            </w:r>
+            <w:r>
+              <w:rPr>
+                <w:rFonts w:ascii="Times New Roman" w:eastAsia="Times New Roman" w:hAnsi="Times New Roman" w:cs="Times New Roman"/>
+                <w:color w:val="000000"/>
+                <w:lang w:eastAsia="de-DE"/>
+              </w:rPr>
+              <w:t xml:space="preserve"> = 0.</w:t>
             </w:r>
             <w:r>
               <w:rPr>
@@ -8153,7 +8127,25 @@
                 <w:color w:val="000000"/>
                 <w:lang w:eastAsia="de-DE"/>
               </w:rPr>
-              <w:t>, p = 0.</w:t>
+              <w:t xml:space="preserve">, </w:t>
+            </w:r>
+            <w:r>
+              <w:rPr>
+                <w:rFonts w:ascii="Times New Roman" w:eastAsia="Times New Roman" w:hAnsi="Times New Roman" w:cs="Times New Roman"/>
+                <w:i/>
+                <w:iCs/>
+                <w:color w:val="000000"/>
+                <w:lang w:eastAsia="de-DE"/>
+              </w:rPr>
+              <w:t>p</w:t>
+            </w:r>
+            <w:r>
+              <w:rPr>
+                <w:rFonts w:ascii="Times New Roman" w:eastAsia="Times New Roman" w:hAnsi="Times New Roman" w:cs="Times New Roman"/>
+                <w:color w:val="000000"/>
+                <w:lang w:eastAsia="de-DE"/>
+              </w:rPr>
+              <w:t xml:space="preserve"> = 0.</w:t>
             </w:r>
             <w:r>
               <w:rPr>
@@ -8190,7 +8182,71 @@
           <w:i/>
           <w:lang w:val="en-US"/>
         </w:rPr>
-        <w:t>This table presents the number of individuals belonging to different income, education, and degree categories. We tested group differences between musician (M) and non-musicians (C) using a Chi-square test and show the results in the last line of this table. Please note that the</w:t>
+        <w:t xml:space="preserve">This table presents the number of individuals belonging to different income, education, and degree categories. We tested group differences between </w:t>
+      </w:r>
+      <w:r>
+        <w:rPr>
+          <w:rFonts w:ascii="Times New Roman" w:hAnsi="Times New Roman" w:cs="Times New Roman"/>
+          <w:i/>
+          <w:lang w:val="en-US"/>
+        </w:rPr>
+        <w:t>singers</w:t>
+      </w:r>
+      <w:r>
+        <w:rPr>
+          <w:rFonts w:ascii="Times New Roman" w:hAnsi="Times New Roman" w:cs="Times New Roman"/>
+          <w:i/>
+          <w:lang w:val="en-US"/>
+        </w:rPr>
+        <w:t xml:space="preserve"> </w:t>
+      </w:r>
+      <w:r>
+        <w:rPr>
+          <w:rFonts w:ascii="Times New Roman" w:hAnsi="Times New Roman" w:cs="Times New Roman"/>
+          <w:i/>
+          <w:lang w:val="en-US"/>
+        </w:rPr>
+        <w:t>(S</w:t>
+      </w:r>
+      <w:r>
+        <w:rPr>
+          <w:rFonts w:ascii="Times New Roman" w:hAnsi="Times New Roman" w:cs="Times New Roman"/>
+          <w:i/>
+          <w:lang w:val="en-US"/>
+        </w:rPr>
+        <w:t xml:space="preserve">) and </w:t>
+      </w:r>
+      <w:r>
+        <w:rPr>
+          <w:rFonts w:ascii="Times New Roman" w:hAnsi="Times New Roman" w:cs="Times New Roman"/>
+          <w:i/>
+          <w:lang w:val="en-US"/>
+        </w:rPr>
+        <w:t>instrumentalists</w:t>
+      </w:r>
+      <w:r>
+        <w:rPr>
+          <w:rFonts w:ascii="Times New Roman" w:hAnsi="Times New Roman" w:cs="Times New Roman"/>
+          <w:i/>
+          <w:lang w:val="en-US"/>
+        </w:rPr>
+        <w:t xml:space="preserve"> (</w:t>
+      </w:r>
+      <w:r>
+        <w:rPr>
+          <w:rFonts w:ascii="Times New Roman" w:hAnsi="Times New Roman" w:cs="Times New Roman"/>
+          <w:i/>
+          <w:lang w:val="en-US"/>
+        </w:rPr>
+        <w:t>I</w:t>
+      </w:r>
+      <w:r>
+        <w:rPr>
+          <w:rFonts w:ascii="Times New Roman" w:hAnsi="Times New Roman" w:cs="Times New Roman"/>
+          <w:i/>
+          <w:lang w:val="en-US"/>
+        </w:rPr>
+        <w:t>) using a Chi-square test and show the results in the last line of this table. Please note that the</w:t>
       </w:r>
       <w:r>
         <w:rPr>
@@ -8282,7 +8338,63 @@
           <w:i/>
           <w:lang w:val="en-US"/>
         </w:rPr>
-        <w:t>. We therefore consider the trend observed for the “Education” factor merely as an artefact of the response format. M = Musicians, C = Controls/Non-Musicians</w:t>
+        <w:t xml:space="preserve">. We therefore consider the trend observed for the “Education” factor merely as an artefact of the response format. </w:t>
+      </w:r>
+      <w:r>
+        <w:rPr>
+          <w:rFonts w:ascii="Times New Roman" w:hAnsi="Times New Roman" w:cs="Times New Roman"/>
+          <w:i/>
+          <w:lang w:val="en-US"/>
+        </w:rPr>
+        <w:t>S</w:t>
+      </w:r>
+      <w:r>
+        <w:rPr>
+          <w:rFonts w:ascii="Times New Roman" w:hAnsi="Times New Roman" w:cs="Times New Roman"/>
+          <w:i/>
+          <w:lang w:val="en-US"/>
+        </w:rPr>
+        <w:t xml:space="preserve"> = </w:t>
+      </w:r>
+      <w:r>
+        <w:rPr>
+          <w:rFonts w:ascii="Times New Roman" w:hAnsi="Times New Roman" w:cs="Times New Roman"/>
+          <w:i/>
+          <w:lang w:val="en-US"/>
+        </w:rPr>
+        <w:t>Singers</w:t>
+      </w:r>
+      <w:r>
+        <w:rPr>
+          <w:rFonts w:ascii="Times New Roman" w:hAnsi="Times New Roman" w:cs="Times New Roman"/>
+          <w:i/>
+          <w:lang w:val="en-US"/>
+        </w:rPr>
+        <w:t xml:space="preserve">, </w:t>
+      </w:r>
+      <w:r>
+        <w:rPr>
+          <w:rFonts w:ascii="Times New Roman" w:hAnsi="Times New Roman" w:cs="Times New Roman"/>
+          <w:i/>
+          <w:lang w:val="en-US"/>
+        </w:rPr>
+        <w:t>I</w:t>
+      </w:r>
+      <w:r>
+        <w:rPr>
+          <w:rFonts w:ascii="Times New Roman" w:hAnsi="Times New Roman" w:cs="Times New Roman"/>
+          <w:i/>
+          <w:lang w:val="en-US"/>
+        </w:rPr>
+        <w:t xml:space="preserve"> = </w:t>
+      </w:r>
+      <w:r>
+        <w:rPr>
+          <w:rFonts w:ascii="Times New Roman" w:hAnsi="Times New Roman" w:cs="Times New Roman"/>
+          <w:i/>
+          <w:lang w:val="en-US"/>
+        </w:rPr>
+        <w:t>Instrumentalists</w:t>
       </w:r>
     </w:p>
     <w:p>
@@ -8596,20 +8708,8 @@
                 <w:color w:val="000000"/>
                 <w:lang w:eastAsia="de-DE"/>
               </w:rPr>
-              <w:t xml:space="preserve">F0 </w:t>
-            </w:r>
-            <w:proofErr w:type="spellStart"/>
-            <w:r>
-              <w:rPr>
-                <w:rFonts w:ascii="Times New Roman" w:eastAsia="Times New Roman" w:hAnsi="Times New Roman" w:cs="Times New Roman"/>
-                <w:b/>
-                <w:bCs/>
-                <w:color w:val="000000"/>
-                <w:lang w:eastAsia="de-DE"/>
-              </w:rPr>
-              <w:t>Glide</w:t>
-            </w:r>
-            <w:proofErr w:type="spellEnd"/>
+              <w:t>F0 Glide</w:t>
+            </w:r>
           </w:p>
         </w:tc>
         <w:tc>
@@ -12838,7 +12938,6 @@
             <w:docPart w:val="21BF321679BD41868CC7AF59429A5039"/>
           </w:placeholder>
         </w:sdtPr>
-        <w:sdtEndPr/>
         <w:sdtContent>
           <w:r>
             <w:rPr>
@@ -12856,7 +12955,7 @@
               <w:noProof/>
               <w:lang w:val="en-US"/>
             </w:rPr>
-            <w:instrText>ADDIN CitaviPlaceholder{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}</w:instrText>
+            <w:instrText>ADDIN CitaviPlaceholder{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}</w:instrText>
           </w:r>
           <w:r>
             <w:rPr>
@@ -12874,7 +12973,7 @@
               <w:noProof/>
               <w:lang w:val="en-US"/>
             </w:rPr>
-            <w:t>(McAleer et al. 2014)</w:t>
+            <w:t>(McAleer et al., 2014)</w:t>
           </w:r>
           <w:r>
             <w:rPr>
@@ -12927,7 +13026,6 @@
             <w:docPart w:val="A36611C7CBFA43A5BF6D57A01F6AD50B"/>
           </w:placeholder>
         </w:sdtPr>
-        <w:sdtEndPr/>
         <w:sdtContent>
           <w:r>
             <w:rPr>
@@ -12945,7 +13043,7 @@
               <w:noProof/>
               <w:lang w:val="en-US"/>
             </w:rPr>
-            <w:instrText>ADDIN CitaviPlaceholder{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}</w:instrText>
+            <w:instrText>ADDIN CitaviPlaceholder{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}</w:instrText>
           </w:r>
           <w:r>
             <w:rPr>
@@ -12963,7 +13061,7 @@
               <w:noProof/>
               <w:lang w:val="en-US"/>
             </w:rPr>
-            <w:t>(Boersma 2018)</w:t>
+            <w:t>(Boersma, 2018)</w:t>
           </w:r>
           <w:r>
             <w:rPr>
@@ -13016,7 +13114,6 @@
             <w:docPart w:val="A36611C7CBFA43A5BF6D57A01F6AD50B"/>
           </w:placeholder>
         </w:sdtPr>
-        <w:sdtEndPr/>
         <w:sdtContent>
           <w:r>
             <w:rPr>
@@ -13034,7 +13131,7 @@
               <w:noProof/>
               <w:lang w:val="en-US"/>
             </w:rPr>
-            <w:instrText>ADDIN CitaviPlaceholder{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}</w:instrText>
+            <w:instrText>ADDIN CitaviPlaceholder{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}</w:instrText>
           </w:r>
           <w:r>
             <w:rPr>
@@ -13052,7 +13149,7 @@
               <w:noProof/>
               <w:lang w:val="en-US"/>
             </w:rPr>
-            <w:t>(MATLAB 2020)</w:t>
+            <w:t>(MATLAB, 2020)</w:t>
           </w:r>
           <w:r>
             <w:rPr>
@@ -13473,20 +13570,8 @@
                 <w:color w:val="000000"/>
                 <w:lang w:eastAsia="de-DE"/>
               </w:rPr>
-              <w:t xml:space="preserve">F0 </w:t>
-            </w:r>
-            <w:proofErr w:type="spellStart"/>
-            <w:r>
-              <w:rPr>
-                <w:rFonts w:ascii="Times New Roman" w:eastAsia="Times New Roman" w:hAnsi="Times New Roman" w:cs="Times New Roman"/>
-                <w:b/>
-                <w:bCs/>
-                <w:color w:val="000000"/>
-                <w:lang w:eastAsia="de-DE"/>
-              </w:rPr>
-              <w:t>Glide</w:t>
-            </w:r>
-            <w:proofErr w:type="spellEnd"/>
+              <w:t>F0 Glide</w:t>
+            </w:r>
           </w:p>
         </w:tc>
         <w:tc>
@@ -17715,7 +17800,6 @@
             <w:docPart w:val="524411A7E80F45EC811C775A9AAAF560"/>
           </w:placeholder>
         </w:sdtPr>
-        <w:sdtEndPr/>
         <w:sdtContent>
           <w:r>
             <w:rPr>
@@ -17733,7 +17817,7 @@
               <w:noProof/>
               <w:lang w:val="en-US"/>
             </w:rPr>
-            <w:instrText>ADDIN CitaviPlaceholder{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}</w:instrText>
+            <w:instrText>ADDIN CitaviPlaceholder{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}</w:instrText>
           </w:r>
           <w:r>
             <w:rPr>
@@ -17751,7 +17835,7 @@
               <w:noProof/>
               <w:lang w:val="en-US"/>
             </w:rPr>
-            <w:t>(McAleer et al. 2014)</w:t>
+            <w:t>(McAleer et al., 2014)</w:t>
           </w:r>
           <w:r>
             <w:rPr>
@@ -17804,7 +17888,6 @@
             <w:docPart w:val="A9321BB880914539AB75294DB082F33A"/>
           </w:placeholder>
         </w:sdtPr>
-        <w:sdtEndPr/>
         <w:sdtContent>
           <w:r>
             <w:rPr>
@@ -17822,7 +17905,7 @@
               <w:noProof/>
               <w:lang w:val="en-US"/>
             </w:rPr>
-            <w:instrText>ADDIN CitaviPlaceholder{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}</w:instrText>
+            <w:instrText>ADDIN CitaviPlaceholder{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}</w:instrText>
           </w:r>
           <w:r>
             <w:rPr>
@@ -17840,7 +17923,7 @@
               <w:noProof/>
               <w:lang w:val="en-US"/>
             </w:rPr>
-            <w:t>(Boersma 2018)</w:t>
+            <w:t>(Boersma, 2018)</w:t>
           </w:r>
           <w:r>
             <w:rPr>
@@ -17893,7 +17976,6 @@
             <w:docPart w:val="A9321BB880914539AB75294DB082F33A"/>
           </w:placeholder>
         </w:sdtPr>
-        <w:sdtEndPr/>
         <w:sdtContent>
           <w:r>
             <w:rPr>
@@ -17911,7 +17993,7 @@
               <w:noProof/>
               <w:lang w:val="en-US"/>
             </w:rPr>
-            <w:instrText>ADDIN CitaviPlaceholder{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}</w:instrText>
+            <w:instrText>ADDIN CitaviPlaceholder{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}</w:instrText>
           </w:r>
           <w:r>
             <w:rPr>
@@ -17929,7 +18011,7 @@
               <w:noProof/>
               <w:lang w:val="en-US"/>
             </w:rPr>
-            <w:t>(MATLAB 2020)</w:t>
+            <w:t>(MATLAB, 2020)</w:t>
           </w:r>
           <w:r>
             <w:rPr>
@@ -18180,7 +18262,7 @@
           <w:i/>
           <w:lang w:val="en-US"/>
         </w:rPr>
-        <w:t xml:space="preserve">key mappings to emotions. </w:t>
+        <w:t>key mappings to emotions</w:t>
       </w:r>
     </w:p>
     <w:tbl>
@@ -18788,17 +18870,7 @@
           <w:i/>
           <w:lang w:val="en-US"/>
         </w:rPr>
-        <w:t>„</w:t>
-      </w:r>
-      <w:proofErr w:type="gramStart"/>
-      <w:r>
-        <w:rPr>
-          <w:rFonts w:ascii="Times New Roman" w:hAnsi="Times New Roman" w:cs="Times New Roman"/>
-          <w:bCs/>
-          <w:i/>
-          <w:lang w:val="en-US"/>
-        </w:rPr>
-        <w:t xml:space="preserve">d“ </w:t>
+        <w:t xml:space="preserve">„d“ </w:t>
       </w:r>
       <w:r>
         <w:rPr>
@@ -18807,17 +18879,7 @@
           <w:color w:val="000000" w:themeColor="text1"/>
           <w:lang w:val="en-US" w:eastAsia="de-DE"/>
         </w:rPr>
-        <w:t>and</w:t>
-      </w:r>
-      <w:proofErr w:type="gramEnd"/>
-      <w:r>
-        <w:rPr>
-          <w:rFonts w:ascii="Times New Roman" w:eastAsia="Times New Roman" w:hAnsi="Times New Roman" w:cs="Times New Roman"/>
-          <w:i/>
-          <w:color w:val="000000" w:themeColor="text1"/>
-          <w:lang w:val="en-US" w:eastAsia="de-DE"/>
-        </w:rPr>
-        <w:t xml:space="preserve"> </w:t>
+        <w:t xml:space="preserve">and </w:t>
       </w:r>
       <w:r>
         <w:rPr>
@@ -18936,7 +18998,7 @@
           <w:i/>
           <w:lang w:val="en-US"/>
         </w:rPr>
-        <w:t>Participant assignment to the different response key mappings.</w:t>
+        <w:t>Participant assignment to the different response key mapping</w:t>
       </w:r>
     </w:p>
     <w:tbl>
@@ -19428,7 +19490,55 @@
           <w:szCs w:val="22"/>
           <w:lang w:val="en-US"/>
         </w:rPr>
-        <w:t xml:space="preserve"> (Singers vs. Instrumentalists)</w:t>
+        <w:t xml:space="preserve"> (</w:t>
+      </w:r>
+      <w:r>
+        <w:rPr>
+          <w:rFonts w:ascii="Times New Roman" w:hAnsi="Times New Roman" w:cs="Times New Roman"/>
+          <w:b/>
+          <w:i w:val="0"/>
+          <w:color w:val="000000"/>
+          <w:sz w:val="22"/>
+          <w:szCs w:val="22"/>
+          <w:lang w:val="en-US"/>
+        </w:rPr>
+        <w:t>S</w:t>
+      </w:r>
+      <w:r>
+        <w:rPr>
+          <w:rFonts w:ascii="Times New Roman" w:hAnsi="Times New Roman" w:cs="Times New Roman"/>
+          <w:b/>
+          <w:i w:val="0"/>
+          <w:color w:val="000000"/>
+          <w:sz w:val="22"/>
+          <w:szCs w:val="22"/>
+          <w:lang w:val="en-US"/>
+        </w:rPr>
+        <w:t xml:space="preserve">ingers vs. </w:t>
+      </w:r>
+      <w:r>
+        <w:rPr>
+          <w:rFonts w:ascii="Times New Roman" w:hAnsi="Times New Roman" w:cs="Times New Roman"/>
+          <w:b/>
+          <w:i w:val="0"/>
+          <w:color w:val="000000"/>
+          <w:sz w:val="22"/>
+          <w:szCs w:val="22"/>
+          <w:lang w:val="en-US"/>
+        </w:rPr>
+        <w:t>I</w:t>
+      </w:r>
+      <w:r>
+        <w:rPr>
+          <w:rFonts w:ascii="Times New Roman" w:hAnsi="Times New Roman" w:cs="Times New Roman"/>
+          <w:b/>
+          <w:i w:val="0"/>
+          <w:color w:val="000000"/>
+          <w:sz w:val="22"/>
+          <w:szCs w:val="22"/>
+          <w:lang w:val="en-US"/>
+        </w:rPr>
+        <w:t>nstrumentalists)</w:t>
       </w:r>
     </w:p>
     <w:p>
@@ -19439,6 +19549,7 @@
       </w:pPr>
       <w:r>
         <w:rPr>
+          <w:noProof/>
           <w:lang w:val="en-US"/>
         </w:rPr>
         <w:drawing>
@@ -19523,7 +19634,7 @@
               <w:i/>
               <w:lang w:val="en-US"/>
             </w:rPr>
-            <w:instrText>ADDIN CitaviPlaceholder{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}</w:instrText>
+            <w:instrText>ADDIN CitaviPlaceholder{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}</w:instrText>
           </w:r>
           <w:r>
             <w:rPr>
@@ -19588,7 +19699,7 @@
               <w:i/>
               <w:lang w:val="en-US"/>
             </w:rPr>
-            <w:instrText>ADDIN CitaviPlaceholder{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}</w:instrText>
+            <w:instrText>ADDIN CitaviPlaceholder{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}</w:instrText>
           </w:r>
           <w:r>
             <w:rPr>
@@ -19666,19 +19777,7 @@
           <w:szCs w:val="22"/>
           <w:lang w:val="en-US"/>
         </w:rPr>
-        <w:t>8</w:t>
-      </w:r>
-      <w:r>
-        <w:rPr>
-          <w:rFonts w:ascii="Times New Roman" w:hAnsi="Times New Roman" w:cs="Times New Roman"/>
-          <w:b/>
-          <w:i w:val="0"/>
-          <w:color w:val="000000" w:themeColor="text1"/>
-          <w:sz w:val="22"/>
-          <w:szCs w:val="22"/>
-          <w:lang w:val="en-US"/>
-        </w:rPr>
-        <w:t xml:space="preserve"> – </w:t>
+        <w:t xml:space="preserve">8 – </w:t>
       </w:r>
       <w:r>
         <w:rPr>
@@ -19737,6 +19836,7 @@
       </w:pPr>
       <w:r>
         <w:rPr>
+          <w:noProof/>
           <w:lang w:val="en-US"/>
         </w:rPr>
         <w:drawing>
@@ -19821,7 +19921,7 @@
               <w:i/>
               <w:lang w:val="en-US"/>
             </w:rPr>
-            <w:instrText>ADDIN CitaviPlaceholder{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}</w:instrText>
+            <w:instrText>ADDIN CitaviPlaceholder{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}</w:instrText>
           </w:r>
           <w:r>
             <w:rPr>
@@ -19886,7 +19986,7 @@
               <w:i/>
               <w:lang w:val="en-US"/>
             </w:rPr>
-            <w:instrText>ADDIN CitaviPlaceholder{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}</w:instrText>
+            <w:instrText>ADDIN CitaviPlaceholder{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}</w:instrText>
           </w:r>
           <w:r>
             <w:rPr>
@@ -20165,47 +20265,7 @@
           <w:iCs/>
           <w:lang w:val="en-US"/>
         </w:rPr>
-        <w:t xml:space="preserve">. Hap = happiness, </w:t>
-      </w:r>
-      <w:proofErr w:type="spellStart"/>
-      <w:r>
-        <w:rPr>
-          <w:rFonts w:ascii="Times New Roman" w:hAnsi="Times New Roman" w:cs="Times New Roman"/>
-          <w:i/>
-          <w:iCs/>
-          <w:lang w:val="en-US"/>
-        </w:rPr>
-        <w:t>Ple</w:t>
-      </w:r>
-      <w:proofErr w:type="spellEnd"/>
-      <w:r>
-        <w:rPr>
-          <w:rFonts w:ascii="Times New Roman" w:hAnsi="Times New Roman" w:cs="Times New Roman"/>
-          <w:i/>
-          <w:iCs/>
-          <w:lang w:val="en-US"/>
-        </w:rPr>
-        <w:t xml:space="preserve"> = pleasure, </w:t>
-      </w:r>
-      <w:proofErr w:type="spellStart"/>
-      <w:r>
-        <w:rPr>
-          <w:rFonts w:ascii="Times New Roman" w:hAnsi="Times New Roman" w:cs="Times New Roman"/>
-          <w:i/>
-          <w:iCs/>
-          <w:lang w:val="en-US"/>
-        </w:rPr>
-        <w:t>Fea</w:t>
-      </w:r>
-      <w:proofErr w:type="spellEnd"/>
-      <w:r>
-        <w:rPr>
-          <w:rFonts w:ascii="Times New Roman" w:hAnsi="Times New Roman" w:cs="Times New Roman"/>
-          <w:i/>
-          <w:iCs/>
-          <w:lang w:val="en-US"/>
-        </w:rPr>
-        <w:t xml:space="preserve"> = fear, Sad = sadness, Avg = average.</w:t>
+        <w:t>. Hap = happiness, Ple = pleasure, Fea = fear, Sad = sadness, Avg = average.</w:t>
       </w:r>
       <w:bookmarkStart w:id="2" w:name="_Hlk77335754"/>
       <w:bookmarkEnd w:id="2"/>
@@ -20449,47 +20509,7 @@
           <w:iCs/>
           <w:lang w:val="en-US"/>
         </w:rPr>
-        <w:t xml:space="preserve">. Hap = happiness, </w:t>
-      </w:r>
-      <w:proofErr w:type="spellStart"/>
-      <w:r>
-        <w:rPr>
-          <w:rFonts w:ascii="Times New Roman" w:hAnsi="Times New Roman" w:cs="Times New Roman"/>
-          <w:i/>
-          <w:iCs/>
-          <w:lang w:val="en-US"/>
-        </w:rPr>
-        <w:t>Ple</w:t>
-      </w:r>
-      <w:proofErr w:type="spellEnd"/>
-      <w:r>
-        <w:rPr>
-          <w:rFonts w:ascii="Times New Roman" w:hAnsi="Times New Roman" w:cs="Times New Roman"/>
-          <w:i/>
-          <w:iCs/>
-          <w:lang w:val="en-US"/>
-        </w:rPr>
-        <w:t xml:space="preserve"> = pleasure, </w:t>
-      </w:r>
-      <w:proofErr w:type="spellStart"/>
-      <w:r>
-        <w:rPr>
-          <w:rFonts w:ascii="Times New Roman" w:hAnsi="Times New Roman" w:cs="Times New Roman"/>
-          <w:i/>
-          <w:iCs/>
-          <w:lang w:val="en-US"/>
-        </w:rPr>
-        <w:t>Fea</w:t>
-      </w:r>
-      <w:proofErr w:type="spellEnd"/>
-      <w:r>
-        <w:rPr>
-          <w:rFonts w:ascii="Times New Roman" w:hAnsi="Times New Roman" w:cs="Times New Roman"/>
-          <w:i/>
-          <w:iCs/>
-          <w:lang w:val="en-US"/>
-        </w:rPr>
-        <w:t xml:space="preserve"> = fear, Sad = sadness, Avg = average.</w:t>
+        <w:t>. Hap = happiness, Ple = pleasure, Fea = fear, Sad = sadness, Avg = average.</w:t>
       </w:r>
     </w:p>
     <w:p>
@@ -20634,47 +20654,7 @@
           <w:iCs/>
           <w:lang w:val="en-US"/>
         </w:rPr>
-        <w:t xml:space="preserve">Note. Numbers represent the proportion of classification responses per Emotion and Morph Type, averaged across non-musicians. Hap = happiness, </w:t>
-      </w:r>
-      <w:proofErr w:type="spellStart"/>
-      <w:r>
-        <w:rPr>
-          <w:rFonts w:ascii="Times New Roman" w:hAnsi="Times New Roman" w:cs="Times New Roman"/>
-          <w:i/>
-          <w:iCs/>
-          <w:lang w:val="en-US"/>
-        </w:rPr>
-        <w:t>Ple</w:t>
-      </w:r>
-      <w:proofErr w:type="spellEnd"/>
-      <w:r>
-        <w:rPr>
-          <w:rFonts w:ascii="Times New Roman" w:hAnsi="Times New Roman" w:cs="Times New Roman"/>
-          <w:i/>
-          <w:iCs/>
-          <w:lang w:val="en-US"/>
-        </w:rPr>
-        <w:t xml:space="preserve"> = pleasure, </w:t>
-      </w:r>
-      <w:proofErr w:type="spellStart"/>
-      <w:r>
-        <w:rPr>
-          <w:rFonts w:ascii="Times New Roman" w:hAnsi="Times New Roman" w:cs="Times New Roman"/>
-          <w:i/>
-          <w:iCs/>
-          <w:lang w:val="en-US"/>
-        </w:rPr>
-        <w:t>Fea</w:t>
-      </w:r>
-      <w:proofErr w:type="spellEnd"/>
-      <w:r>
-        <w:rPr>
-          <w:rFonts w:ascii="Times New Roman" w:hAnsi="Times New Roman" w:cs="Times New Roman"/>
-          <w:i/>
-          <w:iCs/>
-          <w:lang w:val="en-US"/>
-        </w:rPr>
-        <w:t xml:space="preserve"> = fear, Sad = sadness, Avg = average.</w:t>
+        <w:t>Note. Numbers represent the proportion of classification responses per Emotion and Morph Type, averaged across non-musicians. Hap = happiness, Ple = pleasure, Fea = fear, Sad = sadness, Avg = average.</w:t>
       </w:r>
     </w:p>
     <w:p>
@@ -20933,25 +20913,7 @@
           <w:i/>
           <w:lang w:val="en-US"/>
         </w:rPr>
-        <w:t xml:space="preserve"> p-values were adjusted for multiple comparisons using the </w:t>
-      </w:r>
-      <w:proofErr w:type="spellStart"/>
-      <w:r>
-        <w:rPr>
-          <w:rFonts w:ascii="Times New Roman" w:hAnsi="Times New Roman" w:cs="Times New Roman"/>
-          <w:i/>
-          <w:lang w:val="en-US"/>
-        </w:rPr>
-        <w:t>Benjamini</w:t>
-      </w:r>
-      <w:proofErr w:type="spellEnd"/>
-      <w:r>
-        <w:rPr>
-          <w:rFonts w:ascii="Times New Roman" w:hAnsi="Times New Roman" w:cs="Times New Roman"/>
-          <w:i/>
-          <w:lang w:val="en-US"/>
-        </w:rPr>
-        <w:t xml:space="preserve">-Hochberg correction </w:t>
+        <w:t xml:space="preserve"> p-values were adjusted for multiple comparisons using the Benjamini-Hochberg correction </w:t>
       </w:r>
       <w:sdt>
         <w:sdtPr>
@@ -20967,7 +20929,6 @@
             <w:docPart w:val="004E797FFFF64D77A3947022A7486228"/>
           </w:placeholder>
         </w:sdtPr>
-        <w:sdtEndPr/>
         <w:sdtContent>
           <w:r>
             <w:rPr>
@@ -20985,7 +20946,7 @@
               <w:noProof/>
               <w:lang w:val="en-US"/>
             </w:rPr>
-            <w:instrText>ADDIN CitaviPlaceholder{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}</w:instrText>
+            <w:instrText>ADDIN CitaviPlaceholder{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}</w:instrText>
           </w:r>
           <w:r>
             <w:rPr>
@@ -21003,7 +20964,7 @@
               <w:noProof/>
               <w:lang w:val="en-US"/>
             </w:rPr>
-            <w:t>(Benjamini und Hochberg 1995)</w:t>
+            <w:t>(Benjamini &amp; Hochberg, 1995)</w:t>
           </w:r>
           <w:r>
             <w:rPr>
@@ -21274,25 +21235,7 @@
           <w:i/>
           <w:lang w:val="en-US"/>
         </w:rPr>
-        <w:t xml:space="preserve"> p-values were adjusted for multiple comparisons using the </w:t>
-      </w:r>
-      <w:proofErr w:type="spellStart"/>
-      <w:r>
-        <w:rPr>
-          <w:rFonts w:ascii="Times New Roman" w:hAnsi="Times New Roman" w:cs="Times New Roman"/>
-          <w:i/>
-          <w:lang w:val="en-US"/>
-        </w:rPr>
-        <w:t>Benjamini</w:t>
-      </w:r>
-      <w:proofErr w:type="spellEnd"/>
-      <w:r>
-        <w:rPr>
-          <w:rFonts w:ascii="Times New Roman" w:hAnsi="Times New Roman" w:cs="Times New Roman"/>
-          <w:i/>
-          <w:lang w:val="en-US"/>
-        </w:rPr>
-        <w:t xml:space="preserve">-Hochberg correction </w:t>
+        <w:t xml:space="preserve"> p-values were adjusted for multiple comparisons using the Benjamini-Hochberg correction </w:t>
       </w:r>
       <w:sdt>
         <w:sdtPr>
@@ -21308,7 +21251,6 @@
             <w:docPart w:val="B77A800C9E3F49EB98FC9F60CB9D18F9"/>
           </w:placeholder>
         </w:sdtPr>
-        <w:sdtEndPr/>
         <w:sdtContent>
           <w:r>
             <w:rPr>
@@ -21326,7 +21268,7 @@
               <w:noProof/>
               <w:lang w:val="en-US"/>
             </w:rPr>
-            <w:instrText>ADDIN CitaviPlaceholder{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}</w:instrText>
+            <w:instrText>ADDIN CitaviPlaceholder{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}</w:instrText>
           </w:r>
           <w:r>
             <w:rPr>
@@ -21344,7 +21286,7 @@
               <w:noProof/>
               <w:lang w:val="en-US"/>
             </w:rPr>
-            <w:t>(Benjamini und Hochberg 1995)</w:t>
+            <w:t>(Benjamini &amp; Hochberg, 1995)</w:t>
           </w:r>
           <w:r>
             <w:rPr>
@@ -21868,7 +21810,25 @@
                 <w:szCs w:val="21"/>
                 <w:lang w:val="en-US"/>
               </w:rPr>
-              <w:t>.23 (.054)</w:t>
+              <w:t>.23 (.05</w:t>
+            </w:r>
+            <w:r>
+              <w:rPr>
+                <w:rFonts w:cs="Times New Roman"/>
+                <w:sz w:val="21"/>
+                <w:szCs w:val="21"/>
+                <w:lang w:val="en-US"/>
+              </w:rPr>
+              <w:t>0</w:t>
+            </w:r>
+            <w:r>
+              <w:rPr>
+                <w:rFonts w:cs="Times New Roman"/>
+                <w:sz w:val="21"/>
+                <w:szCs w:val="21"/>
+                <w:lang w:val="en-US"/>
+              </w:rPr>
+              <w:t>)</w:t>
             </w:r>
           </w:p>
         </w:tc>
@@ -22085,8 +22045,6 @@
               <w:jc w:val="center"/>
               <w:rPr>
                 <w:rFonts w:ascii="Times New Roman" w:eastAsia="Times New Roman" w:hAnsi="Times New Roman" w:cs="Times New Roman"/>
-                <w:b/>
-                <w:bCs/>
                 <w:color w:val="C00000"/>
                 <w:lang w:val="en-US" w:eastAsia="de-DE"/>
               </w:rPr>
@@ -22094,13 +22052,29 @@
             <w:r>
               <w:rPr>
                 <w:rFonts w:cs="Times New Roman"/>
-                <w:b/>
-                <w:bCs/>
                 <w:sz w:val="21"/>
                 <w:szCs w:val="21"/>
                 <w:lang w:val="en-US"/>
               </w:rPr>
-              <w:t>.23 (.049)</w:t>
+              <w:t>.23 (.0</w:t>
+            </w:r>
+            <w:r>
+              <w:rPr>
+                <w:rFonts w:cs="Times New Roman"/>
+                <w:sz w:val="21"/>
+                <w:szCs w:val="21"/>
+                <w:lang w:val="en-US"/>
+              </w:rPr>
+              <w:t>50</w:t>
+            </w:r>
+            <w:r>
+              <w:rPr>
+                <w:rFonts w:cs="Times New Roman"/>
+                <w:sz w:val="21"/>
+                <w:szCs w:val="21"/>
+                <w:lang w:val="en-US"/>
+              </w:rPr>
+              <w:t>)</w:t>
             </w:r>
           </w:p>
         </w:tc>
@@ -22609,7 +22583,27 @@
           <w:szCs w:val="24"/>
           <w:lang w:val="en-US"/>
         </w:rPr>
-        <w:t xml:space="preserve">Note. VER = Vocal Emotion Recognition performance. p-values of Tables S7 </w:t>
+        <w:t>Note. VER = Vocal Emotion Recognition performance. p-values of Tables S</w:t>
+      </w:r>
+      <w:r>
+        <w:rPr>
+          <w:rFonts w:ascii="Times New Roman" w:hAnsi="Times New Roman" w:cs="Times New Roman"/>
+          <w:i/>
+          <w:sz w:val="24"/>
+          <w:szCs w:val="24"/>
+          <w:lang w:val="en-US"/>
+        </w:rPr>
+        <w:t>9</w:t>
+      </w:r>
+      <w:r>
+        <w:rPr>
+          <w:rFonts w:ascii="Times New Roman" w:hAnsi="Times New Roman" w:cs="Times New Roman"/>
+          <w:i/>
+          <w:sz w:val="24"/>
+          <w:szCs w:val="24"/>
+          <w:lang w:val="en-US"/>
+        </w:rPr>
+        <w:t xml:space="preserve"> </w:t>
       </w:r>
       <w:r>
         <w:rPr>
@@ -22649,7 +22643,7 @@
           <w:szCs w:val="24"/>
           <w:lang w:val="en-US"/>
         </w:rPr>
-        <w:t>0</w:t>
+        <w:t>2</w:t>
       </w:r>
       <w:r>
         <w:rPr>
@@ -22659,29 +22653,7 @@
           <w:szCs w:val="24"/>
           <w:lang w:val="en-US"/>
         </w:rPr>
-        <w:t xml:space="preserve"> were adjusted for multiple comparisons using the </w:t>
-      </w:r>
-      <w:proofErr w:type="spellStart"/>
-      <w:r>
-        <w:rPr>
-          <w:rFonts w:ascii="Times New Roman" w:hAnsi="Times New Roman" w:cs="Times New Roman"/>
-          <w:i/>
-          <w:sz w:val="24"/>
-          <w:szCs w:val="24"/>
-          <w:lang w:val="en-US"/>
-        </w:rPr>
-        <w:t>Benjamini</w:t>
-      </w:r>
-      <w:proofErr w:type="spellEnd"/>
-      <w:r>
-        <w:rPr>
-          <w:rFonts w:ascii="Times New Roman" w:hAnsi="Times New Roman" w:cs="Times New Roman"/>
-          <w:i/>
-          <w:sz w:val="24"/>
-          <w:szCs w:val="24"/>
-          <w:lang w:val="en-US"/>
-        </w:rPr>
-        <w:t xml:space="preserve">-Hochberg correction </w:t>
+        <w:t xml:space="preserve"> were adjusted for multiple comparisons using the Benjamini-Hochberg correction </w:t>
       </w:r>
       <w:sdt>
         <w:sdtPr>
@@ -22699,7 +22671,6 @@
             <w:docPart w:val="1C84220744D64DE2A8124FC6F7335727"/>
           </w:placeholder>
         </w:sdtPr>
-        <w:sdtEndPr/>
         <w:sdtContent>
           <w:r>
             <w:rPr>
@@ -22721,7 +22692,7 @@
               <w:szCs w:val="24"/>
               <w:lang w:val="en-US"/>
             </w:rPr>
-            <w:instrText>ADDIN CitaviPlaceholder{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}</w:instrText>
+            <w:instrText>ADDIN CitaviPlaceholder{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}</w:instrText>
           </w:r>
           <w:r>
             <w:rPr>
@@ -22743,7 +22714,7 @@
               <w:szCs w:val="24"/>
               <w:lang w:val="en-US"/>
             </w:rPr>
-            <w:t>(Benjamini und Hochberg 1995)</w:t>
+            <w:t>(Benjamini &amp; Hochberg, 1995)</w:t>
           </w:r>
           <w:r>
             <w:rPr>
@@ -22758,6 +22729,16 @@
           </w:r>
         </w:sdtContent>
       </w:sdt>
+      <w:r>
+        <w:rPr>
+          <w:rFonts w:ascii="Times New Roman" w:hAnsi="Times New Roman" w:cs="Times New Roman"/>
+          <w:i/>
+          <w:sz w:val="24"/>
+          <w:szCs w:val="24"/>
+          <w:lang w:val="en-US"/>
+        </w:rPr>
+        <w:t xml:space="preserve">. Table S9 is identical with Table 3 from the manuscript. </w:t>
+      </w:r>
     </w:p>
     <w:bookmarkEnd w:id="3"/>
     <w:p>
@@ -25229,7 +25210,21 @@
                 <w:rFonts w:ascii="Times New Roman" w:hAnsi="Times New Roman" w:cs="Times New Roman"/>
                 <w:lang w:val="en-US"/>
               </w:rPr>
-              <w:t>.12 (.196)</w:t>
+              <w:t>.1</w:t>
+            </w:r>
+            <w:r>
+              <w:rPr>
+                <w:rFonts w:ascii="Times New Roman" w:hAnsi="Times New Roman" w:cs="Times New Roman"/>
+                <w:lang w:val="en-US"/>
+              </w:rPr>
+              <w:t>4</w:t>
+            </w:r>
+            <w:r>
+              <w:rPr>
+                <w:rFonts w:ascii="Times New Roman" w:hAnsi="Times New Roman" w:cs="Times New Roman"/>
+                <w:lang w:val="en-US"/>
+              </w:rPr>
+              <w:t xml:space="preserve"> (.196)</w:t>
             </w:r>
           </w:p>
         </w:tc>
@@ -25978,7 +25973,21 @@
                 <w:rFonts w:ascii="Times New Roman" w:hAnsi="Times New Roman" w:cs="Times New Roman"/>
                 <w:lang w:val="en-US"/>
               </w:rPr>
-              <w:t>.13 (.533)</w:t>
+              <w:t>.13 (.53</w:t>
+            </w:r>
+            <w:r>
+              <w:rPr>
+                <w:rFonts w:ascii="Times New Roman" w:hAnsi="Times New Roman" w:cs="Times New Roman"/>
+                <w:lang w:val="en-US"/>
+              </w:rPr>
+              <w:t>4</w:t>
+            </w:r>
+            <w:r>
+              <w:rPr>
+                <w:rFonts w:ascii="Times New Roman" w:hAnsi="Times New Roman" w:cs="Times New Roman"/>
+                <w:lang w:val="en-US"/>
+              </w:rPr>
+              <w:t>)</w:t>
             </w:r>
           </w:p>
         </w:tc>
@@ -26315,7 +26324,21 @@
                 <w:rFonts w:ascii="Times New Roman" w:hAnsi="Times New Roman" w:cs="Times New Roman"/>
                 <w:lang w:val="en-US"/>
               </w:rPr>
-              <w:t>-.09 (.628)</w:t>
+              <w:t>-.09 (.62</w:t>
+            </w:r>
+            <w:r>
+              <w:rPr>
+                <w:rFonts w:ascii="Times New Roman" w:hAnsi="Times New Roman" w:cs="Times New Roman"/>
+                <w:lang w:val="en-US"/>
+              </w:rPr>
+              <w:t>7</w:t>
+            </w:r>
+            <w:r>
+              <w:rPr>
+                <w:rFonts w:ascii="Times New Roman" w:hAnsi="Times New Roman" w:cs="Times New Roman"/>
+                <w:lang w:val="en-US"/>
+              </w:rPr>
+              <w:t>)</w:t>
             </w:r>
           </w:p>
         </w:tc>
@@ -27280,7 +27303,23 @@
                 <w:sz w:val="20"/>
                 <w:szCs w:val="20"/>
               </w:rPr>
-              <w:t>-0.34 [-0.82, 0-13]</w:t>
+              <w:t>-0.34 [-0.82, 0</w:t>
+            </w:r>
+            <w:r>
+              <w:rPr>
+                <w:rFonts w:ascii="Times New Roman" w:hAnsi="Times New Roman" w:cs="Times New Roman"/>
+                <w:sz w:val="20"/>
+                <w:szCs w:val="20"/>
+              </w:rPr>
+              <w:t>.</w:t>
+            </w:r>
+            <w:r>
+              <w:rPr>
+                <w:rFonts w:ascii="Times New Roman" w:hAnsi="Times New Roman" w:cs="Times New Roman"/>
+                <w:sz w:val="20"/>
+                <w:szCs w:val="20"/>
+              </w:rPr>
+              <w:t>13]</w:t>
             </w:r>
           </w:p>
         </w:tc>
@@ -30232,7 +30271,23 @@
                 <w:sz w:val="20"/>
                 <w:szCs w:val="20"/>
               </w:rPr>
-              <w:t>2.66 (1.8)</w:t>
+              <w:t>2.66 (1.8</w:t>
+            </w:r>
+            <w:r>
+              <w:rPr>
+                <w:rFonts w:ascii="Times New Roman" w:hAnsi="Times New Roman" w:cs="Times New Roman"/>
+                <w:sz w:val="20"/>
+                <w:szCs w:val="20"/>
+              </w:rPr>
+              <w:t>1</w:t>
+            </w:r>
+            <w:r>
+              <w:rPr>
+                <w:rFonts w:ascii="Times New Roman" w:hAnsi="Times New Roman" w:cs="Times New Roman"/>
+                <w:sz w:val="20"/>
+                <w:szCs w:val="20"/>
+              </w:rPr>
+              <w:t>)</w:t>
             </w:r>
           </w:p>
         </w:tc>
@@ -32158,7 +32213,55 @@
                 <w:sz w:val="20"/>
                 <w:szCs w:val="20"/>
               </w:rPr>
-              <w:t>-0.33 [-0.75, 0.09]</w:t>
+              <w:t>-0.</w:t>
+            </w:r>
+            <w:r>
+              <w:rPr>
+                <w:rFonts w:ascii="Times New Roman" w:hAnsi="Times New Roman" w:cs="Times New Roman"/>
+                <w:sz w:val="20"/>
+                <w:szCs w:val="20"/>
+              </w:rPr>
+              <w:t>06</w:t>
+            </w:r>
+            <w:r>
+              <w:rPr>
+                <w:rFonts w:ascii="Times New Roman" w:hAnsi="Times New Roman" w:cs="Times New Roman"/>
+                <w:sz w:val="20"/>
+                <w:szCs w:val="20"/>
+              </w:rPr>
+              <w:t xml:space="preserve"> [-0.</w:t>
+            </w:r>
+            <w:r>
+              <w:rPr>
+                <w:rFonts w:ascii="Times New Roman" w:hAnsi="Times New Roman" w:cs="Times New Roman"/>
+                <w:sz w:val="20"/>
+                <w:szCs w:val="20"/>
+              </w:rPr>
+              <w:t>48</w:t>
+            </w:r>
+            <w:r>
+              <w:rPr>
+                <w:rFonts w:ascii="Times New Roman" w:hAnsi="Times New Roman" w:cs="Times New Roman"/>
+                <w:sz w:val="20"/>
+                <w:szCs w:val="20"/>
+              </w:rPr>
+              <w:t>, 0.</w:t>
+            </w:r>
+            <w:r>
+              <w:rPr>
+                <w:rFonts w:ascii="Times New Roman" w:hAnsi="Times New Roman" w:cs="Times New Roman"/>
+                <w:sz w:val="20"/>
+                <w:szCs w:val="20"/>
+              </w:rPr>
+              <w:t>37</w:t>
+            </w:r>
+            <w:r>
+              <w:rPr>
+                <w:rFonts w:ascii="Times New Roman" w:hAnsi="Times New Roman" w:cs="Times New Roman"/>
+                <w:sz w:val="20"/>
+                <w:szCs w:val="20"/>
+              </w:rPr>
+              <w:t>]</w:t>
             </w:r>
           </w:p>
         </w:tc>
@@ -32223,7 +32326,23 @@
                 <w:sz w:val="20"/>
                 <w:szCs w:val="20"/>
               </w:rPr>
-              <w:t>2.66 (1.8)</w:t>
+              <w:t>2.66 (1.8</w:t>
+            </w:r>
+            <w:r>
+              <w:rPr>
+                <w:rFonts w:ascii="Times New Roman" w:hAnsi="Times New Roman" w:cs="Times New Roman"/>
+                <w:sz w:val="20"/>
+                <w:szCs w:val="20"/>
+              </w:rPr>
+              <w:t>1</w:t>
+            </w:r>
+            <w:r>
+              <w:rPr>
+                <w:rFonts w:ascii="Times New Roman" w:hAnsi="Times New Roman" w:cs="Times New Roman"/>
+                <w:sz w:val="20"/>
+                <w:szCs w:val="20"/>
+              </w:rPr>
+              <w:t>)</w:t>
             </w:r>
           </w:p>
         </w:tc>
@@ -33036,7 +33155,7 @@
                 <w:i/>
                 <w:iCs/>
               </w:rPr>
-              <w:t>P</w:t>
+              <w:t>p</w:t>
             </w:r>
           </w:p>
         </w:tc>
@@ -34930,7 +35049,7 @@
                 <w:i/>
                 <w:iCs/>
               </w:rPr>
-              <w:t>P</w:t>
+              <w:t>p</w:t>
             </w:r>
           </w:p>
         </w:tc>
@@ -37128,7 +37247,15 @@
                 <w:sz w:val="20"/>
                 <w:szCs w:val="20"/>
               </w:rPr>
-              <w:t>56.77</w:t>
+              <w:t>56.7</w:t>
+            </w:r>
+            <w:r>
+              <w:rPr>
+                <w:rFonts w:ascii="Times New Roman" w:hAnsi="Times New Roman" w:cs="Times New Roman"/>
+                <w:sz w:val="20"/>
+                <w:szCs w:val="20"/>
+              </w:rPr>
+              <w:t>6</w:t>
             </w:r>
           </w:p>
         </w:tc>
@@ -37984,7 +38111,23 @@
                 <w:sz w:val="20"/>
                 <w:szCs w:val="20"/>
               </w:rPr>
-              <w:t>-1.79 [-2.35, -1.21]</w:t>
+              <w:t>-1.79 [-2.35, -1.2</w:t>
+            </w:r>
+            <w:r>
+              <w:rPr>
+                <w:rFonts w:ascii="Times New Roman" w:hAnsi="Times New Roman" w:cs="Times New Roman"/>
+                <w:sz w:val="20"/>
+                <w:szCs w:val="20"/>
+              </w:rPr>
+              <w:t>2</w:t>
+            </w:r>
+            <w:r>
+              <w:rPr>
+                <w:rFonts w:ascii="Times New Roman" w:hAnsi="Times New Roman" w:cs="Times New Roman"/>
+                <w:sz w:val="20"/>
+                <w:szCs w:val="20"/>
+              </w:rPr>
+              <w:t>]</w:t>
             </w:r>
           </w:p>
         </w:tc>
@@ -38706,7 +38849,7 @@
                 <w:i/>
                 <w:iCs/>
               </w:rPr>
-              <w:t>P</w:t>
+              <w:t>p</w:t>
             </w:r>
           </w:p>
         </w:tc>
@@ -41250,8 +41393,6 @@
         </w:rPr>
         <w:t>21</w:t>
       </w:r>
-      <w:bookmarkStart w:id="5" w:name="_GoBack"/>
-      <w:bookmarkEnd w:id="5"/>
     </w:p>
     <w:p>
       <w:pPr>
@@ -42726,6 +42867,7 @@
     <w:sdt>
       <w:sdtPr>
         <w:rPr>
+          <w:rFonts w:eastAsiaTheme="minorHAnsi"/>
           <w:lang w:val="en-US"/>
         </w:rPr>
         <w:tag w:val="CitaviBibliography"/>
@@ -42736,7 +42878,7 @@
       </w:sdtPr>
       <w:sdtEndPr>
         <w:rPr>
-          <w:rFonts w:asciiTheme="minorHAnsi" w:eastAsiaTheme="minorHAnsi" w:hAnsiTheme="minorHAnsi" w:cstheme="minorBidi"/>
+          <w:rFonts w:asciiTheme="minorHAnsi" w:hAnsiTheme="minorHAnsi" w:cstheme="minorBidi"/>
           <w:color w:val="auto"/>
           <w:sz w:val="22"/>
           <w:szCs w:val="22"/>
@@ -42768,14 +42910,12 @@
             </w:rPr>
             <w:fldChar w:fldCharType="separate"/>
           </w:r>
-          <w:proofErr w:type="spellStart"/>
           <w:r>
             <w:rPr>
               <w:lang w:val="en-US"/>
             </w:rPr>
-            <w:t>Literaturverzeichnis</w:t>
+            <w:t>References</w:t>
           </w:r>
-          <w:proofErr w:type="spellEnd"/>
         </w:p>
         <w:p>
           <w:pPr>
@@ -42784,20 +42924,74 @@
               <w:lang w:val="en-US"/>
             </w:rPr>
           </w:pPr>
-          <w:bookmarkStart w:id="6" w:name="_CTVL0010fe75e7feb104adbb18573148cd9308a"/>
+          <w:bookmarkStart w:id="5" w:name="_CTVL0010fe75e7feb104adbb18573148cd9308a"/>
+          <w:r>
+            <w:rPr>
+              <w:lang w:val="en-US"/>
+            </w:rPr>
+            <w:t>Benjamini, Y., &amp; Hochberg, Y. (1995). Controlling the False Discovery Rate: A Practical and Powerful Approach to Multiple Testing.</w:t>
+          </w:r>
+          <w:bookmarkEnd w:id="5"/>
+          <w:r>
+            <w:rPr>
+              <w:lang w:val="en-US"/>
+            </w:rPr>
+            <w:t xml:space="preserve"> </w:t>
+          </w:r>
+          <w:r>
+            <w:rPr>
+              <w:i/>
+              <w:lang w:val="en-US"/>
+            </w:rPr>
+            <w:t>Journal of the Royal Statistical Society: Series B (Methodological)</w:t>
+          </w:r>
+          <w:r>
+            <w:rPr>
+              <w:lang w:val="en-US"/>
+            </w:rPr>
+            <w:t xml:space="preserve">, </w:t>
+          </w:r>
+          <w:r>
+            <w:rPr>
+              <w:i/>
+              <w:lang w:val="en-US"/>
+            </w:rPr>
+            <w:t>57</w:t>
+          </w:r>
+          <w:r>
+            <w:rPr>
+              <w:lang w:val="en-US"/>
+            </w:rPr>
+            <w:t>(1), 289–300. https://doi.org/10.1111/j.2517-6161.1995.tb02031.x</w:t>
+          </w:r>
+        </w:p>
+        <w:p>
+          <w:pPr>
+            <w:pStyle w:val="CitaviBibliographyEntry"/>
+            <w:rPr>
+              <w:lang w:val="en-US"/>
+            </w:rPr>
+          </w:pPr>
+          <w:bookmarkStart w:id="6" w:name="_CTVL0018bcf5d59f8824881bbcb07603366cee6"/>
+          <w:r>
+            <w:rPr>
+              <w:lang w:val="en-US"/>
+            </w:rPr>
+            <w:t xml:space="preserve">Boersma, P. (2018). </w:t>
+          </w:r>
           <w:proofErr w:type="spellStart"/>
           <w:r>
             <w:rPr>
               <w:lang w:val="en-US"/>
             </w:rPr>
-            <w:t>Benjamini</w:t>
+            <w:t>Praat</w:t>
           </w:r>
           <w:proofErr w:type="spellEnd"/>
           <w:r>
             <w:rPr>
               <w:lang w:val="en-US"/>
             </w:rPr>
-            <w:t>, Yoav; Hochberg, Yosef (1995): Controlling the False Discovery Rate: A Practical and Powerful Approach to Multiple Testing. In:</w:t>
+            <w:t>: doing phonetics by computer [Computer program]: Version 6.0.46, retrieved January 2020 from http://www.praat.org/.</w:t>
           </w:r>
           <w:bookmarkEnd w:id="6"/>
           <w:r>
@@ -42811,46 +43005,12 @@
               <w:i/>
               <w:lang w:val="en-US"/>
             </w:rPr>
-            <w:t xml:space="preserve">Journal of the Royal Statistical Society: Series B (Methodological) </w:t>
-          </w:r>
-          <w:r>
-            <w:rPr>
-              <w:lang w:val="en-US"/>
-            </w:rPr>
-            <w:t>57 (1), S. 289–300. DOI: 10.1111/j.2517-</w:t>
-          </w:r>
-          <w:proofErr w:type="gramStart"/>
-          <w:r>
-            <w:rPr>
-              <w:lang w:val="en-US"/>
-            </w:rPr>
-            <w:t>6161.1995.tb</w:t>
-          </w:r>
-          <w:proofErr w:type="gramEnd"/>
-          <w:r>
-            <w:rPr>
-              <w:lang w:val="en-US"/>
-            </w:rPr>
-            <w:t>02031.x.</w:t>
-          </w:r>
-        </w:p>
-        <w:p>
-          <w:pPr>
-            <w:pStyle w:val="CitaviBibliographyEntry"/>
-            <w:rPr>
-              <w:lang w:val="en-US"/>
-            </w:rPr>
-          </w:pPr>
-          <w:bookmarkStart w:id="7" w:name="_CTVL0018bcf5d59f8824881bbcb07603366cee6"/>
-          <w:r>
-            <w:rPr>
-              <w:lang w:val="en-US"/>
-            </w:rPr>
-            <w:t xml:space="preserve">Boersma, Paul (2018): </w:t>
+            <w:t xml:space="preserve">Http://www. </w:t>
           </w:r>
           <w:proofErr w:type="spellStart"/>
           <w:r>
             <w:rPr>
+              <w:i/>
               <w:lang w:val="en-US"/>
             </w:rPr>
             <w:t>Praat</w:t>
@@ -42858,39 +43018,10 @@
           <w:proofErr w:type="spellEnd"/>
           <w:r>
             <w:rPr>
-              <w:lang w:val="en-US"/>
-            </w:rPr>
-            <w:t>: doing phonetics by computer [Computer program]. Version 6.0.46, retrieved January 2020 from http://www.praat.org/. In:</w:t>
-          </w:r>
-          <w:bookmarkEnd w:id="7"/>
-          <w:r>
-            <w:rPr>
-              <w:lang w:val="en-US"/>
-            </w:rPr>
-            <w:t xml:space="preserve"> </w:t>
-          </w:r>
-          <w:r>
-            <w:rPr>
               <w:i/>
               <w:lang w:val="en-US"/>
             </w:rPr>
-            <w:t xml:space="preserve">http://www. </w:t>
-          </w:r>
-          <w:proofErr w:type="spellStart"/>
-          <w:r>
-            <w:rPr>
-              <w:i/>
-              <w:lang w:val="en-US"/>
-            </w:rPr>
-            <w:t>praat</w:t>
-          </w:r>
-          <w:proofErr w:type="spellEnd"/>
-          <w:r>
-            <w:rPr>
-              <w:i/>
-              <w:lang w:val="en-US"/>
-            </w:rPr>
-            <w:t>. org</w:t>
+            <w:t>. Org</w:t>
           </w:r>
           <w:r>
             <w:rPr>
@@ -42906,12 +43037,32 @@
               <w:lang w:val="en-US"/>
             </w:rPr>
           </w:pPr>
-          <w:bookmarkStart w:id="8" w:name="_CTVL001faab9cc4d26c4eb588a03212b0285d0a"/>
+          <w:bookmarkStart w:id="7" w:name="_CTVL001faab9cc4d26c4eb588a03212b0285d0a"/>
           <w:r>
             <w:rPr>
               <w:lang w:val="en-US"/>
             </w:rPr>
-            <w:t>MATLAB (2020): version 9.8.0 (R2020a). Natick, Massachusetts: The MathWorks Inc.</w:t>
+            <w:t>MATLAB. (2020).</w:t>
+          </w:r>
+          <w:bookmarkEnd w:id="7"/>
+          <w:r>
+            <w:rPr>
+              <w:lang w:val="en-US"/>
+            </w:rPr>
+            <w:t xml:space="preserve"> </w:t>
+          </w:r>
+          <w:r>
+            <w:rPr>
+              <w:i/>
+              <w:lang w:val="en-US"/>
+            </w:rPr>
+            <w:t>version 9.8.0 (R2020a)</w:t>
+          </w:r>
+          <w:r>
+            <w:rPr>
+              <w:lang w:val="en-US"/>
+            </w:rPr>
+            <w:t xml:space="preserve">. The MathWorks Inc. </w:t>
           </w:r>
         </w:p>
         <w:p>
@@ -42921,15 +43072,14 @@
               <w:lang w:val="en-US"/>
             </w:rPr>
           </w:pPr>
-          <w:bookmarkStart w:id="9" w:name="_CTVL00144ae98bec96147d3a583986dd3bf9701"/>
-          <w:bookmarkEnd w:id="8"/>
+          <w:bookmarkStart w:id="8" w:name="_CTVL00144ae98bec96147d3a583986dd3bf9701"/>
           <w:r>
             <w:rPr>
               <w:lang w:val="en-US"/>
             </w:rPr>
-            <w:t>McAleer, Phil; Todorov, Alexander; Belin, Pascal (2014): How do you say ‘Hello’? Personality impressions from brief novel voices. In:</w:t>
+            <w:t>McAleer, P., Todorov, A., &amp; Belin, P. (2014). How do you say ‘Hello’? Personality impressions from brief novel voices.</w:t>
           </w:r>
-          <w:bookmarkEnd w:id="9"/>
+          <w:bookmarkEnd w:id="8"/>
           <w:r>
             <w:rPr>
               <w:lang w:val="en-US"/>
@@ -42950,13 +43100,26 @@
               <w:i/>
               <w:lang w:val="en-US"/>
             </w:rPr>
-            <w:t xml:space="preserve"> One </w:t>
+            <w:t xml:space="preserve"> One</w:t>
           </w:r>
           <w:r>
             <w:rPr>
               <w:lang w:val="en-US"/>
             </w:rPr>
-            <w:t>9 (3), e90779. DOI: 10.1371/journal.pone.0090779.</w:t>
+            <w:t xml:space="preserve">, </w:t>
+          </w:r>
+          <w:r>
+            <w:rPr>
+              <w:i/>
+              <w:lang w:val="en-US"/>
+            </w:rPr>
+            <w:t>9</w:t>
+          </w:r>
+          <w:r>
+            <w:rPr>
+              <w:lang w:val="en-US"/>
+            </w:rPr>
+            <w:t>(3), e90779. https://doi.org/10.1371/journal.pone.0090779</w:t>
           </w:r>
         </w:p>
         <w:p>
@@ -42966,40 +43129,12 @@
               <w:lang w:val="en-US"/>
             </w:rPr>
           </w:pPr>
-          <w:bookmarkStart w:id="10" w:name="_CTVL001746d7c10b8b440c78fffb0f4c90d4edf"/>
+          <w:bookmarkStart w:id="9" w:name="_CTVL001746d7c10b8b440c78fffb0f4c90d4edf"/>
           <w:r>
             <w:rPr>
               <w:lang w:val="en-US"/>
             </w:rPr>
-            <w:t xml:space="preserve">van den Bergh, Don; van </w:t>
-          </w:r>
-          <w:proofErr w:type="spellStart"/>
-          <w:r>
-            <w:rPr>
-              <w:lang w:val="en-US"/>
-            </w:rPr>
-            <w:t>Doorn</w:t>
-          </w:r>
-          <w:proofErr w:type="spellEnd"/>
-          <w:r>
-            <w:rPr>
-              <w:lang w:val="en-US"/>
-            </w:rPr>
-            <w:t xml:space="preserve">, Johnny; </w:t>
-          </w:r>
-          <w:proofErr w:type="spellStart"/>
-          <w:r>
-            <w:rPr>
-              <w:lang w:val="en-US"/>
-            </w:rPr>
-            <w:t>Marsman</w:t>
-          </w:r>
-          <w:proofErr w:type="spellEnd"/>
-          <w:r>
-            <w:rPr>
-              <w:lang w:val="en-US"/>
-            </w:rPr>
-            <w:t xml:space="preserve">, Maarten; Draws, Tim; van </w:t>
+            <w:t xml:space="preserve">van den Bergh, D., van Doorn, J., Marsman, M., Draws, T., van </w:t>
           </w:r>
           <w:proofErr w:type="spellStart"/>
           <w:r>
@@ -43013,9 +43148,319 @@
             <w:rPr>
               <w:lang w:val="en-US"/>
             </w:rPr>
-            <w:t>, Erik-Jan; Derks, Koen et al. (2020): A Tutorial on Conducting and Interpreting a Bayesian ANOVA in JASP. In:</w:t>
+            <w:t>, E.</w:t>
           </w:r>
-          <w:bookmarkEnd w:id="10"/>
+          <w:r>
+            <w:rPr>
+              <w:rFonts w:ascii="Cambria Math" w:hAnsi="Cambria Math" w:cs="Cambria Math"/>
+              <w:lang w:val="en-US"/>
+            </w:rPr>
+            <w:t>‑</w:t>
+          </w:r>
+          <w:r>
+            <w:rPr>
+              <w:lang w:val="en-US"/>
+            </w:rPr>
+            <w:t>J., Derks,</w:t>
+          </w:r>
+          <w:r>
+            <w:rPr>
+              <w:rFonts w:ascii="Calibri" w:hAnsi="Calibri" w:cs="Calibri"/>
+              <w:lang w:val="en-US"/>
+            </w:rPr>
+            <w:t> </w:t>
+          </w:r>
+          <w:r>
+            <w:rPr>
+              <w:lang w:val="en-US"/>
+            </w:rPr>
+            <w:t xml:space="preserve">K., </w:t>
+          </w:r>
+          <w:proofErr w:type="spellStart"/>
+          <w:r>
+            <w:rPr>
+              <w:lang w:val="en-US"/>
+            </w:rPr>
+            <w:t>Dablander</w:t>
+          </w:r>
+          <w:proofErr w:type="spellEnd"/>
+          <w:r>
+            <w:rPr>
+              <w:lang w:val="en-US"/>
+            </w:rPr>
+            <w:t>,</w:t>
+          </w:r>
+          <w:r>
+            <w:rPr>
+              <w:rFonts w:ascii="Calibri" w:hAnsi="Calibri" w:cs="Calibri"/>
+              <w:lang w:val="en-US"/>
+            </w:rPr>
+            <w:t> </w:t>
+          </w:r>
+          <w:r>
+            <w:rPr>
+              <w:lang w:val="en-US"/>
+            </w:rPr>
+            <w:t>F., Gronau,</w:t>
+          </w:r>
+          <w:r>
+            <w:rPr>
+              <w:rFonts w:ascii="Calibri" w:hAnsi="Calibri" w:cs="Calibri"/>
+              <w:lang w:val="en-US"/>
+            </w:rPr>
+            <w:t> </w:t>
+          </w:r>
+          <w:r>
+            <w:rPr>
+              <w:lang w:val="en-US"/>
+            </w:rPr>
+            <w:t>Q.</w:t>
+          </w:r>
+          <w:r>
+            <w:rPr>
+              <w:rFonts w:ascii="Calibri" w:hAnsi="Calibri" w:cs="Calibri"/>
+              <w:lang w:val="en-US"/>
+            </w:rPr>
+            <w:t> </w:t>
+          </w:r>
+          <w:r>
+            <w:rPr>
+              <w:lang w:val="en-US"/>
+            </w:rPr>
+            <w:t xml:space="preserve">F., </w:t>
+          </w:r>
+          <w:proofErr w:type="spellStart"/>
+          <w:r>
+            <w:rPr>
+              <w:lang w:val="en-US"/>
+            </w:rPr>
+            <w:t>Kucharsk</w:t>
+          </w:r>
+          <w:r>
+            <w:rPr>
+              <w:rFonts w:ascii="Calibri" w:hAnsi="Calibri" w:cs="Calibri"/>
+              <w:lang w:val="en-US"/>
+            </w:rPr>
+            <w:t>ý</w:t>
+          </w:r>
+          <w:proofErr w:type="spellEnd"/>
+          <w:r>
+            <w:rPr>
+              <w:lang w:val="en-US"/>
+            </w:rPr>
+            <w:t>,</w:t>
+          </w:r>
+          <w:r>
+            <w:rPr>
+              <w:rFonts w:ascii="Calibri" w:hAnsi="Calibri" w:cs="Calibri"/>
+              <w:lang w:val="en-US"/>
+            </w:rPr>
+            <w:t> Š</w:t>
+          </w:r>
+          <w:r>
+            <w:rPr>
+              <w:lang w:val="en-US"/>
+            </w:rPr>
+            <w:t>., Gupta,</w:t>
+          </w:r>
+          <w:r>
+            <w:rPr>
+              <w:rFonts w:ascii="Calibri" w:hAnsi="Calibri" w:cs="Calibri"/>
+              <w:lang w:val="en-US"/>
+            </w:rPr>
+            <w:t> </w:t>
+          </w:r>
+          <w:r>
+            <w:rPr>
+              <w:lang w:val="en-US"/>
+            </w:rPr>
+            <w:t>A.</w:t>
+          </w:r>
+          <w:r>
+            <w:rPr>
+              <w:rFonts w:ascii="Calibri" w:hAnsi="Calibri" w:cs="Calibri"/>
+              <w:lang w:val="en-US"/>
+            </w:rPr>
+            <w:t> </w:t>
+          </w:r>
+          <w:r>
+            <w:rPr>
+              <w:lang w:val="en-US"/>
+            </w:rPr>
+            <w:t>R.</w:t>
+          </w:r>
+          <w:r>
+            <w:rPr>
+              <w:rFonts w:ascii="Calibri" w:hAnsi="Calibri" w:cs="Calibri"/>
+              <w:lang w:val="en-US"/>
+            </w:rPr>
+            <w:t> </w:t>
+          </w:r>
+          <w:r>
+            <w:rPr>
+              <w:lang w:val="en-US"/>
+            </w:rPr>
+            <w:t>K.</w:t>
+          </w:r>
+          <w:r>
+            <w:rPr>
+              <w:rFonts w:ascii="Calibri" w:hAnsi="Calibri" w:cs="Calibri"/>
+              <w:lang w:val="en-US"/>
+            </w:rPr>
+            <w:t> </w:t>
+          </w:r>
+          <w:r>
+            <w:rPr>
+              <w:lang w:val="en-US"/>
+            </w:rPr>
+            <w:t xml:space="preserve">N., </w:t>
+          </w:r>
+          <w:proofErr w:type="spellStart"/>
+          <w:r>
+            <w:rPr>
+              <w:lang w:val="en-US"/>
+            </w:rPr>
+            <w:t>Sarafoglou</w:t>
+          </w:r>
+          <w:proofErr w:type="spellEnd"/>
+          <w:r>
+            <w:rPr>
+              <w:lang w:val="en-US"/>
+            </w:rPr>
+            <w:t>,</w:t>
+          </w:r>
+          <w:r>
+            <w:rPr>
+              <w:rFonts w:ascii="Calibri" w:hAnsi="Calibri" w:cs="Calibri"/>
+              <w:lang w:val="en-US"/>
+            </w:rPr>
+            <w:t> </w:t>
+          </w:r>
+          <w:r>
+            <w:rPr>
+              <w:lang w:val="en-US"/>
+            </w:rPr>
+            <w:t>A., Voelkel,</w:t>
+          </w:r>
+          <w:r>
+            <w:rPr>
+              <w:rFonts w:ascii="Calibri" w:hAnsi="Calibri" w:cs="Calibri"/>
+              <w:lang w:val="en-US"/>
+            </w:rPr>
+            <w:t> </w:t>
+          </w:r>
+          <w:r>
+            <w:rPr>
+              <w:lang w:val="en-US"/>
+            </w:rPr>
+            <w:t>J.</w:t>
+          </w:r>
+          <w:r>
+            <w:rPr>
+              <w:rFonts w:ascii="Calibri" w:hAnsi="Calibri" w:cs="Calibri"/>
+              <w:lang w:val="en-US"/>
+            </w:rPr>
+            <w:t> </w:t>
+          </w:r>
+          <w:r>
+            <w:rPr>
+              <w:lang w:val="en-US"/>
+            </w:rPr>
+            <w:t>G., Stefan,</w:t>
+          </w:r>
+          <w:r>
+            <w:rPr>
+              <w:rFonts w:ascii="Calibri" w:hAnsi="Calibri" w:cs="Calibri"/>
+              <w:lang w:val="en-US"/>
+            </w:rPr>
+            <w:t> </w:t>
+          </w:r>
+          <w:r>
+            <w:rPr>
+              <w:lang w:val="en-US"/>
+            </w:rPr>
+            <w:t>A., Ly,</w:t>
+          </w:r>
+          <w:r>
+            <w:rPr>
+              <w:rFonts w:ascii="Calibri" w:hAnsi="Calibri" w:cs="Calibri"/>
+              <w:lang w:val="en-US"/>
+            </w:rPr>
+            <w:t> </w:t>
+          </w:r>
+          <w:r>
+            <w:rPr>
+              <w:lang w:val="en-US"/>
+            </w:rPr>
+            <w:t>A., Hinne,</w:t>
+          </w:r>
+          <w:r>
+            <w:rPr>
+              <w:rFonts w:ascii="Calibri" w:hAnsi="Calibri" w:cs="Calibri"/>
+              <w:lang w:val="en-US"/>
+            </w:rPr>
+            <w:t> </w:t>
+          </w:r>
+          <w:r>
+            <w:rPr>
+              <w:lang w:val="en-US"/>
+            </w:rPr>
+            <w:t>M., Matzke,</w:t>
+          </w:r>
+          <w:r>
+            <w:rPr>
+              <w:rFonts w:ascii="Calibri" w:hAnsi="Calibri" w:cs="Calibri"/>
+              <w:lang w:val="en-US"/>
+            </w:rPr>
+            <w:t> </w:t>
+          </w:r>
+          <w:r>
+            <w:rPr>
+              <w:lang w:val="en-US"/>
+            </w:rPr>
+            <w:t xml:space="preserve">D., &amp; </w:t>
+          </w:r>
+          <w:proofErr w:type="spellStart"/>
+          <w:r>
+            <w:rPr>
+              <w:lang w:val="en-US"/>
+            </w:rPr>
+            <w:t>Wagenmakers</w:t>
+          </w:r>
+          <w:proofErr w:type="spellEnd"/>
+          <w:r>
+            <w:rPr>
+              <w:lang w:val="en-US"/>
+            </w:rPr>
+            <w:t>,</w:t>
+          </w:r>
+          <w:r>
+            <w:rPr>
+              <w:rFonts w:ascii="Calibri" w:hAnsi="Calibri" w:cs="Calibri"/>
+              <w:lang w:val="en-US"/>
+            </w:rPr>
+            <w:t> </w:t>
+          </w:r>
+          <w:r>
+            <w:rPr>
+              <w:lang w:val="en-US"/>
+            </w:rPr>
+            <w:t>E.</w:t>
+          </w:r>
+          <w:r>
+            <w:rPr>
+              <w:rFonts w:ascii="Cambria Math" w:hAnsi="Cambria Math" w:cs="Cambria Math"/>
+              <w:lang w:val="en-US"/>
+            </w:rPr>
+            <w:t>‑</w:t>
+          </w:r>
+          <w:r>
+            <w:rPr>
+              <w:lang w:val="en-US"/>
+            </w:rPr>
+            <w:t>J. (2020). A Tutorial on Conducting and Interpreting a Bayesian ANOVA in JASP.</w:t>
+          </w:r>
+          <w:bookmarkEnd w:id="9"/>
           <w:r>
             <w:rPr>
               <w:lang w:val="en-US"/>
@@ -43028,7 +43473,7 @@
               <w:i/>
               <w:lang w:val="en-US"/>
             </w:rPr>
-            <w:t>L’Année</w:t>
+            <w:t>L’année</w:t>
           </w:r>
           <w:proofErr w:type="spellEnd"/>
           <w:r>
@@ -43044,21 +43489,27 @@
               <w:i/>
               <w:lang w:val="en-US"/>
             </w:rPr>
-            <w:t>psychologique</w:t>
+            <w:t>Psychologique</w:t>
           </w:r>
           <w:proofErr w:type="spellEnd"/>
+          <w:r>
+            <w:rPr>
+              <w:lang w:val="en-US"/>
+            </w:rPr>
+            <w:t xml:space="preserve">, </w:t>
+          </w:r>
           <w:r>
             <w:rPr>
               <w:i/>
               <w:lang w:val="en-US"/>
             </w:rPr>
-            <w:t xml:space="preserve"> </w:t>
+            <w:t>Vol. 120</w:t>
           </w:r>
           <w:r>
             <w:rPr>
               <w:lang w:val="en-US"/>
             </w:rPr>
-            <w:t>Vol. 120 (1), S. 73–96. DOI: 10.3917/anpsy1.201.0073.</w:t>
+            <w:t>(1), 73–96. https://doi.org/10.3917/anpsy1.201.0073</w:t>
           </w:r>
           <w:r>
             <w:rPr>
@@ -43087,7 +43538,7 @@
 </file>
 
 <file path=word/numbering.xml><?xml version="1.0" encoding="utf-8"?>
-<w:numbering xmlns:wpc="http://schemas.microsoft.com/office/word/2010/wordprocessingCanvas" xmlns:cx="http://schemas.microsoft.com/office/drawing/2014/chartex" xmlns:cx1="http://schemas.microsoft.com/office/drawing/2015/9/8/chartex" xmlns:cx2="http://schemas.microsoft.com/office/drawing/2015/10/21/chartex" xmlns:cx3="http://schemas.microsoft.com/office/drawing/2016/5/9/chartex" xmlns:cx4="http://schemas.microsoft.com/office/drawing/2016/5/10/chartex" xmlns:cx5="http://schemas.microsoft.com/office/drawing/2016/5/11/chartex" xmlns:cx6="http://schemas.microsoft.com/office/drawing/2016/5/12/chartex" xmlns:cx7="http://schemas.microsoft.com/office/drawing/2016/5/13/chartex" xmlns:cx8="http://schemas.microsoft.com/office/drawing/2016/5/14/chartex" xmlns:mc="http://schemas.openxmlformats.org/markup-compatibility/2006" xmlns:aink="http://schemas.microsoft.com/office/drawing/2016/ink" xmlns:am3d="http://schemas.microsoft.com/office/drawing/2017/model3d" xmlns:o="urn:schemas-microsoft-com:office:office" xmlns:r="http://schemas.openxmlformats.org/officeDocument/2006/relationships" xmlns:m="http://schemas.openxmlformats.org/officeDocument/2006/math" xmlns:v="urn:schemas-microsoft-com:vml" xmlns:wp14="http://schemas.microsoft.com/office/word/2010/wordprocessingDrawing" xmlns:wp="http://schemas.openxmlformats.org/drawingml/2006/wordprocessingDrawing" xmlns:w10="urn:schemas-microsoft-com:office:word" xmlns:w="http://schemas.openxmlformats.org/wordprocessingml/2006/main" xmlns:w14="http://schemas.microsoft.com/office/word/2010/wordml" xmlns:w15="http://schemas.microsoft.com/office/word/2012/wordml" xmlns:w16cid="http://schemas.microsoft.com/office/word/2016/wordml/cid" xmlns:w16se="http://schemas.microsoft.com/office/word/2015/wordml/symex" xmlns:wpg="http://schemas.microsoft.com/office/word/2010/wordprocessingGroup" xmlns:wpi="http://schemas.microsoft.com/office/word/2010/wordprocessingInk" xmlns:wne="http://schemas.microsoft.com/office/word/2006/wordml" xmlns:wps="http://schemas.microsoft.com/office/word/2010/wordprocessingShape" mc:Ignorable="w14 w15 w16se w16cid wp14">
+<w:numbering xmlns:wpc="http://schemas.microsoft.com/office/word/2010/wordprocessingCanvas" xmlns:cx="http://schemas.microsoft.com/office/drawing/2014/chartex" xmlns:cx1="http://schemas.microsoft.com/office/drawing/2015/9/8/chartex" xmlns:cx2="http://schemas.microsoft.com/office/drawing/2015/10/21/chartex" xmlns:cx3="http://schemas.microsoft.com/office/drawing/2016/5/9/chartex" xmlns:cx4="http://schemas.microsoft.com/office/drawing/2016/5/10/chartex" xmlns:cx5="http://schemas.microsoft.com/office/drawing/2016/5/11/chartex" xmlns:cx6="http://schemas.microsoft.com/office/drawing/2016/5/12/chartex" xmlns:cx7="http://schemas.microsoft.com/office/drawing/2016/5/13/chartex" xmlns:cx8="http://schemas.microsoft.com/office/drawing/2016/5/14/chartex" xmlns:mc="http://schemas.openxmlformats.org/markup-compatibility/2006" xmlns:aink="http://schemas.microsoft.com/office/drawing/2016/ink" xmlns:am3d="http://schemas.microsoft.com/office/drawing/2017/model3d" xmlns:o="urn:schemas-microsoft-com:office:office" xmlns:oel="http://schemas.microsoft.com/office/2019/extlst" xmlns:r="http://schemas.openxmlformats.org/officeDocument/2006/relationships" xmlns:m="http://schemas.openxmlformats.org/officeDocument/2006/math" xmlns:v="urn:schemas-microsoft-com:vml" xmlns:wp14="http://schemas.microsoft.com/office/word/2010/wordprocessingDrawing" xmlns:wp="http://schemas.openxmlformats.org/drawingml/2006/wordprocessingDrawing" xmlns:w10="urn:schemas-microsoft-com:office:word" xmlns:w="http://schemas.openxmlformats.org/wordprocessingml/2006/main" xmlns:w14="http://schemas.microsoft.com/office/word/2010/wordml" xmlns:w15="http://schemas.microsoft.com/office/word/2012/wordml" xmlns:w16cex="http://schemas.microsoft.com/office/word/2018/wordml/cex" xmlns:w16cid="http://schemas.microsoft.com/office/word/2016/wordml/cid" xmlns:w16="http://schemas.microsoft.com/office/word/2018/wordml" xmlns:w16du="http://schemas.microsoft.com/office/word/2023/wordml/word16du" xmlns:w16sdtdh="http://schemas.microsoft.com/office/word/2020/wordml/sdtdatahash" xmlns:w16sdtfl="http://schemas.microsoft.com/office/word/2024/wordml/sdtformatlock" xmlns:w16se="http://schemas.microsoft.com/office/word/2015/wordml/symex" xmlns:wpg="http://schemas.microsoft.com/office/word/2010/wordprocessingGroup" xmlns:wpi="http://schemas.microsoft.com/office/word/2010/wordprocessingInk" xmlns:wne="http://schemas.microsoft.com/office/word/2006/wordml" xmlns:wps="http://schemas.microsoft.com/office/word/2010/wordprocessingShape" mc:Ignorable="w14 w15 w16se w16cid w16 w16cex w16sdtdh w16sdtfl w16du wp14">
   <w:abstractNum w:abstractNumId="0" w15:restartNumberingAfterBreak="0">
     <w:nsid w:val="55C22BD2"/>
     <w:multiLevelType w:val="hybridMultilevel"/>
@@ -43174,14 +43625,14 @@
       </w:pPr>
     </w:lvl>
   </w:abstractNum>
-  <w:num w:numId="1">
+  <w:num w:numId="1" w16cid:durableId="1877963019">
     <w:abstractNumId w:val="0"/>
   </w:num>
 </w:numbering>
 </file>
 
 <file path=word/styles.xml><?xml version="1.0" encoding="utf-8"?>
-<w:styles xmlns:mc="http://schemas.openxmlformats.org/markup-compatibility/2006" xmlns:r="http://schemas.openxmlformats.org/officeDocument/2006/relationships" xmlns:w="http://schemas.openxmlformats.org/wordprocessingml/2006/main" xmlns:w14="http://schemas.microsoft.com/office/word/2010/wordml" xmlns:w15="http://schemas.microsoft.com/office/word/2012/wordml" xmlns:w16cid="http://schemas.microsoft.com/office/word/2016/wordml/cid" xmlns:w16se="http://schemas.microsoft.com/office/word/2015/wordml/symex" mc:Ignorable="w14 w15 w16se w16cid">
+<w:styles xmlns:mc="http://schemas.openxmlformats.org/markup-compatibility/2006" xmlns:r="http://schemas.openxmlformats.org/officeDocument/2006/relationships" xmlns:w="http://schemas.openxmlformats.org/wordprocessingml/2006/main" xmlns:w14="http://schemas.microsoft.com/office/word/2010/wordml" xmlns:w15="http://schemas.microsoft.com/office/word/2012/wordml" xmlns:w16cex="http://schemas.microsoft.com/office/word/2018/wordml/cex" xmlns:w16cid="http://schemas.microsoft.com/office/word/2016/wordml/cid" xmlns:w16="http://schemas.microsoft.com/office/word/2018/wordml" xmlns:w16du="http://schemas.microsoft.com/office/word/2023/wordml/word16du" xmlns:w16sdtdh="http://schemas.microsoft.com/office/word/2020/wordml/sdtdatahash" xmlns:w16sdtfl="http://schemas.microsoft.com/office/word/2024/wordml/sdtformatlock" xmlns:w16se="http://schemas.microsoft.com/office/word/2015/wordml/symex" mc:Ignorable="w14 w15 w16se w16cid w16 w16cex w16sdtdh w16sdtfl w16du">
   <w:docDefaults>
     <w:rPrDefault>
       <w:rPr>
@@ -43197,7 +43648,7 @@
       </w:pPr>
     </w:pPrDefault>
   </w:docDefaults>
-  <w:latentStyles w:defLockedState="0" w:defUIPriority="99" w:defSemiHidden="0" w:defUnhideWhenUsed="0" w:defQFormat="0" w:count="375">
+  <w:latentStyles w:defLockedState="0" w:defUIPriority="99" w:defSemiHidden="0" w:defUnhideWhenUsed="0" w:defQFormat="0" w:count="376">
     <w:lsdException w:name="Normal" w:uiPriority="0" w:qFormat="1"/>
     <w:lsdException w:name="heading 1" w:uiPriority="9" w:qFormat="1"/>
     <w:lsdException w:name="heading 2" w:semiHidden="1" w:uiPriority="9" w:unhideWhenUsed="1" w:qFormat="1"/>
@@ -43573,6 +44024,7 @@
     <w:lsdException w:name="Smart Hyperlink" w:semiHidden="1" w:unhideWhenUsed="1"/>
     <w:lsdException w:name="Hashtag" w:semiHidden="1" w:unhideWhenUsed="1"/>
     <w:lsdException w:name="Unresolved Mention" w:semiHidden="1" w:unhideWhenUsed="1"/>
+    <w:lsdException w:name="Smart Link" w:semiHidden="1" w:unhideWhenUsed="1"/>
   </w:latentStyles>
   <w:style w:type="paragraph" w:default="1" w:styleId="Standard">
     <w:name w:val="Normal"/>
@@ -43939,7 +44391,11 @@
     <w:uiPriority w:val="99"/>
     <w:rsid w:val="007B5EB9"/>
     <w:pPr>
-      <w:spacing w:after="120"/>
+      <w:tabs>
+        <w:tab w:val="left" w:pos="720"/>
+      </w:tabs>
+      <w:spacing w:after="0"/>
+      <w:ind w:left="720" w:hanging="720"/>
     </w:pPr>
   </w:style>
   <w:style w:type="character" w:customStyle="1" w:styleId="CitaviBibliographyEntryZchn">
@@ -44321,7 +44777,7 @@
 </file>
 
 <file path=word/glossary/document.xml><?xml version="1.0" encoding="utf-8"?>
-<w:glossaryDocument xmlns:wpc="http://schemas.microsoft.com/office/word/2010/wordprocessingCanvas" xmlns:cx="http://schemas.microsoft.com/office/drawing/2014/chartex" xmlns:cx1="http://schemas.microsoft.com/office/drawing/2015/9/8/chartex" xmlns:cx2="http://schemas.microsoft.com/office/drawing/2015/10/21/chartex" xmlns:cx3="http://schemas.microsoft.com/office/drawing/2016/5/9/chartex" xmlns:cx4="http://schemas.microsoft.com/office/drawing/2016/5/10/chartex" xmlns:cx5="http://schemas.microsoft.com/office/drawing/2016/5/11/chartex" xmlns:cx6="http://schemas.microsoft.com/office/drawing/2016/5/12/chartex" xmlns:cx7="http://schemas.microsoft.com/office/drawing/2016/5/13/chartex" xmlns:cx8="http://schemas.microsoft.com/office/drawing/2016/5/14/chartex" xmlns:mc="http://schemas.openxmlformats.org/markup-compatibility/2006" xmlns:aink="http://schemas.microsoft.com/office/drawing/2016/ink" xmlns:am3d="http://schemas.microsoft.com/office/drawing/2017/model3d" xmlns:o="urn:schemas-microsoft-com:office:office" xmlns:r="http://schemas.openxmlformats.org/officeDocument/2006/relationships" xmlns:m="http://schemas.openxmlformats.org/officeDocument/2006/math" xmlns:v="urn:schemas-microsoft-com:vml" xmlns:wp14="http://schemas.microsoft.com/office/word/2010/wordprocessingDrawing" xmlns:wp="http://schemas.openxmlformats.org/drawingml/2006/wordprocessingDrawing" xmlns:w10="urn:schemas-microsoft-com:office:word" xmlns:w="http://schemas.openxmlformats.org/wordprocessingml/2006/main" xmlns:w14="http://schemas.microsoft.com/office/word/2010/wordml" xmlns:w15="http://schemas.microsoft.com/office/word/2012/wordml" xmlns:w16cid="http://schemas.microsoft.com/office/word/2016/wordml/cid" xmlns:w16se="http://schemas.microsoft.com/office/word/2015/wordml/symex" xmlns:wpg="http://schemas.microsoft.com/office/word/2010/wordprocessingGroup" xmlns:wpi="http://schemas.microsoft.com/office/word/2010/wordprocessingInk" xmlns:wne="http://schemas.microsoft.com/office/word/2006/wordml" xmlns:wps="http://schemas.microsoft.com/office/word/2010/wordprocessingShape" mc:Ignorable="w14 w15 w16se w16cid wp14">
+<w:glossaryDocument xmlns:wpc="http://schemas.microsoft.com/office/word/2010/wordprocessingCanvas" xmlns:cx="http://schemas.microsoft.com/office/drawing/2014/chartex" xmlns:cx1="http://schemas.microsoft.com/office/drawing/2015/9/8/chartex" xmlns:cx2="http://schemas.microsoft.com/office/drawing/2015/10/21/chartex" xmlns:cx3="http://schemas.microsoft.com/office/drawing/2016/5/9/chartex" xmlns:cx4="http://schemas.microsoft.com/office/drawing/2016/5/10/chartex" xmlns:cx5="http://schemas.microsoft.com/office/drawing/2016/5/11/chartex" xmlns:cx6="http://schemas.microsoft.com/office/drawing/2016/5/12/chartex" xmlns:cx7="http://schemas.microsoft.com/office/drawing/2016/5/13/chartex" xmlns:cx8="http://schemas.microsoft.com/office/drawing/2016/5/14/chartex" xmlns:mc="http://schemas.openxmlformats.org/markup-compatibility/2006" xmlns:aink="http://schemas.microsoft.com/office/drawing/2016/ink" xmlns:am3d="http://schemas.microsoft.com/office/drawing/2017/model3d" xmlns:o="urn:schemas-microsoft-com:office:office" xmlns:oel="http://schemas.microsoft.com/office/2019/extlst" xmlns:r="http://schemas.openxmlformats.org/officeDocument/2006/relationships" xmlns:m="http://schemas.openxmlformats.org/officeDocument/2006/math" xmlns:v="urn:schemas-microsoft-com:vml" xmlns:wp14="http://schemas.microsoft.com/office/word/2010/wordprocessingDrawing" xmlns:wp="http://schemas.openxmlformats.org/drawingml/2006/wordprocessingDrawing" xmlns:w10="urn:schemas-microsoft-com:office:word" xmlns:w="http://schemas.openxmlformats.org/wordprocessingml/2006/main" xmlns:w14="http://schemas.microsoft.com/office/word/2010/wordml" xmlns:w15="http://schemas.microsoft.com/office/word/2012/wordml" xmlns:w16cex="http://schemas.microsoft.com/office/word/2018/wordml/cex" xmlns:w16cid="http://schemas.microsoft.com/office/word/2016/wordml/cid" xmlns:w16="http://schemas.microsoft.com/office/word/2018/wordml" xmlns:w16du="http://schemas.microsoft.com/office/word/2023/wordml/word16du" xmlns:w16sdtdh="http://schemas.microsoft.com/office/word/2020/wordml/sdtdatahash" xmlns:w16sdtfl="http://schemas.microsoft.com/office/word/2024/wordml/sdtformatlock" xmlns:w16se="http://schemas.microsoft.com/office/word/2015/wordml/symex" xmlns:wpg="http://schemas.microsoft.com/office/word/2010/wordprocessingGroup" xmlns:wpi="http://schemas.microsoft.com/office/word/2010/wordprocessingInk" xmlns:wne="http://schemas.microsoft.com/office/word/2006/wordml" xmlns:wps="http://schemas.microsoft.com/office/word/2010/wordprocessingShape" mc:Ignorable="w14 w15 w16se w16cid w16 w16cex w16sdtdh w16sdtfl w16du wp14">
   <w:docParts>
     <w:docPart>
       <w:docPartPr>
@@ -44586,7 +45042,7 @@
 </file>
 
 <file path=word/glossary/fontTable.xml><?xml version="1.0" encoding="utf-8"?>
-<w:fonts xmlns:mc="http://schemas.openxmlformats.org/markup-compatibility/2006" xmlns:r="http://schemas.openxmlformats.org/officeDocument/2006/relationships" xmlns:w="http://schemas.openxmlformats.org/wordprocessingml/2006/main" xmlns:w14="http://schemas.microsoft.com/office/word/2010/wordml" xmlns:w15="http://schemas.microsoft.com/office/word/2012/wordml" xmlns:w16cid="http://schemas.microsoft.com/office/word/2016/wordml/cid" xmlns:w16se="http://schemas.microsoft.com/office/word/2015/wordml/symex" mc:Ignorable="w14 w15 w16se w16cid">
+<w:fonts xmlns:mc="http://schemas.openxmlformats.org/markup-compatibility/2006" xmlns:r="http://schemas.openxmlformats.org/officeDocument/2006/relationships" xmlns:w="http://schemas.openxmlformats.org/wordprocessingml/2006/main" xmlns:w14="http://schemas.microsoft.com/office/word/2010/wordml" xmlns:w15="http://schemas.microsoft.com/office/word/2012/wordml" xmlns:w16cex="http://schemas.microsoft.com/office/word/2018/wordml/cex" xmlns:w16cid="http://schemas.microsoft.com/office/word/2016/wordml/cid" xmlns:w16="http://schemas.microsoft.com/office/word/2018/wordml" xmlns:w16du="http://schemas.microsoft.com/office/word/2023/wordml/word16du" xmlns:w16sdtdh="http://schemas.microsoft.com/office/word/2020/wordml/sdtdatahash" xmlns:w16sdtfl="http://schemas.microsoft.com/office/word/2024/wordml/sdtformatlock" xmlns:w16se="http://schemas.microsoft.com/office/word/2015/wordml/symex" mc:Ignorable="w14 w15 w16se w16cid w16 w16cex w16sdtdh w16sdtfl w16du">
   <w:font w:name="Calibri">
     <w:panose1 w:val="020F0502020204030204"/>
     <w:charset w:val="00"/>
@@ -44615,11 +45071,30 @@
     <w:pitch w:val="variable"/>
     <w:sig w:usb0="E4002EFF" w:usb1="C000E47F" w:usb2="00000009" w:usb3="00000000" w:csb0="000001FF" w:csb1="00000000"/>
   </w:font>
+  <w:font w:name="Cambria Math">
+    <w:panose1 w:val="02040503050406030204"/>
+    <w:charset w:val="00"/>
+    <w:family w:val="roman"/>
+    <w:pitch w:val="variable"/>
+    <w:sig w:usb0="E00006FF" w:usb1="420024FF" w:usb2="02000000" w:usb3="00000000" w:csb0="0000019F" w:csb1="00000000"/>
+  </w:font>
+  <w:font w:name="Aptos">
+    <w:charset w:val="00"/>
+    <w:family w:val="swiss"/>
+    <w:pitch w:val="variable"/>
+    <w:sig w:usb0="20000287" w:usb1="00000003" w:usb2="00000000" w:usb3="00000000" w:csb0="0000019F" w:csb1="00000000"/>
+  </w:font>
+  <w:font w:name="Aptos Display">
+    <w:charset w:val="00"/>
+    <w:family w:val="swiss"/>
+    <w:pitch w:val="variable"/>
+    <w:sig w:usb0="20000287" w:usb1="00000003" w:usb2="00000000" w:usb3="00000000" w:csb0="0000019F" w:csb1="00000000"/>
+  </w:font>
 </w:fonts>
 </file>
 
 <file path=word/glossary/settings.xml><?xml version="1.0" encoding="utf-8"?>
-<w:settings xmlns:mc="http://schemas.openxmlformats.org/markup-compatibility/2006" xmlns:o="urn:schemas-microsoft-com:office:office" xmlns:r="http://schemas.openxmlformats.org/officeDocument/2006/relationships" xmlns:m="http://schemas.openxmlformats.org/officeDocument/2006/math" xmlns:v="urn:schemas-microsoft-com:vml" xmlns:w10="urn:schemas-microsoft-com:office:word" xmlns:w="http://schemas.openxmlformats.org/wordprocessingml/2006/main" xmlns:w14="http://schemas.microsoft.com/office/word/2010/wordml" xmlns:w15="http://schemas.microsoft.com/office/word/2012/wordml" xmlns:w16cid="http://schemas.microsoft.com/office/word/2016/wordml/cid" xmlns:w16se="http://schemas.microsoft.com/office/word/2015/wordml/symex" xmlns:sl="http://schemas.openxmlformats.org/schemaLibrary/2006/main" mc:Ignorable="w14 w15 w16se w16cid">
+<w:settings xmlns:mc="http://schemas.openxmlformats.org/markup-compatibility/2006" xmlns:o="urn:schemas-microsoft-com:office:office" xmlns:r="http://schemas.openxmlformats.org/officeDocument/2006/relationships" xmlns:m="http://schemas.openxmlformats.org/officeDocument/2006/math" xmlns:v="urn:schemas-microsoft-com:vml" xmlns:w10="urn:schemas-microsoft-com:office:word" xmlns:w="http://schemas.openxmlformats.org/wordprocessingml/2006/main" xmlns:w14="http://schemas.microsoft.com/office/word/2010/wordml" xmlns:w15="http://schemas.microsoft.com/office/word/2012/wordml" xmlns:w16cex="http://schemas.microsoft.com/office/word/2018/wordml/cex" xmlns:w16cid="http://schemas.microsoft.com/office/word/2016/wordml/cid" xmlns:w16="http://schemas.microsoft.com/office/word/2018/wordml" xmlns:w16du="http://schemas.microsoft.com/office/word/2023/wordml/word16du" xmlns:w16sdtdh="http://schemas.microsoft.com/office/word/2020/wordml/sdtdatahash" xmlns:w16sdtfl="http://schemas.microsoft.com/office/word/2024/wordml/sdtformatlock" xmlns:w16se="http://schemas.microsoft.com/office/word/2015/wordml/symex" xmlns:sl="http://schemas.openxmlformats.org/schemaLibrary/2006/main" mc:Ignorable="w14 w15 w16se w16cid w16 w16cex w16sdtdh w16sdtfl w16du">
   <w:view w:val="normal"/>
   <w:defaultTabStop w:val="708"/>
   <w:hyphenationZone w:val="425"/>
@@ -44651,12 +45126,17 @@
     <w:rsid w:val="00774DBC"/>
     <w:rsid w:val="00830CA2"/>
     <w:rsid w:val="00830DCB"/>
+    <w:rsid w:val="008B34B1"/>
+    <w:rsid w:val="008C177E"/>
     <w:rsid w:val="00951C79"/>
     <w:rsid w:val="00A502A1"/>
     <w:rsid w:val="00B249F7"/>
+    <w:rsid w:val="00B30AF1"/>
+    <w:rsid w:val="00B74D96"/>
     <w:rsid w:val="00BD315E"/>
     <w:rsid w:val="00BF3E34"/>
     <w:rsid w:val="00CC4B55"/>
+    <w:rsid w:val="00D10999"/>
     <w:rsid w:val="00D67AA7"/>
     <w:rsid w:val="00D9065F"/>
     <w:rsid w:val="00E0112A"/>
@@ -44686,7 +45166,7 @@
 </file>
 
 <file path=word/glossary/styles.xml><?xml version="1.0" encoding="utf-8"?>
-<w:styles xmlns:mc="http://schemas.openxmlformats.org/markup-compatibility/2006" xmlns:r="http://schemas.openxmlformats.org/officeDocument/2006/relationships" xmlns:w="http://schemas.openxmlformats.org/wordprocessingml/2006/main" xmlns:w14="http://schemas.microsoft.com/office/word/2010/wordml" xmlns:w15="http://schemas.microsoft.com/office/word/2012/wordml" xmlns:w16cid="http://schemas.microsoft.com/office/word/2016/wordml/cid" xmlns:w16se="http://schemas.microsoft.com/office/word/2015/wordml/symex" mc:Ignorable="w14 w15 w16se w16cid">
+<w:styles xmlns:mc="http://schemas.openxmlformats.org/markup-compatibility/2006" xmlns:r="http://schemas.openxmlformats.org/officeDocument/2006/relationships" xmlns:w="http://schemas.openxmlformats.org/wordprocessingml/2006/main" xmlns:w14="http://schemas.microsoft.com/office/word/2010/wordml" xmlns:w15="http://schemas.microsoft.com/office/word/2012/wordml" xmlns:w16cex="http://schemas.microsoft.com/office/word/2018/wordml/cex" xmlns:w16cid="http://schemas.microsoft.com/office/word/2016/wordml/cid" xmlns:w16="http://schemas.microsoft.com/office/word/2018/wordml" xmlns:w16du="http://schemas.microsoft.com/office/word/2023/wordml/word16du" xmlns:w16sdtdh="http://schemas.microsoft.com/office/word/2020/wordml/sdtdatahash" xmlns:w16sdtfl="http://schemas.microsoft.com/office/word/2024/wordml/sdtformatlock" xmlns:w16se="http://schemas.microsoft.com/office/word/2015/wordml/symex" mc:Ignorable="w14 w15 w16se w16cid w16 w16cex w16sdtdh w16sdtfl w16du">
   <w:docDefaults>
     <w:rPrDefault>
       <w:rPr>
@@ -44702,7 +45182,7 @@
       </w:pPr>
     </w:pPrDefault>
   </w:docDefaults>
-  <w:latentStyles w:defLockedState="0" w:defUIPriority="99" w:defSemiHidden="0" w:defUnhideWhenUsed="0" w:defQFormat="0" w:count="375">
+  <w:latentStyles w:defLockedState="0" w:defUIPriority="99" w:defSemiHidden="0" w:defUnhideWhenUsed="0" w:defQFormat="0" w:count="376">
     <w:lsdException w:name="Normal" w:uiPriority="0" w:qFormat="1"/>
     <w:lsdException w:name="heading 1" w:uiPriority="9" w:qFormat="1"/>
     <w:lsdException w:name="heading 2" w:semiHidden="1" w:uiPriority="9" w:unhideWhenUsed="1" w:qFormat="1"/>
@@ -45078,6 +45558,7 @@
     <w:lsdException w:name="Smart Hyperlink" w:semiHidden="1" w:unhideWhenUsed="1"/>
     <w:lsdException w:name="Hashtag" w:semiHidden="1" w:unhideWhenUsed="1"/>
     <w:lsdException w:name="Unresolved Mention" w:semiHidden="1" w:unhideWhenUsed="1"/>
+    <w:lsdException w:name="Smart Link" w:semiHidden="1" w:unhideWhenUsed="1"/>
   </w:latentStyles>
   <w:style w:type="paragraph" w:default="1" w:styleId="Standard">
     <w:name w:val="Normal"/>
@@ -45156,7 +45637,7 @@
 </file>
 
 <file path=word/glossary/webSettings.xml><?xml version="1.0" encoding="utf-8"?>
-<w:webSettings xmlns:mc="http://schemas.openxmlformats.org/markup-compatibility/2006" xmlns:r="http://schemas.openxmlformats.org/officeDocument/2006/relationships" xmlns:w="http://schemas.openxmlformats.org/wordprocessingml/2006/main" xmlns:w14="http://schemas.microsoft.com/office/word/2010/wordml" xmlns:w15="http://schemas.microsoft.com/office/word/2012/wordml" xmlns:w16cid="http://schemas.microsoft.com/office/word/2016/wordml/cid" xmlns:w16se="http://schemas.microsoft.com/office/word/2015/wordml/symex" mc:Ignorable="w14 w15 w16se w16cid">
+<w:webSettings xmlns:mc="http://schemas.openxmlformats.org/markup-compatibility/2006" xmlns:r="http://schemas.openxmlformats.org/officeDocument/2006/relationships" xmlns:w="http://schemas.openxmlformats.org/wordprocessingml/2006/main" xmlns:w14="http://schemas.microsoft.com/office/word/2010/wordml" xmlns:w15="http://schemas.microsoft.com/office/word/2012/wordml" xmlns:w16cex="http://schemas.microsoft.com/office/word/2018/wordml/cex" xmlns:w16cid="http://schemas.microsoft.com/office/word/2016/wordml/cid" xmlns:w16="http://schemas.microsoft.com/office/word/2018/wordml" xmlns:w16du="http://schemas.microsoft.com/office/word/2023/wordml/word16du" xmlns:w16sdtdh="http://schemas.microsoft.com/office/word/2020/wordml/sdtdatahash" xmlns:w16sdtfl="http://schemas.microsoft.com/office/word/2024/wordml/sdtformatlock" xmlns:w16se="http://schemas.microsoft.com/office/word/2015/wordml/symex" mc:Ignorable="w14 w15 w16se w16cid w16 w16cex w16sdtdh w16sdtfl w16du">
   <w:optimizeForBrowser/>
   <w:allowPNG/>
 </w:webSettings>

</xml_diff>

<commit_message>
final stages befor submission
</commit_message>
<xml_diff>
--- a/OSF/Supplemental_Tables_and_Figures.docx
+++ b/OSF/Supplemental_Tables_and_Figures.docx
@@ -17,7 +17,23 @@
           <w:szCs w:val="32"/>
           <w:lang w:val="en-US"/>
         </w:rPr>
-        <w:t>Vocal Emotion Perception: A Comparison of Singers and Instrumentalists, Amateurs and Professionals</w:t>
+        <w:t xml:space="preserve">Vocal Emotion </w:t>
+      </w:r>
+      <w:r>
+        <w:rPr>
+          <w:sz w:val="32"/>
+          <w:szCs w:val="32"/>
+          <w:lang w:val="en-US"/>
+        </w:rPr>
+        <w:t>Recognition</w:t>
+      </w:r>
+      <w:r>
+        <w:rPr>
+          <w:sz w:val="32"/>
+          <w:szCs w:val="32"/>
+          <w:lang w:val="en-US"/>
+        </w:rPr>
+        <w:t>: A Comparison of Singers and Instrumentalists, Amateurs and Professionals</w:t>
       </w:r>
     </w:p>
     <w:p>
@@ -11958,7 +11974,7 @@
               <w:noProof/>
               <w:lang w:val="en-US"/>
             </w:rPr>
-            <w:instrText>ADDIN CitaviPlaceholder{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}</w:instrText>
+            <w:instrText>ADDIN CitaviPlaceholder{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}</w:instrText>
           </w:r>
           <w:r>
             <w:rPr>
@@ -16613,7 +16629,7 @@
               <w:noProof/>
               <w:lang w:val="en-US"/>
             </w:rPr>
-            <w:instrText>ADDIN CitaviPlaceholder{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}</w:instrText>
+            <w:instrText>ADDIN CitaviPlaceholder{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}</w:instrText>
           </w:r>
           <w:r>
             <w:rPr>
@@ -19634,7 +19650,7 @@
               <w:noProof/>
               <w:lang w:val="en-US"/>
             </w:rPr>
-            <w:instrText>ADDIN CitaviPlaceholder{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}</w:instrText>
+            <w:instrText>ADDIN CitaviPlaceholder{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}</w:instrText>
           </w:r>
           <w:r>
             <w:rPr>
@@ -19938,7 +19954,7 @@
               <w:noProof/>
               <w:lang w:val="en-US"/>
             </w:rPr>
-            <w:instrText>ADDIN CitaviPlaceholder{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}</w:instrText>
+            <w:instrText>ADDIN CitaviPlaceholder{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}</w:instrText>
           </w:r>
           <w:r>
             <w:rPr>
@@ -21328,7 +21344,7 @@
               <w:szCs w:val="24"/>
               <w:lang w:val="en-US"/>
             </w:rPr>
-            <w:instrText>ADDIN CitaviPlaceholder{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}</w:instrText>
+            <w:instrText>ADDIN CitaviPlaceholder{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}</w:instrText>
           </w:r>
           <w:r>
             <w:rPr>
@@ -43234,6 +43250,8 @@
     <w:rsid w:val="00D9065F"/>
     <w:rsid w:val="00E0112A"/>
     <w:rsid w:val="00E636A8"/>
+    <w:rsid w:val="00ED2938"/>
+    <w:rsid w:val="00F15B91"/>
     <w:rsid w:val="00F23801"/>
     <w:rsid w:val="00F60937"/>
     <w:rsid w:val="00F80339"/>

</xml_diff>

<commit_message>
another tiny revision round
</commit_message>
<xml_diff>
--- a/OSF/Supplemental_Tables_and_Figures.docx
+++ b/OSF/Supplemental_Tables_and_Figures.docx
@@ -1,6 +1,6 @@
 
 <file path=word/document.xml><?xml version="1.0" encoding="utf-8"?>
-<w:document xmlns:wpc="http://schemas.microsoft.com/office/word/2010/wordprocessingCanvas" xmlns:cx="http://schemas.microsoft.com/office/drawing/2014/chartex" xmlns:cx1="http://schemas.microsoft.com/office/drawing/2015/9/8/chartex" xmlns:cx2="http://schemas.microsoft.com/office/drawing/2015/10/21/chartex" xmlns:cx3="http://schemas.microsoft.com/office/drawing/2016/5/9/chartex" xmlns:cx4="http://schemas.microsoft.com/office/drawing/2016/5/10/chartex" xmlns:cx5="http://schemas.microsoft.com/office/drawing/2016/5/11/chartex" xmlns:cx6="http://schemas.microsoft.com/office/drawing/2016/5/12/chartex" xmlns:cx7="http://schemas.microsoft.com/office/drawing/2016/5/13/chartex" xmlns:cx8="http://schemas.microsoft.com/office/drawing/2016/5/14/chartex" xmlns:mc="http://schemas.openxmlformats.org/markup-compatibility/2006" xmlns:aink="http://schemas.microsoft.com/office/drawing/2016/ink" xmlns:am3d="http://schemas.microsoft.com/office/drawing/2017/model3d" xmlns:o="urn:schemas-microsoft-com:office:office" xmlns:oel="http://schemas.microsoft.com/office/2019/extlst" xmlns:r="http://schemas.openxmlformats.org/officeDocument/2006/relationships" xmlns:m="http://schemas.openxmlformats.org/officeDocument/2006/math" xmlns:v="urn:schemas-microsoft-com:vml" xmlns:wp14="http://schemas.microsoft.com/office/word/2010/wordprocessingDrawing" xmlns:wp="http://schemas.openxmlformats.org/drawingml/2006/wordprocessingDrawing" xmlns:w10="urn:schemas-microsoft-com:office:word" xmlns:w="http://schemas.openxmlformats.org/wordprocessingml/2006/main" xmlns:w14="http://schemas.microsoft.com/office/word/2010/wordml" xmlns:w15="http://schemas.microsoft.com/office/word/2012/wordml" xmlns:w16cex="http://schemas.microsoft.com/office/word/2018/wordml/cex" xmlns:w16cid="http://schemas.microsoft.com/office/word/2016/wordml/cid" xmlns:w16="http://schemas.microsoft.com/office/word/2018/wordml" xmlns:w16du="http://schemas.microsoft.com/office/word/2023/wordml/word16du" xmlns:w16sdtdh="http://schemas.microsoft.com/office/word/2020/wordml/sdtdatahash" xmlns:w16sdtfl="http://schemas.microsoft.com/office/word/2024/wordml/sdtformatlock" xmlns:w16se="http://schemas.microsoft.com/office/word/2015/wordml/symex" xmlns:wpg="http://schemas.microsoft.com/office/word/2010/wordprocessingGroup" xmlns:wpi="http://schemas.microsoft.com/office/word/2010/wordprocessingInk" xmlns:wne="http://schemas.microsoft.com/office/word/2006/wordml" xmlns:wps="http://schemas.microsoft.com/office/word/2010/wordprocessingShape" mc:Ignorable="w14 w15 w16se w16cid w16 w16cex w16sdtdh w16sdtfl w16du wp14">
+<w:document xmlns:wpc="http://schemas.microsoft.com/office/word/2010/wordprocessingCanvas" xmlns:cx="http://schemas.microsoft.com/office/drawing/2014/chartex" xmlns:cx1="http://schemas.microsoft.com/office/drawing/2015/9/8/chartex" xmlns:cx2="http://schemas.microsoft.com/office/drawing/2015/10/21/chartex" xmlns:cx3="http://schemas.microsoft.com/office/drawing/2016/5/9/chartex" xmlns:cx4="http://schemas.microsoft.com/office/drawing/2016/5/10/chartex" xmlns:cx5="http://schemas.microsoft.com/office/drawing/2016/5/11/chartex" xmlns:cx6="http://schemas.microsoft.com/office/drawing/2016/5/12/chartex" xmlns:cx7="http://schemas.microsoft.com/office/drawing/2016/5/13/chartex" xmlns:cx8="http://schemas.microsoft.com/office/drawing/2016/5/14/chartex" xmlns:mc="http://schemas.openxmlformats.org/markup-compatibility/2006" xmlns:aink="http://schemas.microsoft.com/office/drawing/2016/ink" xmlns:am3d="http://schemas.microsoft.com/office/drawing/2017/model3d" xmlns:o="urn:schemas-microsoft-com:office:office" xmlns:r="http://schemas.openxmlformats.org/officeDocument/2006/relationships" xmlns:m="http://schemas.openxmlformats.org/officeDocument/2006/math" xmlns:v="urn:schemas-microsoft-com:vml" xmlns:wp14="http://schemas.microsoft.com/office/word/2010/wordprocessingDrawing" xmlns:wp="http://schemas.openxmlformats.org/drawingml/2006/wordprocessingDrawing" xmlns:w10="urn:schemas-microsoft-com:office:word" xmlns:w="http://schemas.openxmlformats.org/wordprocessingml/2006/main" xmlns:w14="http://schemas.microsoft.com/office/word/2010/wordml" xmlns:w15="http://schemas.microsoft.com/office/word/2012/wordml" xmlns:w16cid="http://schemas.microsoft.com/office/word/2016/wordml/cid" xmlns:w16se="http://schemas.microsoft.com/office/word/2015/wordml/symex" xmlns:wpg="http://schemas.microsoft.com/office/word/2010/wordprocessingGroup" xmlns:wpi="http://schemas.microsoft.com/office/word/2010/wordprocessingInk" xmlns:wne="http://schemas.microsoft.com/office/word/2006/wordml" xmlns:wps="http://schemas.microsoft.com/office/word/2010/wordprocessingShape" mc:Ignorable="w14 w15 w16se w16cid wp14">
   <w:body>
     <w:p>
       <w:pPr>
@@ -409,19 +409,7 @@
           <w:szCs w:val="22"/>
           <w:lang w:val="en-US"/>
         </w:rPr>
-        <w:t>1</w:t>
-      </w:r>
-      <w:r>
-        <w:rPr>
-          <w:rFonts w:ascii="Times New Roman" w:hAnsi="Times New Roman" w:cs="Times New Roman"/>
-          <w:b/>
-          <w:i w:val="0"/>
-          <w:color w:val="000000" w:themeColor="text1"/>
-          <w:sz w:val="22"/>
-          <w:szCs w:val="22"/>
-          <w:lang w:val="en-US"/>
-        </w:rPr>
-        <w:t xml:space="preserve"> – </w:t>
+        <w:t xml:space="preserve">1 – </w:t>
       </w:r>
       <w:r>
         <w:rPr>
@@ -558,7 +546,31 @@
           <w:i/>
           <w:lang w:val="en-US"/>
         </w:rPr>
-        <w:t xml:space="preserve">Note. For interpretation of the output, refer to </w:t>
+        <w:t>Note. For interpretation of the output, refer to</w:t>
+      </w:r>
+      <w:r>
+        <w:rPr>
+          <w:rFonts w:ascii="Times New Roman" w:hAnsi="Times New Roman" w:cs="Times New Roman"/>
+          <w:i/>
+          <w:lang w:val="en-US"/>
+        </w:rPr>
+        <w:t xml:space="preserve"> </w:t>
+      </w:r>
+      <w:r>
+        <w:rPr>
+          <w:rFonts w:ascii="Times New Roman" w:hAnsi="Times New Roman" w:cs="Times New Roman"/>
+          <w:i/>
+          <w:lang w:val="en-US"/>
+        </w:rPr>
+        <w:t>van den Bergh et al. (2020)</w:t>
+      </w:r>
+      <w:r>
+        <w:rPr>
+          <w:rFonts w:ascii="Times New Roman" w:hAnsi="Times New Roman" w:cs="Times New Roman"/>
+          <w:i/>
+          <w:lang w:val="en-US"/>
+        </w:rPr>
+        <w:t xml:space="preserve"> </w:t>
       </w:r>
       <w:sdt>
         <w:sdtPr>
@@ -568,10 +580,10 @@
             <w:lang w:val="en-US"/>
           </w:rPr>
           <w:alias w:val="To edit, see citavi.com/edit"/>
-          <w:tag w:val="CitaviPlaceholder#749bbc69-339f-4df8-8b52-d3522014a57d"/>
-          <w:id w:val="1359850746"/>
+          <w:tag w:val="CitaviPlaceholder#575cc352-0503-41f1-b671-b86b7abbd9a0"/>
+          <w:id w:val="-463578960"/>
           <w:placeholder>
-            <w:docPart w:val="4A791DAA492F460787B9AD33DCEC16F8"/>
+            <w:docPart w:val="DefaultPlaceholder_-1854013440"/>
           </w:placeholder>
         </w:sdtPr>
         <w:sdtContent>
@@ -589,7 +601,7 @@
               <w:i/>
               <w:lang w:val="en-US"/>
             </w:rPr>
-            <w:instrText>ADDIN CitaviPlaceholder{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}</w:instrText>
+            <w:instrText>ADDIN CitaviPlaceholder{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}</w:instrText>
           </w:r>
           <w:r>
             <w:rPr>
@@ -603,74 +615,10 @@
             <w:rPr>
               <w:rFonts w:ascii="Times New Roman" w:hAnsi="Times New Roman" w:cs="Times New Roman"/>
               <w:i/>
+              <w:vertAlign w:val="superscript"/>
               <w:lang w:val="en-US"/>
             </w:rPr>
-            <w:t>van den Bergh et al.</w:t>
-          </w:r>
-          <w:r>
-            <w:rPr>
-              <w:rFonts w:ascii="Times New Roman" w:hAnsi="Times New Roman" w:cs="Times New Roman"/>
-              <w:i/>
-              <w:lang w:val="en-US"/>
-            </w:rPr>
-            <w:fldChar w:fldCharType="end"/>
-          </w:r>
-        </w:sdtContent>
-      </w:sdt>
-      <w:r>
-        <w:rPr>
-          <w:rFonts w:ascii="Times New Roman" w:hAnsi="Times New Roman" w:cs="Times New Roman"/>
-          <w:i/>
-          <w:lang w:val="en-US"/>
-        </w:rPr>
-        <w:t xml:space="preserve"> </w:t>
-      </w:r>
-      <w:sdt>
-        <w:sdtPr>
-          <w:rPr>
-            <w:rFonts w:ascii="Times New Roman" w:hAnsi="Times New Roman" w:cs="Times New Roman"/>
-            <w:i/>
-            <w:lang w:val="en-US"/>
-          </w:rPr>
-          <w:alias w:val="To edit, see citavi.com/edit"/>
-          <w:tag w:val="CitaviPlaceholder#2077868a-f3d5-4f2f-818a-67e05b641aab"/>
-          <w:id w:val="1225253212"/>
-          <w:placeholder>
-            <w:docPart w:val="4A791DAA492F460787B9AD33DCEC16F8"/>
-          </w:placeholder>
-        </w:sdtPr>
-        <w:sdtContent>
-          <w:r>
-            <w:rPr>
-              <w:rFonts w:ascii="Times New Roman" w:hAnsi="Times New Roman" w:cs="Times New Roman"/>
-              <w:i/>
-              <w:lang w:val="en-US"/>
-            </w:rPr>
-            <w:fldChar w:fldCharType="begin"/>
-          </w:r>
-          <w:r>
-            <w:rPr>
-              <w:rFonts w:ascii="Times New Roman" w:hAnsi="Times New Roman" w:cs="Times New Roman"/>
-              <w:i/>
-              <w:lang w:val="en-US"/>
-            </w:rPr>
-            <w:instrText>ADDIN CitaviPlaceholder{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}</w:instrText>
-          </w:r>
-          <w:r>
-            <w:rPr>
-              <w:rFonts w:ascii="Times New Roman" w:hAnsi="Times New Roman" w:cs="Times New Roman"/>
-              <w:i/>
-              <w:lang w:val="en-US"/>
-            </w:rPr>
-            <w:fldChar w:fldCharType="separate"/>
-          </w:r>
-          <w:r>
-            <w:rPr>
-              <w:rFonts w:ascii="Times New Roman" w:hAnsi="Times New Roman" w:cs="Times New Roman"/>
-              <w:i/>
-              <w:lang w:val="en-US"/>
-            </w:rPr>
-            <w:t>(2020)</w:t>
+            <w:t>1</w:t>
           </w:r>
           <w:r>
             <w:rPr>
@@ -732,19 +680,7 @@
           <w:szCs w:val="22"/>
           <w:lang w:val="en-US"/>
         </w:rPr>
-        <w:t>2</w:t>
-      </w:r>
-      <w:r>
-        <w:rPr>
-          <w:rFonts w:ascii="Times New Roman" w:hAnsi="Times New Roman" w:cs="Times New Roman"/>
-          <w:b/>
-          <w:i w:val="0"/>
-          <w:color w:val="000000" w:themeColor="text1"/>
-          <w:sz w:val="22"/>
-          <w:szCs w:val="22"/>
-          <w:lang w:val="en-US"/>
-        </w:rPr>
-        <w:t xml:space="preserve"> – </w:t>
+        <w:t xml:space="preserve">2 – </w:t>
       </w:r>
       <w:r>
         <w:rPr>
@@ -857,7 +793,31 @@
           <w:i/>
           <w:lang w:val="en-US"/>
         </w:rPr>
-        <w:t xml:space="preserve">Note. For interpretation of the output, refer to </w:t>
+        <w:t>Note. For interpretation of the output, refer to</w:t>
+      </w:r>
+      <w:r>
+        <w:rPr>
+          <w:rFonts w:ascii="Times New Roman" w:hAnsi="Times New Roman" w:cs="Times New Roman"/>
+          <w:i/>
+          <w:lang w:val="en-US"/>
+        </w:rPr>
+        <w:t xml:space="preserve"> </w:t>
+      </w:r>
+      <w:r>
+        <w:rPr>
+          <w:rFonts w:ascii="Times New Roman" w:hAnsi="Times New Roman" w:cs="Times New Roman"/>
+          <w:i/>
+          <w:lang w:val="en-US"/>
+        </w:rPr>
+        <w:t>van den Bergh et al. (2020)</w:t>
+      </w:r>
+      <w:r>
+        <w:rPr>
+          <w:rFonts w:ascii="Times New Roman" w:hAnsi="Times New Roman" w:cs="Times New Roman"/>
+          <w:i/>
+          <w:lang w:val="en-US"/>
+        </w:rPr>
+        <w:t xml:space="preserve"> </w:t>
       </w:r>
       <w:sdt>
         <w:sdtPr>
@@ -867,10 +827,10 @@
             <w:lang w:val="en-US"/>
           </w:rPr>
           <w:alias w:val="To edit, see citavi.com/edit"/>
-          <w:tag w:val="CitaviPlaceholder#d680779e-a147-4385-aa40-b93bf19ec2fc"/>
-          <w:id w:val="1505622027"/>
+          <w:tag w:val="CitaviPlaceholder#575cc352-0503-41f1-b671-b86b7abbd9a0"/>
+          <w:id w:val="440664306"/>
           <w:placeholder>
-            <w:docPart w:val="73C8A992A64B4204900496014072B1D7"/>
+            <w:docPart w:val="CB3F60F3B2B64BE7A06A2E2C6F38F9A3"/>
           </w:placeholder>
         </w:sdtPr>
         <w:sdtContent>
@@ -888,7 +848,7 @@
               <w:i/>
               <w:lang w:val="en-US"/>
             </w:rPr>
-            <w:instrText>ADDIN CitaviPlaceholder{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}</w:instrText>
+            <w:instrText>ADDIN CitaviPlaceholder{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}</w:instrText>
           </w:r>
           <w:r>
             <w:rPr>
@@ -902,9 +862,10 @@
             <w:rPr>
               <w:rFonts w:ascii="Times New Roman" w:hAnsi="Times New Roman" w:cs="Times New Roman"/>
               <w:i/>
+              <w:vertAlign w:val="superscript"/>
               <w:lang w:val="en-US"/>
             </w:rPr>
-            <w:t>van den Bergh et al.</w:t>
+            <w:t>1</w:t>
           </w:r>
           <w:r>
             <w:rPr>
@@ -916,71 +877,8 @@
           </w:r>
         </w:sdtContent>
       </w:sdt>
-      <w:r>
-        <w:rPr>
-          <w:rFonts w:ascii="Times New Roman" w:hAnsi="Times New Roman" w:cs="Times New Roman"/>
-          <w:i/>
-          <w:lang w:val="en-US"/>
-        </w:rPr>
-        <w:t xml:space="preserve"> </w:t>
-      </w:r>
-      <w:sdt>
-        <w:sdtPr>
-          <w:rPr>
-            <w:rFonts w:ascii="Times New Roman" w:hAnsi="Times New Roman" w:cs="Times New Roman"/>
-            <w:i/>
-            <w:lang w:val="en-US"/>
-          </w:rPr>
-          <w:alias w:val="To edit, see citavi.com/edit"/>
-          <w:tag w:val="CitaviPlaceholder#b7a98927-8092-4bf1-a714-d42ae5f94b36"/>
-          <w:id w:val="678617564"/>
-          <w:placeholder>
-            <w:docPart w:val="73C8A992A64B4204900496014072B1D7"/>
-          </w:placeholder>
-        </w:sdtPr>
-        <w:sdtContent>
-          <w:r>
-            <w:rPr>
-              <w:rFonts w:ascii="Times New Roman" w:hAnsi="Times New Roman" w:cs="Times New Roman"/>
-              <w:i/>
-              <w:lang w:val="en-US"/>
-            </w:rPr>
-            <w:fldChar w:fldCharType="begin"/>
-          </w:r>
-          <w:r>
-            <w:rPr>
-              <w:rFonts w:ascii="Times New Roman" w:hAnsi="Times New Roman" w:cs="Times New Roman"/>
-              <w:i/>
-              <w:lang w:val="en-US"/>
-            </w:rPr>
-            <w:instrText>ADDIN CitaviPlaceholder{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}</w:instrText>
-          </w:r>
-          <w:r>
-            <w:rPr>
-              <w:rFonts w:ascii="Times New Roman" w:hAnsi="Times New Roman" w:cs="Times New Roman"/>
-              <w:i/>
-              <w:lang w:val="en-US"/>
-            </w:rPr>
-            <w:fldChar w:fldCharType="separate"/>
-          </w:r>
-          <w:r>
-            <w:rPr>
-              <w:rFonts w:ascii="Times New Roman" w:hAnsi="Times New Roman" w:cs="Times New Roman"/>
-              <w:i/>
-              <w:lang w:val="en-US"/>
-            </w:rPr>
-            <w:t>(2020)</w:t>
-          </w:r>
-          <w:r>
-            <w:rPr>
-              <w:rFonts w:ascii="Times New Roman" w:hAnsi="Times New Roman" w:cs="Times New Roman"/>
-              <w:i/>
-              <w:lang w:val="en-US"/>
-            </w:rPr>
-            <w:fldChar w:fldCharType="end"/>
-          </w:r>
-        </w:sdtContent>
-      </w:sdt>
+      <w:bookmarkStart w:id="1" w:name="_GoBack"/>
+      <w:bookmarkEnd w:id="1"/>
     </w:p>
     <w:p>
       <w:pPr>
@@ -1092,8 +990,8 @@
         </w:rPr>
         <w:t>Confusion data for each Emotion for the three Morph Types</w:t>
       </w:r>
-      <w:bookmarkStart w:id="1" w:name="_Hlk77335719"/>
-      <w:bookmarkEnd w:id="1"/>
+      <w:bookmarkStart w:id="2" w:name="_Hlk77335719"/>
+      <w:bookmarkEnd w:id="2"/>
       <w:r>
         <w:rPr>
           <w:rFonts w:ascii="Times New Roman" w:hAnsi="Times New Roman" w:cs="Times New Roman"/>
@@ -1202,10 +1100,50 @@
           <w:iCs/>
           <w:lang w:val="en-US"/>
         </w:rPr>
-        <w:t>Note. Numbers represent the proportion of classification responses per Emotion and Morph Type, averaged across musicians. Hap = happiness, Ple = pleasure, Fea = fear, Sad = sadness, Avg = average.</w:t>
+        <w:t xml:space="preserve">Note. Numbers represent the proportion of classification responses per Emotion and Morph Type, averaged across musicians. Hap = happiness, </w:t>
       </w:r>
-      <w:bookmarkStart w:id="2" w:name="_Hlk77335754"/>
-      <w:bookmarkEnd w:id="2"/>
+      <w:proofErr w:type="spellStart"/>
+      <w:r>
+        <w:rPr>
+          <w:rFonts w:ascii="Times New Roman" w:hAnsi="Times New Roman" w:cs="Times New Roman"/>
+          <w:i/>
+          <w:iCs/>
+          <w:lang w:val="en-US"/>
+        </w:rPr>
+        <w:t>Ple</w:t>
+      </w:r>
+      <w:proofErr w:type="spellEnd"/>
+      <w:r>
+        <w:rPr>
+          <w:rFonts w:ascii="Times New Roman" w:hAnsi="Times New Roman" w:cs="Times New Roman"/>
+          <w:i/>
+          <w:iCs/>
+          <w:lang w:val="en-US"/>
+        </w:rPr>
+        <w:t xml:space="preserve"> = pleasure, </w:t>
+      </w:r>
+      <w:proofErr w:type="spellStart"/>
+      <w:r>
+        <w:rPr>
+          <w:rFonts w:ascii="Times New Roman" w:hAnsi="Times New Roman" w:cs="Times New Roman"/>
+          <w:i/>
+          <w:iCs/>
+          <w:lang w:val="en-US"/>
+        </w:rPr>
+        <w:t>Fea</w:t>
+      </w:r>
+      <w:proofErr w:type="spellEnd"/>
+      <w:r>
+        <w:rPr>
+          <w:rFonts w:ascii="Times New Roman" w:hAnsi="Times New Roman" w:cs="Times New Roman"/>
+          <w:i/>
+          <w:iCs/>
+          <w:lang w:val="en-US"/>
+        </w:rPr>
+        <w:t xml:space="preserve"> = fear, Sad = sadness, Avg = average.</w:t>
+      </w:r>
+      <w:bookmarkStart w:id="3" w:name="_Hlk77335754"/>
+      <w:bookmarkEnd w:id="3"/>
     </w:p>
     <w:p>
       <w:pPr>
@@ -1416,7 +1354,47 @@
           <w:iCs/>
           <w:lang w:val="en-US"/>
         </w:rPr>
-        <w:t>Note. Numbers represent the proportion of classification responses per Emotion and Morph Type, averaged across non-musicians. Hap = happiness, Ple = pleasure, Fea = fear, Sad = sadness, Avg = average.</w:t>
+        <w:t xml:space="preserve">Note. Numbers represent the proportion of classification responses per Emotion and Morph Type, averaged across non-musicians. Hap = happiness, </w:t>
+      </w:r>
+      <w:proofErr w:type="spellStart"/>
+      <w:r>
+        <w:rPr>
+          <w:rFonts w:ascii="Times New Roman" w:hAnsi="Times New Roman" w:cs="Times New Roman"/>
+          <w:i/>
+          <w:iCs/>
+          <w:lang w:val="en-US"/>
+        </w:rPr>
+        <w:t>Ple</w:t>
+      </w:r>
+      <w:proofErr w:type="spellEnd"/>
+      <w:r>
+        <w:rPr>
+          <w:rFonts w:ascii="Times New Roman" w:hAnsi="Times New Roman" w:cs="Times New Roman"/>
+          <w:i/>
+          <w:iCs/>
+          <w:lang w:val="en-US"/>
+        </w:rPr>
+        <w:t xml:space="preserve"> = pleasure, </w:t>
+      </w:r>
+      <w:proofErr w:type="spellStart"/>
+      <w:r>
+        <w:rPr>
+          <w:rFonts w:ascii="Times New Roman" w:hAnsi="Times New Roman" w:cs="Times New Roman"/>
+          <w:i/>
+          <w:iCs/>
+          <w:lang w:val="en-US"/>
+        </w:rPr>
+        <w:t>Fea</w:t>
+      </w:r>
+      <w:proofErr w:type="spellEnd"/>
+      <w:r>
+        <w:rPr>
+          <w:rFonts w:ascii="Times New Roman" w:hAnsi="Times New Roman" w:cs="Times New Roman"/>
+          <w:i/>
+          <w:iCs/>
+          <w:lang w:val="en-US"/>
+        </w:rPr>
+        <w:t xml:space="preserve"> = fear, Sad = sadness, Avg = average.</w:t>
       </w:r>
     </w:p>
     <w:p>
@@ -1561,7 +1539,47 @@
           <w:iCs/>
           <w:lang w:val="en-US"/>
         </w:rPr>
-        <w:t>Note. Numbers represent the proportion of classification responses per Emotion and Morph Type, averaged across non-musicians. Hap = happiness, Ple = pleasure, Fea = fear, Sad = sadness, Avg = average.</w:t>
+        <w:t xml:space="preserve">Note. Numbers represent the proportion of classification responses per Emotion and Morph Type, averaged across non-musicians. Hap = happiness, </w:t>
+      </w:r>
+      <w:proofErr w:type="spellStart"/>
+      <w:r>
+        <w:rPr>
+          <w:rFonts w:ascii="Times New Roman" w:hAnsi="Times New Roman" w:cs="Times New Roman"/>
+          <w:i/>
+          <w:iCs/>
+          <w:lang w:val="en-US"/>
+        </w:rPr>
+        <w:t>Ple</w:t>
+      </w:r>
+      <w:proofErr w:type="spellEnd"/>
+      <w:r>
+        <w:rPr>
+          <w:rFonts w:ascii="Times New Roman" w:hAnsi="Times New Roman" w:cs="Times New Roman"/>
+          <w:i/>
+          <w:iCs/>
+          <w:lang w:val="en-US"/>
+        </w:rPr>
+        <w:t xml:space="preserve"> = pleasure, </w:t>
+      </w:r>
+      <w:proofErr w:type="spellStart"/>
+      <w:r>
+        <w:rPr>
+          <w:rFonts w:ascii="Times New Roman" w:hAnsi="Times New Roman" w:cs="Times New Roman"/>
+          <w:i/>
+          <w:iCs/>
+          <w:lang w:val="en-US"/>
+        </w:rPr>
+        <w:t>Fea</w:t>
+      </w:r>
+      <w:proofErr w:type="spellEnd"/>
+      <w:r>
+        <w:rPr>
+          <w:rFonts w:ascii="Times New Roman" w:hAnsi="Times New Roman" w:cs="Times New Roman"/>
+          <w:i/>
+          <w:iCs/>
+          <w:lang w:val="en-US"/>
+        </w:rPr>
+        <w:t xml:space="preserve"> = fear, Sad = sadness, Avg = average.</w:t>
       </w:r>
     </w:p>
     <w:p>
@@ -1784,7 +1802,25 @@
           <w:i/>
           <w:lang w:val="en-US"/>
         </w:rPr>
-        <w:t xml:space="preserve">  p-values were adjusted for multiple comparisons using the Benjamini-Hochberg correction </w:t>
+        <w:t xml:space="preserve">  p-values were adjusted for multiple comparisons using the </w:t>
+      </w:r>
+      <w:proofErr w:type="spellStart"/>
+      <w:r>
+        <w:rPr>
+          <w:rFonts w:ascii="Times New Roman" w:hAnsi="Times New Roman" w:cs="Times New Roman"/>
+          <w:i/>
+          <w:lang w:val="en-US"/>
+        </w:rPr>
+        <w:t>Benjamini</w:t>
+      </w:r>
+      <w:proofErr w:type="spellEnd"/>
+      <w:r>
+        <w:rPr>
+          <w:rFonts w:ascii="Times New Roman" w:hAnsi="Times New Roman" w:cs="Times New Roman"/>
+          <w:i/>
+          <w:lang w:val="en-US"/>
+        </w:rPr>
+        <w:t xml:space="preserve">-Hochberg correction </w:t>
       </w:r>
       <w:sdt>
         <w:sdtPr>
@@ -1800,6 +1836,7 @@
             <w:docPart w:val="9EAFD87A91694F3BB24A8BD107A0CE90"/>
           </w:placeholder>
         </w:sdtPr>
+        <w:sdtEndPr/>
         <w:sdtContent>
           <w:r>
             <w:rPr>
@@ -1817,7 +1854,7 @@
               <w:noProof/>
               <w:lang w:val="en-US"/>
             </w:rPr>
-            <w:instrText>ADDIN CitaviPlaceholder{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}</w:instrText>
+            <w:instrText>ADDIN CitaviPlaceholder{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}</w:instrText>
           </w:r>
           <w:r>
             <w:rPr>
@@ -1833,9 +1870,10 @@
               <w:rFonts w:ascii="Times New Roman" w:hAnsi="Times New Roman" w:cs="Times New Roman"/>
               <w:i/>
               <w:noProof/>
+              <w:vertAlign w:val="superscript"/>
               <w:lang w:val="en-US"/>
             </w:rPr>
-            <w:t>(Benjamini &amp; Hochberg, 1995)</w:t>
+            <w:t>2</w:t>
           </w:r>
           <w:r>
             <w:rPr>
@@ -2046,7 +2084,25 @@
           <w:i/>
           <w:lang w:val="en-US"/>
         </w:rPr>
-        <w:t xml:space="preserve">  p-values were adjusted for multiple comparisons using the Benjamini-Hochberg correction </w:t>
+        <w:t xml:space="preserve">  p-values were adjusted for multiple comparisons using the </w:t>
+      </w:r>
+      <w:proofErr w:type="spellStart"/>
+      <w:r>
+        <w:rPr>
+          <w:rFonts w:ascii="Times New Roman" w:hAnsi="Times New Roman" w:cs="Times New Roman"/>
+          <w:i/>
+          <w:lang w:val="en-US"/>
+        </w:rPr>
+        <w:t>Benjamini</w:t>
+      </w:r>
+      <w:proofErr w:type="spellEnd"/>
+      <w:r>
+        <w:rPr>
+          <w:rFonts w:ascii="Times New Roman" w:hAnsi="Times New Roman" w:cs="Times New Roman"/>
+          <w:i/>
+          <w:lang w:val="en-US"/>
+        </w:rPr>
+        <w:t xml:space="preserve">-Hochberg correction </w:t>
       </w:r>
       <w:sdt>
         <w:sdtPr>
@@ -2062,6 +2118,7 @@
             <w:docPart w:val="4F119C3B4D5E4ADFA6A324CE6CF179E5"/>
           </w:placeholder>
         </w:sdtPr>
+        <w:sdtEndPr/>
         <w:sdtContent>
           <w:r>
             <w:rPr>
@@ -2079,7 +2136,7 @@
               <w:noProof/>
               <w:lang w:val="en-US"/>
             </w:rPr>
-            <w:instrText>ADDIN CitaviPlaceholder{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}</w:instrText>
+            <w:instrText>ADDIN CitaviPlaceholder{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}</w:instrText>
           </w:r>
           <w:r>
             <w:rPr>
@@ -2095,9 +2152,10 @@
               <w:rFonts w:ascii="Times New Roman" w:hAnsi="Times New Roman" w:cs="Times New Roman"/>
               <w:i/>
               <w:noProof/>
+              <w:vertAlign w:val="superscript"/>
               <w:lang w:val="en-US"/>
             </w:rPr>
-            <w:t>(Benjamini &amp; Hochberg, 1995)</w:t>
+            <w:t>2</w:t>
           </w:r>
           <w:r>
             <w:rPr>
@@ -3337,7 +3395,7 @@
           <w:lang w:val="en-US"/>
         </w:rPr>
       </w:pPr>
-      <w:bookmarkStart w:id="3" w:name="_Hlk117172981"/>
+      <w:bookmarkStart w:id="4" w:name="_Hlk117172981"/>
       <w:r>
         <w:rPr>
           <w:rFonts w:ascii="Times New Roman" w:hAnsi="Times New Roman" w:cs="Times New Roman"/>
@@ -3406,7 +3464,29 @@
           <w:szCs w:val="24"/>
           <w:lang w:val="en-US"/>
         </w:rPr>
-        <w:t xml:space="preserve"> were adjusted for multiple comparisons using the Benjamini-Hochberg correction </w:t>
+        <w:t xml:space="preserve"> were adjusted for multiple comparisons using the </w:t>
+      </w:r>
+      <w:proofErr w:type="spellStart"/>
+      <w:r>
+        <w:rPr>
+          <w:rFonts w:ascii="Times New Roman" w:hAnsi="Times New Roman" w:cs="Times New Roman"/>
+          <w:i/>
+          <w:sz w:val="24"/>
+          <w:szCs w:val="24"/>
+          <w:lang w:val="en-US"/>
+        </w:rPr>
+        <w:t>Benjamini</w:t>
+      </w:r>
+      <w:proofErr w:type="spellEnd"/>
+      <w:r>
+        <w:rPr>
+          <w:rFonts w:ascii="Times New Roman" w:hAnsi="Times New Roman" w:cs="Times New Roman"/>
+          <w:i/>
+          <w:sz w:val="24"/>
+          <w:szCs w:val="24"/>
+          <w:lang w:val="en-US"/>
+        </w:rPr>
+        <w:t xml:space="preserve">-Hochberg correction </w:t>
       </w:r>
       <w:sdt>
         <w:sdtPr>
@@ -3424,6 +3504,7 @@
             <w:docPart w:val="35A0667F428A446B9D9DC3D4D4356541"/>
           </w:placeholder>
         </w:sdtPr>
+        <w:sdtEndPr/>
         <w:sdtContent>
           <w:r>
             <w:rPr>
@@ -3445,7 +3526,7 @@
               <w:szCs w:val="24"/>
               <w:lang w:val="en-US"/>
             </w:rPr>
-            <w:instrText>ADDIN CitaviPlaceholder{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}</w:instrText>
+            <w:instrText>ADDIN CitaviPlaceholder{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}</w:instrText>
           </w:r>
           <w:r>
             <w:rPr>
@@ -3465,9 +3546,10 @@
               <w:noProof/>
               <w:sz w:val="24"/>
               <w:szCs w:val="24"/>
+              <w:vertAlign w:val="superscript"/>
               <w:lang w:val="en-US"/>
             </w:rPr>
-            <w:t>(Benjamini &amp; Hochberg, 1995)</w:t>
+            <w:t>2</w:t>
           </w:r>
           <w:r>
             <w:rPr>
@@ -3490,30 +3572,10 @@
           <w:szCs w:val="24"/>
           <w:lang w:val="en-US"/>
         </w:rPr>
-        <w:t>. Table S</w:t>
-      </w:r>
-      <w:r>
-        <w:rPr>
-          <w:rFonts w:ascii="Times New Roman" w:hAnsi="Times New Roman" w:cs="Times New Roman"/>
-          <w:i/>
-          <w:sz w:val="24"/>
-          <w:szCs w:val="24"/>
-          <w:lang w:val="en-US"/>
-        </w:rPr>
-        <w:t>3</w:t>
-      </w:r>
-      <w:r>
-        <w:rPr>
-          <w:rFonts w:ascii="Times New Roman" w:hAnsi="Times New Roman" w:cs="Times New Roman"/>
-          <w:i/>
-          <w:sz w:val="24"/>
-          <w:szCs w:val="24"/>
-          <w:lang w:val="en-US"/>
-        </w:rPr>
-        <w:t xml:space="preserve"> is identical with Table 3 from the manuscript. </w:t>
+        <w:t xml:space="preserve">. Table S3 is identical with Table 3 from the manuscript. </w:t>
       </w:r>
     </w:p>
-    <w:bookmarkEnd w:id="3"/>
+    <w:bookmarkEnd w:id="4"/>
     <w:p>
       <w:pPr>
         <w:pStyle w:val="Beschriftung"/>
@@ -7220,16 +7282,7 @@
           <w:bCs/>
           <w:lang w:val="en-US"/>
         </w:rPr>
-        <w:t>S</w:t>
-      </w:r>
-      <w:r>
-        <w:rPr>
-          <w:rFonts w:ascii="Times New Roman" w:hAnsi="Times New Roman" w:cs="Times New Roman"/>
-          <w:b/>
-          <w:bCs/>
-          <w:lang w:val="en-US"/>
-        </w:rPr>
-        <w:t>7</w:t>
+        <w:t>S7</w:t>
       </w:r>
     </w:p>
     <w:p>
@@ -9232,7 +9285,6 @@
           <w:lang w:val="en-US"/>
         </w:rPr>
       </w:pPr>
-      <w:proofErr w:type="gramStart"/>
       <w:r>
         <w:rPr>
           <w:rFonts w:ascii="Times New Roman" w:hAnsi="Times New Roman" w:cs="Times New Roman"/>
@@ -9248,16 +9300,7 @@
           <w:i/>
           <w:lang w:val="en-US"/>
         </w:rPr>
-        <w:t>Note</w:t>
-      </w:r>
-      <w:proofErr w:type="gramEnd"/>
-      <w:r>
-        <w:rPr>
-          <w:rFonts w:ascii="Times New Roman" w:hAnsi="Times New Roman" w:cs="Times New Roman"/>
-          <w:i/>
-          <w:lang w:val="en-US"/>
-        </w:rPr>
-        <w:t xml:space="preserve"> that original degrees of freedom were 76 but were corrected due to unequal variance.</w:t>
+        <w:t>Note that original degrees of freedom were 76 but were corrected due to unequal variance.</w:t>
       </w:r>
     </w:p>
     <w:p>
@@ -9295,16 +9338,7 @@
           <w:bCs/>
           <w:lang w:val="en-US"/>
         </w:rPr>
-        <w:t>S</w:t>
-      </w:r>
-      <w:r>
-        <w:rPr>
-          <w:rFonts w:ascii="Times New Roman" w:hAnsi="Times New Roman" w:cs="Times New Roman"/>
-          <w:b/>
-          <w:bCs/>
-          <w:lang w:val="en-US"/>
-        </w:rPr>
-        <w:t>8</w:t>
+        <w:t>S8</w:t>
       </w:r>
     </w:p>
     <w:p>
@@ -11303,7 +11337,6 @@
           <w:lang w:val="en-US"/>
         </w:rPr>
       </w:pPr>
-      <w:proofErr w:type="gramStart"/>
       <w:r>
         <w:rPr>
           <w:rFonts w:ascii="Times New Roman" w:hAnsi="Times New Roman" w:cs="Times New Roman"/>
@@ -11320,16 +11353,7 @@
           <w:i/>
           <w:lang w:val="en-US"/>
         </w:rPr>
-        <w:t>Note</w:t>
-      </w:r>
-      <w:proofErr w:type="gramEnd"/>
-      <w:r>
-        <w:rPr>
-          <w:rFonts w:ascii="Times New Roman" w:hAnsi="Times New Roman" w:cs="Times New Roman"/>
-          <w:i/>
-          <w:lang w:val="en-US"/>
-        </w:rPr>
-        <w:t xml:space="preserve"> that original degrees of freedom were 126 but were corrected due to unequal variance.</w:t>
+        <w:t>Note that original degrees of freedom were 126 but were corrected due to unequal variance.</w:t>
       </w:r>
     </w:p>
     <w:p>
@@ -11367,16 +11391,7 @@
           <w:bCs/>
           <w:lang w:val="en-US"/>
         </w:rPr>
-        <w:t>S</w:t>
-      </w:r>
-      <w:r>
-        <w:rPr>
-          <w:rFonts w:ascii="Times New Roman" w:hAnsi="Times New Roman" w:cs="Times New Roman"/>
-          <w:b/>
-          <w:bCs/>
-          <w:lang w:val="en-US"/>
-        </w:rPr>
-        <w:t>9</w:t>
+        <w:t>S9</w:t>
       </w:r>
     </w:p>
     <w:p>
@@ -13391,7 +13406,6 @@
           <w:lang w:val="en-US"/>
         </w:rPr>
       </w:pPr>
-      <w:proofErr w:type="gramStart"/>
       <w:r>
         <w:rPr>
           <w:rFonts w:ascii="Times New Roman" w:hAnsi="Times New Roman" w:cs="Times New Roman"/>
@@ -13407,16 +13421,7 @@
           <w:i/>
           <w:lang w:val="en-US"/>
         </w:rPr>
-        <w:t>Note</w:t>
-      </w:r>
-      <w:proofErr w:type="gramEnd"/>
-      <w:r>
-        <w:rPr>
-          <w:rFonts w:ascii="Times New Roman" w:hAnsi="Times New Roman" w:cs="Times New Roman"/>
-          <w:i/>
-          <w:lang w:val="en-US"/>
-        </w:rPr>
-        <w:t xml:space="preserve"> that original degrees of freedom were 124 but were corrected due to unequal variance.</w:t>
+        <w:t>Note that original degrees of freedom were 124 but were corrected due to unequal variance.</w:t>
       </w:r>
     </w:p>
     <w:p>
@@ -13463,16 +13468,7 @@
           <w:bCs/>
           <w:lang w:val="en-US"/>
         </w:rPr>
-        <w:t>S</w:t>
-      </w:r>
-      <w:r>
-        <w:rPr>
-          <w:rFonts w:ascii="Times New Roman" w:hAnsi="Times New Roman" w:cs="Times New Roman"/>
-          <w:b/>
-          <w:bCs/>
-          <w:lang w:val="en-US"/>
-        </w:rPr>
-        <w:t>10</w:t>
+        <w:t>S10</w:t>
       </w:r>
     </w:p>
     <w:p>
@@ -14093,7 +14089,7 @@
                 <w:szCs w:val="20"/>
               </w:rPr>
             </w:pPr>
-            <w:bookmarkStart w:id="4" w:name="_Hlk170150037"/>
+            <w:bookmarkStart w:id="5" w:name="_Hlk170150037"/>
             <w:r>
               <w:rPr>
                 <w:rFonts w:ascii="Times New Roman" w:hAnsi="Times New Roman" w:cs="Times New Roman"/>
@@ -15285,7 +15281,7 @@
         </w:tc>
       </w:tr>
     </w:tbl>
-    <w:bookmarkEnd w:id="4"/>
+    <w:bookmarkEnd w:id="5"/>
     <w:p>
       <w:pPr>
         <w:jc w:val="both"/>
@@ -15295,7 +15291,6 @@
           <w:lang w:val="en-US"/>
         </w:rPr>
       </w:pPr>
-      <w:proofErr w:type="gramStart"/>
       <w:r>
         <w:rPr>
           <w:rFonts w:ascii="Times New Roman" w:hAnsi="Times New Roman" w:cs="Times New Roman"/>
@@ -15311,16 +15306,7 @@
           <w:i/>
           <w:lang w:val="en-US"/>
         </w:rPr>
-        <w:t>Note</w:t>
-      </w:r>
-      <w:proofErr w:type="gramEnd"/>
-      <w:r>
-        <w:rPr>
-          <w:rFonts w:ascii="Times New Roman" w:hAnsi="Times New Roman" w:cs="Times New Roman"/>
-          <w:i/>
-          <w:lang w:val="en-US"/>
-        </w:rPr>
-        <w:t xml:space="preserve"> that original degrees of freedom were 76 but were corrected due to unequal variance.</w:t>
+        <w:t>Note that original degrees of freedom were 76 but were corrected due to unequal variance.</w:t>
       </w:r>
     </w:p>
     <w:p>
@@ -15358,16 +15344,7 @@
           <w:bCs/>
           <w:lang w:val="en-US"/>
         </w:rPr>
-        <w:t>S1</w:t>
-      </w:r>
-      <w:r>
-        <w:rPr>
-          <w:rFonts w:ascii="Times New Roman" w:hAnsi="Times New Roman" w:cs="Times New Roman"/>
-          <w:b/>
-          <w:bCs/>
-          <w:lang w:val="en-US"/>
-        </w:rPr>
-        <w:t>1</w:t>
+        <w:t>S11</w:t>
       </w:r>
     </w:p>
     <w:p>
@@ -17198,7 +17175,6 @@
           <w:lang w:val="en-US"/>
         </w:rPr>
       </w:pPr>
-      <w:proofErr w:type="gramStart"/>
       <w:r>
         <w:rPr>
           <w:rFonts w:ascii="Times New Roman" w:hAnsi="Times New Roman" w:cs="Times New Roman"/>
@@ -17214,16 +17190,7 @@
           <w:i/>
           <w:lang w:val="en-US"/>
         </w:rPr>
-        <w:t>Note</w:t>
-      </w:r>
-      <w:proofErr w:type="gramEnd"/>
-      <w:r>
-        <w:rPr>
-          <w:rFonts w:ascii="Times New Roman" w:hAnsi="Times New Roman" w:cs="Times New Roman"/>
-          <w:i/>
-          <w:lang w:val="en-US"/>
-        </w:rPr>
-        <w:t xml:space="preserve"> that original degrees of freedom were 126 but were corrected due to unequal variance.</w:t>
+        <w:t>Note that original degrees of freedom were 126 but were corrected due to unequal variance.</w:t>
       </w:r>
     </w:p>
     <w:p>
@@ -17261,16 +17228,7 @@
           <w:bCs/>
           <w:lang w:val="en-US"/>
         </w:rPr>
-        <w:t>S1</w:t>
-      </w:r>
-      <w:r>
-        <w:rPr>
-          <w:rFonts w:ascii="Times New Roman" w:hAnsi="Times New Roman" w:cs="Times New Roman"/>
-          <w:b/>
-          <w:bCs/>
-          <w:lang w:val="en-US"/>
-        </w:rPr>
-        <w:t>2</w:t>
+        <w:t>S12</w:t>
       </w:r>
     </w:p>
     <w:p>
@@ -19094,7 +19052,6 @@
           <w:lang w:val="en-US"/>
         </w:rPr>
       </w:pPr>
-      <w:proofErr w:type="gramStart"/>
       <w:r>
         <w:rPr>
           <w:rFonts w:ascii="Times New Roman" w:hAnsi="Times New Roman" w:cs="Times New Roman"/>
@@ -19110,16 +19067,7 @@
           <w:i/>
           <w:lang w:val="en-US"/>
         </w:rPr>
-        <w:t>Note</w:t>
-      </w:r>
-      <w:proofErr w:type="gramEnd"/>
-      <w:r>
-        <w:rPr>
-          <w:rFonts w:ascii="Times New Roman" w:hAnsi="Times New Roman" w:cs="Times New Roman"/>
-          <w:i/>
-          <w:lang w:val="en-US"/>
-        </w:rPr>
-        <w:t xml:space="preserve"> that original degrees of freedom were 124 but were corrected due to unequal variance.</w:t>
+        <w:t>Note that original degrees of freedom were 124 but were corrected due to unequal variance.</w:t>
       </w:r>
       <w:r>
         <w:rPr>
@@ -19179,16 +19127,7 @@
           <w:bCs/>
           <w:lang w:val="en-US"/>
         </w:rPr>
-        <w:t>S1</w:t>
-      </w:r>
-      <w:r>
-        <w:rPr>
-          <w:rFonts w:ascii="Times New Roman" w:hAnsi="Times New Roman" w:cs="Times New Roman"/>
-          <w:b/>
-          <w:bCs/>
-          <w:lang w:val="en-US"/>
-        </w:rPr>
-        <w:t>3</w:t>
+        <w:t>S13</w:t>
       </w:r>
     </w:p>
     <w:p>
@@ -20617,7 +20556,6 @@
           <w:lang w:val="en-US"/>
         </w:rPr>
       </w:pPr>
-      <w:proofErr w:type="gramStart"/>
       <w:r>
         <w:rPr>
           <w:rFonts w:ascii="Times New Roman" w:hAnsi="Times New Roman" w:cs="Times New Roman"/>
@@ -20633,16 +20571,7 @@
           <w:i/>
           <w:lang w:val="en-US"/>
         </w:rPr>
-        <w:t>Note</w:t>
-      </w:r>
-      <w:proofErr w:type="gramEnd"/>
-      <w:r>
-        <w:rPr>
-          <w:rFonts w:ascii="Times New Roman" w:hAnsi="Times New Roman" w:cs="Times New Roman"/>
-          <w:i/>
-          <w:lang w:val="en-US"/>
-        </w:rPr>
-        <w:t xml:space="preserve"> that original degrees of freedom were 76 but were corrected due to unequal variance.</w:t>
+        <w:t>Note that original degrees of freedom were 76 but were corrected due to unequal variance.</w:t>
       </w:r>
     </w:p>
     <w:p>
@@ -20680,16 +20609,7 @@
           <w:bCs/>
           <w:lang w:val="en-US"/>
         </w:rPr>
-        <w:t>S</w:t>
-      </w:r>
-      <w:r>
-        <w:rPr>
-          <w:rFonts w:ascii="Times New Roman" w:hAnsi="Times New Roman" w:cs="Times New Roman"/>
-          <w:b/>
-          <w:bCs/>
-          <w:lang w:val="en-US"/>
-        </w:rPr>
-        <w:t>14</w:t>
+        <w:t>S14</w:t>
       </w:r>
     </w:p>
     <w:p>
@@ -22079,7 +21999,6 @@
           <w:lang w:val="en-US"/>
         </w:rPr>
       </w:pPr>
-      <w:proofErr w:type="gramStart"/>
       <w:r>
         <w:rPr>
           <w:rFonts w:ascii="Times New Roman" w:hAnsi="Times New Roman" w:cs="Times New Roman"/>
@@ -22095,16 +22014,7 @@
           <w:i/>
           <w:lang w:val="en-US"/>
         </w:rPr>
-        <w:t>Note</w:t>
-      </w:r>
-      <w:proofErr w:type="gramEnd"/>
-      <w:r>
-        <w:rPr>
-          <w:rFonts w:ascii="Times New Roman" w:hAnsi="Times New Roman" w:cs="Times New Roman"/>
-          <w:i/>
-          <w:lang w:val="en-US"/>
-        </w:rPr>
-        <w:t xml:space="preserve"> that original degrees of freedom were 126 but were corrected due to unequal variance.</w:t>
+        <w:t>Note that original degrees of freedom were 126 but were corrected due to unequal variance.</w:t>
       </w:r>
     </w:p>
     <w:p>
@@ -22140,16 +22050,7 @@
           <w:bCs/>
           <w:lang w:val="en-US"/>
         </w:rPr>
-        <w:t>S</w:t>
-      </w:r>
-      <w:r>
-        <w:rPr>
-          <w:rFonts w:ascii="Times New Roman" w:hAnsi="Times New Roman" w:cs="Times New Roman"/>
-          <w:b/>
-          <w:bCs/>
-          <w:lang w:val="en-US"/>
-        </w:rPr>
-        <w:t>15</w:t>
+        <w:t>S15</w:t>
       </w:r>
     </w:p>
     <w:p>
@@ -23556,7 +23457,6 @@
           <w:lang w:val="en-US"/>
         </w:rPr>
       </w:pPr>
-      <w:proofErr w:type="gramStart"/>
       <w:r>
         <w:rPr>
           <w:rFonts w:ascii="Times New Roman" w:hAnsi="Times New Roman" w:cs="Times New Roman"/>
@@ -23572,16 +23472,7 @@
           <w:i/>
           <w:lang w:val="en-US"/>
         </w:rPr>
-        <w:t>Note</w:t>
-      </w:r>
-      <w:proofErr w:type="gramEnd"/>
-      <w:r>
-        <w:rPr>
-          <w:rFonts w:ascii="Times New Roman" w:hAnsi="Times New Roman" w:cs="Times New Roman"/>
-          <w:i/>
-          <w:lang w:val="en-US"/>
-        </w:rPr>
-        <w:t xml:space="preserve"> that original degrees of freedom were 124 but were corrected due to unequal variance.</w:t>
+        <w:t>Note that original degrees of freedom were 124 but were corrected due to unequal variance.</w:t>
       </w:r>
     </w:p>
     <w:p>
@@ -24834,7 +24725,25 @@
                 <w:color w:val="000000"/>
                 <w:lang w:val="en-US" w:eastAsia="de-DE"/>
               </w:rPr>
-              <w:t xml:space="preserve">+ Klavier </w:t>
+              <w:t xml:space="preserve">+ </w:t>
+            </w:r>
+            <w:proofErr w:type="spellStart"/>
+            <w:r>
+              <w:rPr>
+                <w:rFonts w:ascii="Times New Roman" w:eastAsia="Times New Roman" w:hAnsi="Times New Roman" w:cs="Times New Roman"/>
+                <w:color w:val="000000"/>
+                <w:lang w:val="en-US" w:eastAsia="de-DE"/>
+              </w:rPr>
+              <w:t>Klavier</w:t>
+            </w:r>
+            <w:proofErr w:type="spellEnd"/>
+            <w:r>
+              <w:rPr>
+                <w:rFonts w:ascii="Times New Roman" w:eastAsia="Times New Roman" w:hAnsi="Times New Roman" w:cs="Times New Roman"/>
+                <w:color w:val="000000"/>
+                <w:lang w:val="en-US" w:eastAsia="de-DE"/>
+              </w:rPr>
+              <w:t xml:space="preserve"> </w:t>
             </w:r>
             <w:r>
               <w:rPr>
@@ -25960,13 +25869,23 @@
                 <w:lang w:eastAsia="de-DE"/>
               </w:rPr>
             </w:pPr>
+            <w:proofErr w:type="spellStart"/>
             <w:r>
               <w:rPr>
                 <w:rFonts w:ascii="Times New Roman" w:eastAsia="Times New Roman" w:hAnsi="Times New Roman" w:cs="Times New Roman"/>
                 <w:color w:val="000000"/>
                 <w:lang w:val="en-US" w:eastAsia="de-DE"/>
               </w:rPr>
-              <w:t xml:space="preserve">Klavier </w:t>
+              <w:t>Klavier</w:t>
+            </w:r>
+            <w:proofErr w:type="spellEnd"/>
+            <w:r>
+              <w:rPr>
+                <w:rFonts w:ascii="Times New Roman" w:eastAsia="Times New Roman" w:hAnsi="Times New Roman" w:cs="Times New Roman"/>
+                <w:color w:val="000000"/>
+                <w:lang w:val="en-US" w:eastAsia="de-DE"/>
+              </w:rPr>
+              <w:t xml:space="preserve"> </w:t>
             </w:r>
             <w:r>
               <w:rPr>
@@ -26385,23 +26304,13 @@
                 <w:lang w:eastAsia="de-DE"/>
               </w:rPr>
             </w:pPr>
-            <w:proofErr w:type="gramStart"/>
-            <w:r>
-              <w:rPr>
-                <w:rFonts w:ascii="Times New Roman" w:eastAsia="Times New Roman" w:hAnsi="Times New Roman" w:cs="Times New Roman"/>
-                <w:color w:val="000000"/>
-                <w:lang w:eastAsia="de-DE"/>
-              </w:rPr>
-              <w:t>Saxophon</w:t>
-            </w:r>
-            <w:proofErr w:type="gramEnd"/>
-            <w:r>
-              <w:rPr>
-                <w:rFonts w:ascii="Times New Roman" w:eastAsia="Times New Roman" w:hAnsi="Times New Roman" w:cs="Times New Roman"/>
-                <w:color w:val="000000"/>
-                <w:lang w:eastAsia="de-DE"/>
-              </w:rPr>
-              <w:t xml:space="preserve"> (</w:t>
+            <w:r>
+              <w:rPr>
+                <w:rFonts w:ascii="Times New Roman" w:eastAsia="Times New Roman" w:hAnsi="Times New Roman" w:cs="Times New Roman"/>
+                <w:color w:val="000000"/>
+                <w:lang w:eastAsia="de-DE"/>
+              </w:rPr>
+              <w:t>Saxophon (</w:t>
             </w:r>
             <w:proofErr w:type="spellStart"/>
             <w:r>
@@ -31875,8 +31784,20 @@
                 <w:color w:val="000000"/>
                 <w:lang w:eastAsia="de-DE"/>
               </w:rPr>
-              <w:t>F0 Glide</w:t>
-            </w:r>
+              <w:t xml:space="preserve">F0 </w:t>
+            </w:r>
+            <w:proofErr w:type="spellStart"/>
+            <w:r>
+              <w:rPr>
+                <w:rFonts w:ascii="Times New Roman" w:eastAsia="Times New Roman" w:hAnsi="Times New Roman" w:cs="Times New Roman"/>
+                <w:b/>
+                <w:bCs/>
+                <w:color w:val="000000"/>
+                <w:lang w:eastAsia="de-DE"/>
+              </w:rPr>
+              <w:t>Glide</w:t>
+            </w:r>
+            <w:proofErr w:type="spellEnd"/>
           </w:p>
         </w:tc>
         <w:tc>
@@ -35977,6 +35898,7 @@
             <w:docPart w:val="21BF321679BD41868CC7AF59429A5039"/>
           </w:placeholder>
         </w:sdtPr>
+        <w:sdtEndPr/>
         <w:sdtContent>
           <w:r>
             <w:rPr>
@@ -35994,7 +35916,7 @@
               <w:noProof/>
               <w:lang w:val="en-US"/>
             </w:rPr>
-            <w:instrText>ADDIN CitaviPlaceholder{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}</w:instrText>
+            <w:instrText>ADDIN CitaviPlaceholder{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}</w:instrText>
           </w:r>
           <w:r>
             <w:rPr>
@@ -36010,9 +35932,10 @@
               <w:rFonts w:ascii="Times New Roman" w:hAnsi="Times New Roman" w:cs="Times New Roman"/>
               <w:i/>
               <w:noProof/>
+              <w:vertAlign w:val="superscript"/>
               <w:lang w:val="en-US"/>
             </w:rPr>
-            <w:t>(McAleer et al., 2014)</w:t>
+            <w:t>3</w:t>
           </w:r>
           <w:r>
             <w:rPr>
@@ -36065,6 +35988,7 @@
             <w:docPart w:val="A36611C7CBFA43A5BF6D57A01F6AD50B"/>
           </w:placeholder>
         </w:sdtPr>
+        <w:sdtEndPr/>
         <w:sdtContent>
           <w:r>
             <w:rPr>
@@ -36082,7 +36006,7 @@
               <w:noProof/>
               <w:lang w:val="en-US"/>
             </w:rPr>
-            <w:instrText>ADDIN CitaviPlaceholder{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}</w:instrText>
+            <w:instrText>ADDIN CitaviPlaceholder{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}</w:instrText>
           </w:r>
           <w:r>
             <w:rPr>
@@ -36098,9 +36022,10 @@
               <w:rFonts w:ascii="Times New Roman" w:hAnsi="Times New Roman" w:cs="Times New Roman"/>
               <w:i/>
               <w:noProof/>
+              <w:vertAlign w:val="superscript"/>
               <w:lang w:val="en-US"/>
             </w:rPr>
-            <w:t>(Boersma, 2018)</w:t>
+            <w:t>4</w:t>
           </w:r>
           <w:r>
             <w:rPr>
@@ -36153,6 +36078,7 @@
             <w:docPart w:val="A36611C7CBFA43A5BF6D57A01F6AD50B"/>
           </w:placeholder>
         </w:sdtPr>
+        <w:sdtEndPr/>
         <w:sdtContent>
           <w:r>
             <w:rPr>
@@ -36170,7 +36096,7 @@
               <w:noProof/>
               <w:lang w:val="en-US"/>
             </w:rPr>
-            <w:instrText>ADDIN CitaviPlaceholder{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}</w:instrText>
+            <w:instrText>ADDIN CitaviPlaceholder{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}</w:instrText>
           </w:r>
           <w:r>
             <w:rPr>
@@ -36186,9 +36112,10 @@
               <w:rFonts w:ascii="Times New Roman" w:hAnsi="Times New Roman" w:cs="Times New Roman"/>
               <w:i/>
               <w:noProof/>
+              <w:vertAlign w:val="superscript"/>
               <w:lang w:val="en-US"/>
             </w:rPr>
-            <w:t>(MATLAB, 2020)</w:t>
+            <w:t>5</w:t>
           </w:r>
           <w:r>
             <w:rPr>
@@ -36612,8 +36539,20 @@
                 <w:color w:val="000000"/>
                 <w:lang w:eastAsia="de-DE"/>
               </w:rPr>
-              <w:t>F0 Glide</w:t>
-            </w:r>
+              <w:t xml:space="preserve">F0 </w:t>
+            </w:r>
+            <w:proofErr w:type="spellStart"/>
+            <w:r>
+              <w:rPr>
+                <w:rFonts w:ascii="Times New Roman" w:eastAsia="Times New Roman" w:hAnsi="Times New Roman" w:cs="Times New Roman"/>
+                <w:b/>
+                <w:bCs/>
+                <w:color w:val="000000"/>
+                <w:lang w:eastAsia="de-DE"/>
+              </w:rPr>
+              <w:t>Glide</w:t>
+            </w:r>
+            <w:proofErr w:type="spellEnd"/>
           </w:p>
         </w:tc>
         <w:tc>
@@ -40714,6 +40653,7 @@
             <w:docPart w:val="524411A7E80F45EC811C775A9AAAF560"/>
           </w:placeholder>
         </w:sdtPr>
+        <w:sdtEndPr/>
         <w:sdtContent>
           <w:r>
             <w:rPr>
@@ -40731,7 +40671,7 @@
               <w:noProof/>
               <w:lang w:val="en-US"/>
             </w:rPr>
-            <w:instrText>ADDIN CitaviPlaceholder{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}</w:instrText>
+            <w:instrText>ADDIN CitaviPlaceholder{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}</w:instrText>
           </w:r>
           <w:r>
             <w:rPr>
@@ -40747,9 +40687,10 @@
               <w:rFonts w:ascii="Times New Roman" w:hAnsi="Times New Roman" w:cs="Times New Roman"/>
               <w:i/>
               <w:noProof/>
+              <w:vertAlign w:val="superscript"/>
               <w:lang w:val="en-US"/>
             </w:rPr>
-            <w:t>(McAleer et al., 2014)</w:t>
+            <w:t>3</w:t>
           </w:r>
           <w:r>
             <w:rPr>
@@ -40802,6 +40743,7 @@
             <w:docPart w:val="A9321BB880914539AB75294DB082F33A"/>
           </w:placeholder>
         </w:sdtPr>
+        <w:sdtEndPr/>
         <w:sdtContent>
           <w:r>
             <w:rPr>
@@ -40819,7 +40761,7 @@
               <w:noProof/>
               <w:lang w:val="en-US"/>
             </w:rPr>
-            <w:instrText>ADDIN CitaviPlaceholder{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}</w:instrText>
+            <w:instrText>ADDIN CitaviPlaceholder{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}</w:instrText>
           </w:r>
           <w:r>
             <w:rPr>
@@ -40835,9 +40777,10 @@
               <w:rFonts w:ascii="Times New Roman" w:hAnsi="Times New Roman" w:cs="Times New Roman"/>
               <w:i/>
               <w:noProof/>
+              <w:vertAlign w:val="superscript"/>
               <w:lang w:val="en-US"/>
             </w:rPr>
-            <w:t>(Boersma, 2018)</w:t>
+            <w:t>4</w:t>
           </w:r>
           <w:r>
             <w:rPr>
@@ -40890,6 +40833,7 @@
             <w:docPart w:val="A9321BB880914539AB75294DB082F33A"/>
           </w:placeholder>
         </w:sdtPr>
+        <w:sdtEndPr/>
         <w:sdtContent>
           <w:r>
             <w:rPr>
@@ -40907,7 +40851,7 @@
               <w:noProof/>
               <w:lang w:val="en-US"/>
             </w:rPr>
-            <w:instrText>ADDIN CitaviPlaceholder{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}</w:instrText>
+            <w:instrText>ADDIN CitaviPlaceholder{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}</w:instrText>
           </w:r>
           <w:r>
             <w:rPr>
@@ -40923,9 +40867,10 @@
               <w:rFonts w:ascii="Times New Roman" w:hAnsi="Times New Roman" w:cs="Times New Roman"/>
               <w:i/>
               <w:noProof/>
+              <w:vertAlign w:val="superscript"/>
               <w:lang w:val="en-US"/>
             </w:rPr>
-            <w:t>(MATLAB, 2020)</w:t>
+            <w:t>5</w:t>
           </w:r>
           <w:r>
             <w:rPr>
@@ -41172,16 +41117,7 @@
           <w:i/>
           <w:lang w:val="en-US"/>
         </w:rPr>
-        <w:t xml:space="preserve">Summary </w:t>
-      </w:r>
-      <w:proofErr w:type="gramStart"/>
-      <w:r>
-        <w:rPr>
-          <w:rFonts w:ascii="Times New Roman" w:hAnsi="Times New Roman" w:cs="Times New Roman"/>
-          <w:i/>
-          <w:lang w:val="en-US"/>
-        </w:rPr>
-        <w:t xml:space="preserve">of </w:t>
+        <w:t xml:space="preserve">Summary of </w:t>
       </w:r>
       <w:r>
         <w:rPr>
@@ -41189,16 +41125,7 @@
           <w:i/>
           <w:lang w:val="en-US"/>
         </w:rPr>
-        <w:t>response</w:t>
-      </w:r>
-      <w:proofErr w:type="gramEnd"/>
-      <w:r>
-        <w:rPr>
-          <w:rFonts w:ascii="Times New Roman" w:hAnsi="Times New Roman" w:cs="Times New Roman"/>
-          <w:i/>
-          <w:lang w:val="en-US"/>
-        </w:rPr>
-        <w:t xml:space="preserve"> </w:t>
+        <w:t xml:space="preserve">response </w:t>
       </w:r>
       <w:r>
         <w:rPr>
@@ -41852,17 +41779,7 @@
           <w:i/>
           <w:lang w:val="en-US"/>
         </w:rPr>
-        <w:t>„</w:t>
-      </w:r>
-      <w:proofErr w:type="gramStart"/>
-      <w:r>
-        <w:rPr>
-          <w:rFonts w:ascii="Times New Roman" w:hAnsi="Times New Roman" w:cs="Times New Roman"/>
-          <w:bCs/>
-          <w:i/>
-          <w:lang w:val="en-US"/>
-        </w:rPr>
-        <w:t xml:space="preserve">f“ </w:t>
+        <w:t xml:space="preserve">„f“ </w:t>
       </w:r>
       <w:r>
         <w:rPr>
@@ -41871,17 +41788,7 @@
           <w:color w:val="000000" w:themeColor="text1"/>
           <w:lang w:val="en-US" w:eastAsia="de-DE"/>
         </w:rPr>
-        <w:t>with</w:t>
-      </w:r>
-      <w:proofErr w:type="gramEnd"/>
-      <w:r>
-        <w:rPr>
-          <w:rFonts w:ascii="Times New Roman" w:eastAsia="Times New Roman" w:hAnsi="Times New Roman" w:cs="Times New Roman"/>
-          <w:i/>
-          <w:color w:val="000000" w:themeColor="text1"/>
-          <w:lang w:val="en-US" w:eastAsia="de-DE"/>
-        </w:rPr>
-        <w:t xml:space="preserve"> their left index- and middle-finger and the keys </w:t>
+        <w:t xml:space="preserve">with their left index- and middle-finger and the keys </w:t>
       </w:r>
       <w:r>
         <w:rPr>
@@ -41890,17 +41797,7 @@
           <w:i/>
           <w:lang w:val="en-US"/>
         </w:rPr>
-        <w:t>„</w:t>
-      </w:r>
-      <w:proofErr w:type="gramStart"/>
-      <w:r>
-        <w:rPr>
-          <w:rFonts w:ascii="Times New Roman" w:hAnsi="Times New Roman" w:cs="Times New Roman"/>
-          <w:bCs/>
-          <w:i/>
-          <w:lang w:val="en-US"/>
-        </w:rPr>
-        <w:t xml:space="preserve">j“ </w:t>
+        <w:t xml:space="preserve">„j“ </w:t>
       </w:r>
       <w:r>
         <w:rPr>
@@ -41909,17 +41806,7 @@
           <w:color w:val="000000" w:themeColor="text1"/>
           <w:lang w:val="en-US" w:eastAsia="de-DE"/>
         </w:rPr>
-        <w:t>and</w:t>
-      </w:r>
-      <w:proofErr w:type="gramEnd"/>
-      <w:r>
-        <w:rPr>
-          <w:rFonts w:ascii="Times New Roman" w:eastAsia="Times New Roman" w:hAnsi="Times New Roman" w:cs="Times New Roman"/>
-          <w:i/>
-          <w:color w:val="000000" w:themeColor="text1"/>
-          <w:lang w:val="en-US" w:eastAsia="de-DE"/>
-        </w:rPr>
-        <w:t xml:space="preserve"> </w:t>
+        <w:t xml:space="preserve">and </w:t>
       </w:r>
       <w:r>
         <w:rPr>
@@ -41928,17 +41815,7 @@
           <w:i/>
           <w:lang w:val="en-US"/>
         </w:rPr>
-        <w:t>„</w:t>
-      </w:r>
-      <w:proofErr w:type="gramStart"/>
-      <w:r>
-        <w:rPr>
-          <w:rFonts w:ascii="Times New Roman" w:hAnsi="Times New Roman" w:cs="Times New Roman"/>
-          <w:bCs/>
-          <w:i/>
-          <w:lang w:val="en-US"/>
-        </w:rPr>
-        <w:t xml:space="preserve">k“ </w:t>
+        <w:t xml:space="preserve">„k“ </w:t>
       </w:r>
       <w:r>
         <w:rPr>
@@ -41947,17 +41824,7 @@
           <w:color w:val="000000" w:themeColor="text1"/>
           <w:lang w:val="en-US" w:eastAsia="de-DE"/>
         </w:rPr>
-        <w:t>with</w:t>
-      </w:r>
-      <w:proofErr w:type="gramEnd"/>
-      <w:r>
-        <w:rPr>
-          <w:rFonts w:ascii="Times New Roman" w:eastAsia="Times New Roman" w:hAnsi="Times New Roman" w:cs="Times New Roman"/>
-          <w:i/>
-          <w:color w:val="000000" w:themeColor="text1"/>
-          <w:lang w:val="en-US" w:eastAsia="de-DE"/>
-        </w:rPr>
-        <w:t xml:space="preserve"> their right index- and middle-finger. CB = counterbalancing condition.</w:t>
+        <w:t>with their right index- and middle-finger. CB = counterbalancing condition.</w:t>
       </w:r>
     </w:p>
     <w:p>
@@ -42451,10 +42318,7 @@
     <w:sdt>
       <w:sdtPr>
         <w:rPr>
-          <w:rFonts w:asciiTheme="minorHAnsi" w:eastAsiaTheme="minorHAnsi" w:hAnsiTheme="minorHAnsi" w:cstheme="minorBidi"/>
-          <w:color w:val="auto"/>
-          <w:sz w:val="22"/>
-          <w:szCs w:val="22"/>
+          <w:rFonts w:eastAsiaTheme="minorHAnsi"/>
           <w:lang w:val="en-US"/>
         </w:rPr>
         <w:tag w:val="CitaviBibliography"/>
@@ -42463,6 +42327,14 @@
           <w:docPart w:val="DefaultPlaceholder_-1854013440"/>
         </w:placeholder>
       </w:sdtPr>
+      <w:sdtEndPr>
+        <w:rPr>
+          <w:rFonts w:asciiTheme="minorHAnsi" w:hAnsiTheme="minorHAnsi" w:cstheme="minorBidi"/>
+          <w:color w:val="auto"/>
+          <w:sz w:val="22"/>
+          <w:szCs w:val="22"/>
+        </w:rPr>
+      </w:sdtEndPr>
       <w:sdtContent>
         <w:p>
           <w:pPr>
@@ -42503,14 +42375,132 @@
               <w:lang w:val="en-US"/>
             </w:rPr>
           </w:pPr>
-          <w:bookmarkStart w:id="5" w:name="_CTVL0010fe75e7feb104adbb18573148cd9308a"/>
           <w:r>
             <w:rPr>
               <w:lang w:val="en-US"/>
             </w:rPr>
-            <w:t>Benjamini, Y., &amp; Hochberg, Y. (1995). Controlling the False Discovery Rate: A Practical and Powerful Approach to Multiple Testing.</w:t>
+            <w:t>1.</w:t>
           </w:r>
-          <w:bookmarkEnd w:id="5"/>
+          <w:r>
+            <w:rPr>
+              <w:lang w:val="en-US"/>
+            </w:rPr>
+            <w:tab/>
+          </w:r>
+          <w:bookmarkStart w:id="6" w:name="_CTVL001746d7c10b8b440c78fffb0f4c90d4edf"/>
+          <w:r>
+            <w:rPr>
+              <w:lang w:val="en-US"/>
+            </w:rPr>
+            <w:t xml:space="preserve">van den Bergh, D., van </w:t>
+          </w:r>
+          <w:proofErr w:type="spellStart"/>
+          <w:r>
+            <w:rPr>
+              <w:lang w:val="en-US"/>
+            </w:rPr>
+            <w:t>Doorn</w:t>
+          </w:r>
+          <w:proofErr w:type="spellEnd"/>
+          <w:r>
+            <w:rPr>
+              <w:lang w:val="en-US"/>
+            </w:rPr>
+            <w:t xml:space="preserve">, J., </w:t>
+          </w:r>
+          <w:proofErr w:type="spellStart"/>
+          <w:r>
+            <w:rPr>
+              <w:lang w:val="en-US"/>
+            </w:rPr>
+            <w:t>Marsman</w:t>
+          </w:r>
+          <w:proofErr w:type="spellEnd"/>
+          <w:r>
+            <w:rPr>
+              <w:lang w:val="en-US"/>
+            </w:rPr>
+            <w:t xml:space="preserve">, M., Draws, T., van </w:t>
+          </w:r>
+          <w:proofErr w:type="spellStart"/>
+          <w:r>
+            <w:rPr>
+              <w:lang w:val="en-US"/>
+            </w:rPr>
+            <w:t>Kesteren</w:t>
+          </w:r>
+          <w:proofErr w:type="spellEnd"/>
+          <w:r>
+            <w:rPr>
+              <w:lang w:val="en-US"/>
+            </w:rPr>
+            <w:t xml:space="preserve">, E.-J., Derks, K., </w:t>
+          </w:r>
+          <w:proofErr w:type="spellStart"/>
+          <w:r>
+            <w:rPr>
+              <w:lang w:val="en-US"/>
+            </w:rPr>
+            <w:t>Dablander</w:t>
+          </w:r>
+          <w:proofErr w:type="spellEnd"/>
+          <w:r>
+            <w:rPr>
+              <w:lang w:val="en-US"/>
+            </w:rPr>
+            <w:t xml:space="preserve">, F., </w:t>
+          </w:r>
+          <w:proofErr w:type="spellStart"/>
+          <w:r>
+            <w:rPr>
+              <w:lang w:val="en-US"/>
+            </w:rPr>
+            <w:t>Gronau</w:t>
+          </w:r>
+          <w:proofErr w:type="spellEnd"/>
+          <w:r>
+            <w:rPr>
+              <w:lang w:val="en-US"/>
+            </w:rPr>
+            <w:t xml:space="preserve">, Q.F., </w:t>
+          </w:r>
+          <w:proofErr w:type="spellStart"/>
+          <w:r>
+            <w:rPr>
+              <w:lang w:val="en-US"/>
+            </w:rPr>
+            <w:t>Kucharský</w:t>
+          </w:r>
+          <w:proofErr w:type="spellEnd"/>
+          <w:r>
+            <w:rPr>
+              <w:lang w:val="en-US"/>
+            </w:rPr>
+            <w:t xml:space="preserve">, Š., and Gupta, A.R.K.N., et al. (2020). A Tutorial on Conducting and Interpreting a Bayesian ANOVA in JASP. </w:t>
+          </w:r>
+          <w:proofErr w:type="spellStart"/>
+          <w:r>
+            <w:rPr>
+              <w:lang w:val="en-US"/>
+            </w:rPr>
+            <w:t>L’Année</w:t>
+          </w:r>
+          <w:proofErr w:type="spellEnd"/>
+          <w:r>
+            <w:rPr>
+              <w:lang w:val="en-US"/>
+            </w:rPr>
+            <w:t xml:space="preserve"> </w:t>
+          </w:r>
+          <w:proofErr w:type="spellStart"/>
+          <w:r>
+            <w:rPr>
+              <w:lang w:val="en-US"/>
+            </w:rPr>
+            <w:t>psychologique</w:t>
+          </w:r>
+          <w:bookmarkEnd w:id="6"/>
+          <w:proofErr w:type="spellEnd"/>
           <w:r>
             <w:rPr>
               <w:lang w:val="en-US"/>
@@ -42522,26 +42512,13 @@
               <w:i/>
               <w:lang w:val="en-US"/>
             </w:rPr>
-            <w:t>Journal of the Royal Statistical Society: Series B (Methodological)</w:t>
+            <w:t xml:space="preserve">Vol. 120, </w:t>
           </w:r>
           <w:r>
             <w:rPr>
               <w:lang w:val="en-US"/>
             </w:rPr>
-            <w:t xml:space="preserve">, </w:t>
-          </w:r>
-          <w:r>
-            <w:rPr>
-              <w:i/>
-              <w:lang w:val="en-US"/>
-            </w:rPr>
-            <w:t>57</w:t>
-          </w:r>
-          <w:r>
-            <w:rPr>
-              <w:lang w:val="en-US"/>
-            </w:rPr>
-            <w:t>(1), 289–300. https://doi.org/10.1111/j.2517-6161.1995.tb02031.x</w:t>
+            <w:t>73–96. 10.3917/anpsy1.201.0073.</w:t>
           </w:r>
         </w:p>
         <w:p>
@@ -42551,47 +42528,32 @@
               <w:lang w:val="en-US"/>
             </w:rPr>
           </w:pPr>
-          <w:bookmarkStart w:id="6" w:name="_CTVL0018bcf5d59f8824881bbcb07603366cee6"/>
           <w:r>
             <w:rPr>
               <w:lang w:val="en-US"/>
             </w:rPr>
-            <w:t>Boersma, P. (2018). Praat: doing phonetics by computer [Computer program]: Version 6.0.46, retrieved January 2020 from http://www.praat.org/.</w:t>
-          </w:r>
-          <w:bookmarkEnd w:id="6"/>
-          <w:r>
-            <w:rPr>
-              <w:lang w:val="en-US"/>
-            </w:rPr>
-            <w:t xml:space="preserve"> </w:t>
-          </w:r>
-          <w:r>
-            <w:rPr>
-              <w:i/>
-              <w:lang w:val="en-US"/>
-            </w:rPr>
-            <w:t>Http://www. Praat. Org</w:t>
+            <w:t>2.</w:t>
           </w:r>
           <w:r>
             <w:rPr>
               <w:lang w:val="en-US"/>
             </w:rPr>
-            <w:t>.</w:t>
+            <w:tab/>
           </w:r>
-        </w:p>
-        <w:p>
-          <w:pPr>
-            <w:pStyle w:val="CitaviBibliographyEntry"/>
-            <w:rPr>
-              <w:lang w:val="en-US"/>
-            </w:rPr>
-          </w:pPr>
-          <w:bookmarkStart w:id="7" w:name="_CTVL001faab9cc4d26c4eb588a03212b0285d0a"/>
+          <w:bookmarkStart w:id="7" w:name="_CTVL0010fe75e7feb104adbb18573148cd9308a"/>
+          <w:proofErr w:type="spellStart"/>
           <w:r>
             <w:rPr>
               <w:lang w:val="en-US"/>
             </w:rPr>
-            <w:t>MATLAB. (2020).</w:t>
+            <w:t>Benjamini</w:t>
+          </w:r>
+          <w:proofErr w:type="spellEnd"/>
+          <w:r>
+            <w:rPr>
+              <w:lang w:val="en-US"/>
+            </w:rPr>
+            <w:t>, Y., and Hochberg, Y. (1995). Controlling the False Discovery Rate: A Practical and Powerful Approach to Multiple Testing. Journal of the Royal Statistical Society: Series B (Methodological)</w:t>
           </w:r>
           <w:bookmarkEnd w:id="7"/>
           <w:r>
@@ -42605,13 +42567,27 @@
               <w:i/>
               <w:lang w:val="en-US"/>
             </w:rPr>
-            <w:t>version 9.8.0 (R2020a)</w:t>
+            <w:t xml:space="preserve">57, </w:t>
           </w:r>
           <w:r>
             <w:rPr>
               <w:lang w:val="en-US"/>
             </w:rPr>
-            <w:t xml:space="preserve">. The MathWorks Inc. </w:t>
+            <w:t>289–300. 10.1111/j.2517-</w:t>
+          </w:r>
+          <w:proofErr w:type="gramStart"/>
+          <w:r>
+            <w:rPr>
+              <w:lang w:val="en-US"/>
+            </w:rPr>
+            <w:t>6161.1995.tb</w:t>
+          </w:r>
+          <w:proofErr w:type="gramEnd"/>
+          <w:r>
+            <w:rPr>
+              <w:lang w:val="en-US"/>
+            </w:rPr>
+            <w:t>02031.x.</w:t>
           </w:r>
         </w:p>
         <w:p>
@@ -42621,12 +42597,38 @@
               <w:lang w:val="en-US"/>
             </w:rPr>
           </w:pPr>
+          <w:r>
+            <w:rPr>
+              <w:lang w:val="en-US"/>
+            </w:rPr>
+            <w:t>3.</w:t>
+          </w:r>
+          <w:r>
+            <w:rPr>
+              <w:lang w:val="en-US"/>
+            </w:rPr>
+            <w:tab/>
+          </w:r>
           <w:bookmarkStart w:id="8" w:name="_CTVL00144ae98bec96147d3a583986dd3bf9701"/>
           <w:r>
             <w:rPr>
               <w:lang w:val="en-US"/>
             </w:rPr>
-            <w:t>McAleer, P., Todorov, A., &amp; Belin, P. (2014). How do you say ‘Hello’? Personality impressions from brief novel voices.</w:t>
+            <w:t xml:space="preserve">McAleer, P., Todorov, A., and Belin, P. (2014). How do you say ‘Hello’? Personality impressions from brief novel voices. </w:t>
+          </w:r>
+          <w:proofErr w:type="spellStart"/>
+          <w:r>
+            <w:rPr>
+              <w:lang w:val="en-US"/>
+            </w:rPr>
+            <w:t>PLoS</w:t>
+          </w:r>
+          <w:proofErr w:type="spellEnd"/>
+          <w:r>
+            <w:rPr>
+              <w:lang w:val="en-US"/>
+            </w:rPr>
+            <w:t xml:space="preserve"> One</w:t>
           </w:r>
           <w:bookmarkEnd w:id="8"/>
           <w:r>
@@ -42640,26 +42642,13 @@
               <w:i/>
               <w:lang w:val="en-US"/>
             </w:rPr>
-            <w:t>PLoS One</w:t>
+            <w:t xml:space="preserve">9, </w:t>
           </w:r>
           <w:r>
             <w:rPr>
               <w:lang w:val="en-US"/>
             </w:rPr>
-            <w:t xml:space="preserve">, </w:t>
-          </w:r>
-          <w:r>
-            <w:rPr>
-              <w:i/>
-              <w:lang w:val="en-US"/>
-            </w:rPr>
-            <w:t>9</w:t>
-          </w:r>
-          <w:r>
-            <w:rPr>
-              <w:lang w:val="en-US"/>
-            </w:rPr>
-            <w:t>(3), e90779. https://doi.org/10.1371/journal.pone.0090779</w:t>
+            <w:t>e90779. 10.1371/journal.pone.0090779.</w:t>
           </w:r>
         </w:p>
         <w:p>
@@ -42669,305 +42658,87 @@
               <w:lang w:val="en-US"/>
             </w:rPr>
           </w:pPr>
-          <w:bookmarkStart w:id="9" w:name="_CTVL001746d7c10b8b440c78fffb0f4c90d4edf"/>
           <w:r>
             <w:rPr>
               <w:lang w:val="en-US"/>
             </w:rPr>
-            <w:t>van den Bergh, D., van Doorn, J., Marsman, M., Draws, T., van Kesteren, E.</w:t>
-          </w:r>
-          <w:r>
-            <w:rPr>
-              <w:rFonts w:ascii="Cambria Math" w:hAnsi="Cambria Math" w:cs="Cambria Math"/>
-              <w:lang w:val="en-US"/>
-            </w:rPr>
-            <w:t>‑</w:t>
+            <w:t>4.</w:t>
           </w:r>
           <w:r>
             <w:rPr>
               <w:lang w:val="en-US"/>
             </w:rPr>
-            <w:t>J., Derks,</w:t>
+            <w:tab/>
           </w:r>
+          <w:bookmarkStart w:id="9" w:name="_CTVL0018bcf5d59f8824881bbcb07603366cee6"/>
           <w:r>
             <w:rPr>
-              <w:rFonts w:ascii="Calibri" w:hAnsi="Calibri" w:cs="Calibri"/>
               <w:lang w:val="en-US"/>
             </w:rPr>
-            <w:t> </w:t>
+            <w:t xml:space="preserve">Boersma, P. (2018). </w:t>
+          </w:r>
+          <w:proofErr w:type="spellStart"/>
+          <w:r>
+            <w:rPr>
+              <w:lang w:val="en-US"/>
+            </w:rPr>
+            <w:t>Praat</w:t>
+          </w:r>
+          <w:proofErr w:type="spellEnd"/>
+          <w:r>
+            <w:rPr>
+              <w:lang w:val="en-US"/>
+            </w:rPr>
+            <w:t xml:space="preserve">: Doing phonetics by computer [Computer program]: Version 6.0.46, retrieved January 2020 from http://www.praat.org/. http://www. </w:t>
+          </w:r>
+          <w:proofErr w:type="spellStart"/>
+          <w:r>
+            <w:rPr>
+              <w:lang w:val="en-US"/>
+            </w:rPr>
+            <w:t>praat</w:t>
+          </w:r>
+          <w:proofErr w:type="spellEnd"/>
+          <w:r>
+            <w:rPr>
+              <w:lang w:val="en-US"/>
+            </w:rPr>
+            <w:t>. org.</w:t>
+          </w:r>
+        </w:p>
+        <w:bookmarkEnd w:id="9"/>
+        <w:p>
+          <w:pPr>
+            <w:pStyle w:val="CitaviBibliographyEntry"/>
+            <w:rPr>
+              <w:lang w:val="en-US"/>
+            </w:rPr>
+          </w:pPr>
+          <w:r>
+            <w:rPr>
+              <w:lang w:val="en-US"/>
+            </w:rPr>
+            <w:t>5.</w:t>
           </w:r>
           <w:r>
             <w:rPr>
               <w:lang w:val="en-US"/>
             </w:rPr>
-            <w:t>K., Dablander,</w:t>
+            <w:tab/>
           </w:r>
-          <w:r>
-            <w:rPr>
-              <w:rFonts w:ascii="Calibri" w:hAnsi="Calibri" w:cs="Calibri"/>
-              <w:lang w:val="en-US"/>
-            </w:rPr>
-            <w:t> </w:t>
-          </w:r>
+          <w:bookmarkStart w:id="10" w:name="_CTVL001faab9cc4d26c4eb588a03212b0285d0a"/>
           <w:r>
             <w:rPr>
               <w:lang w:val="en-US"/>
             </w:rPr>
-            <w:t>F., Gronau,</w:t>
+            <w:t>MATLAB (2020). version 9.8.0 (R2020a) (The MathWorks Inc)</w:t>
           </w:r>
-          <w:r>
-            <w:rPr>
-              <w:rFonts w:ascii="Calibri" w:hAnsi="Calibri" w:cs="Calibri"/>
-              <w:lang w:val="en-US"/>
-            </w:rPr>
-            <w:t> </w:t>
-          </w:r>
+          <w:bookmarkEnd w:id="10"/>
           <w:r>
             <w:rPr>
               <w:lang w:val="en-US"/>
             </w:rPr>
-            <w:t>Q.</w:t>
-          </w:r>
-          <w:r>
-            <w:rPr>
-              <w:rFonts w:ascii="Calibri" w:hAnsi="Calibri" w:cs="Calibri"/>
-              <w:lang w:val="en-US"/>
-            </w:rPr>
-            <w:t> </w:t>
-          </w:r>
-          <w:r>
-            <w:rPr>
-              <w:lang w:val="en-US"/>
-            </w:rPr>
-            <w:t>F., Kucharsk</w:t>
-          </w:r>
-          <w:r>
-            <w:rPr>
-              <w:rFonts w:ascii="Calibri" w:hAnsi="Calibri" w:cs="Calibri"/>
-              <w:lang w:val="en-US"/>
-            </w:rPr>
-            <w:t>ý</w:t>
-          </w:r>
-          <w:r>
-            <w:rPr>
-              <w:lang w:val="en-US"/>
-            </w:rPr>
-            <w:t>,</w:t>
-          </w:r>
-          <w:r>
-            <w:rPr>
-              <w:rFonts w:ascii="Calibri" w:hAnsi="Calibri" w:cs="Calibri"/>
-              <w:lang w:val="en-US"/>
-            </w:rPr>
-            <w:t> Š</w:t>
-          </w:r>
-          <w:r>
-            <w:rPr>
-              <w:lang w:val="en-US"/>
-            </w:rPr>
-            <w:t>., Gupta,</w:t>
-          </w:r>
-          <w:r>
-            <w:rPr>
-              <w:rFonts w:ascii="Calibri" w:hAnsi="Calibri" w:cs="Calibri"/>
-              <w:lang w:val="en-US"/>
-            </w:rPr>
-            <w:t> </w:t>
-          </w:r>
-          <w:r>
-            <w:rPr>
-              <w:lang w:val="en-US"/>
-            </w:rPr>
-            <w:t>A.</w:t>
-          </w:r>
-          <w:r>
-            <w:rPr>
-              <w:rFonts w:ascii="Calibri" w:hAnsi="Calibri" w:cs="Calibri"/>
-              <w:lang w:val="en-US"/>
-            </w:rPr>
-            <w:t> </w:t>
-          </w:r>
-          <w:r>
-            <w:rPr>
-              <w:lang w:val="en-US"/>
-            </w:rPr>
-            <w:t>R.</w:t>
-          </w:r>
-          <w:r>
-            <w:rPr>
-              <w:rFonts w:ascii="Calibri" w:hAnsi="Calibri" w:cs="Calibri"/>
-              <w:lang w:val="en-US"/>
-            </w:rPr>
-            <w:t> </w:t>
-          </w:r>
-          <w:r>
-            <w:rPr>
-              <w:lang w:val="en-US"/>
-            </w:rPr>
-            <w:t>K.</w:t>
-          </w:r>
-          <w:r>
-            <w:rPr>
-              <w:rFonts w:ascii="Calibri" w:hAnsi="Calibri" w:cs="Calibri"/>
-              <w:lang w:val="en-US"/>
-            </w:rPr>
-            <w:t> </w:t>
-          </w:r>
-          <w:r>
-            <w:rPr>
-              <w:lang w:val="en-US"/>
-            </w:rPr>
-            <w:t>N., Sarafoglou,</w:t>
-          </w:r>
-          <w:r>
-            <w:rPr>
-              <w:rFonts w:ascii="Calibri" w:hAnsi="Calibri" w:cs="Calibri"/>
-              <w:lang w:val="en-US"/>
-            </w:rPr>
-            <w:t> </w:t>
-          </w:r>
-          <w:r>
-            <w:rPr>
-              <w:lang w:val="en-US"/>
-            </w:rPr>
-            <w:t>A., Voelkel,</w:t>
-          </w:r>
-          <w:r>
-            <w:rPr>
-              <w:rFonts w:ascii="Calibri" w:hAnsi="Calibri" w:cs="Calibri"/>
-              <w:lang w:val="en-US"/>
-            </w:rPr>
-            <w:t> </w:t>
-          </w:r>
-          <w:r>
-            <w:rPr>
-              <w:lang w:val="en-US"/>
-            </w:rPr>
-            <w:t>J.</w:t>
-          </w:r>
-          <w:r>
-            <w:rPr>
-              <w:rFonts w:ascii="Calibri" w:hAnsi="Calibri" w:cs="Calibri"/>
-              <w:lang w:val="en-US"/>
-            </w:rPr>
-            <w:t> </w:t>
-          </w:r>
-          <w:r>
-            <w:rPr>
-              <w:lang w:val="en-US"/>
-            </w:rPr>
-            <w:t>G., Stefan,</w:t>
-          </w:r>
-          <w:r>
-            <w:rPr>
-              <w:rFonts w:ascii="Calibri" w:hAnsi="Calibri" w:cs="Calibri"/>
-              <w:lang w:val="en-US"/>
-            </w:rPr>
-            <w:t> </w:t>
-          </w:r>
-          <w:r>
-            <w:rPr>
-              <w:lang w:val="en-US"/>
-            </w:rPr>
-            <w:t>A., Ly,</w:t>
-          </w:r>
-          <w:r>
-            <w:rPr>
-              <w:rFonts w:ascii="Calibri" w:hAnsi="Calibri" w:cs="Calibri"/>
-              <w:lang w:val="en-US"/>
-            </w:rPr>
-            <w:t> </w:t>
-          </w:r>
-          <w:r>
-            <w:rPr>
-              <w:lang w:val="en-US"/>
-            </w:rPr>
-            <w:t>A., Hinne,</w:t>
-          </w:r>
-          <w:r>
-            <w:rPr>
-              <w:rFonts w:ascii="Calibri" w:hAnsi="Calibri" w:cs="Calibri"/>
-              <w:lang w:val="en-US"/>
-            </w:rPr>
-            <w:t> </w:t>
-          </w:r>
-          <w:r>
-            <w:rPr>
-              <w:lang w:val="en-US"/>
-            </w:rPr>
-            <w:t>M., Matzke,</w:t>
-          </w:r>
-          <w:r>
-            <w:rPr>
-              <w:rFonts w:ascii="Calibri" w:hAnsi="Calibri" w:cs="Calibri"/>
-              <w:lang w:val="en-US"/>
-            </w:rPr>
-            <w:t> </w:t>
-          </w:r>
-          <w:r>
-            <w:rPr>
-              <w:lang w:val="en-US"/>
-            </w:rPr>
-            <w:t>D., &amp; Wagenmakers,</w:t>
-          </w:r>
-          <w:r>
-            <w:rPr>
-              <w:rFonts w:ascii="Calibri" w:hAnsi="Calibri" w:cs="Calibri"/>
-              <w:lang w:val="en-US"/>
-            </w:rPr>
-            <w:t> </w:t>
-          </w:r>
-          <w:r>
-            <w:rPr>
-              <w:lang w:val="en-US"/>
-            </w:rPr>
-            <w:t>E.</w:t>
-          </w:r>
-          <w:r>
-            <w:rPr>
-              <w:rFonts w:ascii="Cambria Math" w:hAnsi="Cambria Math" w:cs="Cambria Math"/>
-              <w:lang w:val="en-US"/>
-            </w:rPr>
-            <w:t>‑</w:t>
-          </w:r>
-          <w:r>
-            <w:rPr>
-              <w:lang w:val="en-US"/>
-            </w:rPr>
-            <w:t>J. (2020). A Tutorial on Conducting and Interpreting a Bayesian ANOVA in JASP.</w:t>
-          </w:r>
-          <w:bookmarkEnd w:id="9"/>
-          <w:r>
-            <w:rPr>
-              <w:lang w:val="en-US"/>
-            </w:rPr>
-            <w:t xml:space="preserve"> </w:t>
-          </w:r>
-          <w:r>
-            <w:rPr>
-              <w:i/>
-              <w:lang w:val="en-US"/>
-            </w:rPr>
-            <w:t>L’année Psychologique</w:t>
-          </w:r>
-          <w:r>
-            <w:rPr>
-              <w:lang w:val="en-US"/>
-            </w:rPr>
-            <w:t xml:space="preserve">, </w:t>
-          </w:r>
-          <w:r>
-            <w:rPr>
-              <w:i/>
-              <w:lang w:val="en-US"/>
-            </w:rPr>
-            <w:t>Vol. 120</w:t>
-          </w:r>
-          <w:r>
-            <w:rPr>
-              <w:lang w:val="en-US"/>
-            </w:rPr>
-            <w:t>(1), 73–96. https://doi.org/10.3917/anpsy1.201.0073</w:t>
+            <w:t>.</w:t>
           </w:r>
           <w:r>
             <w:rPr>
@@ -42996,7 +42767,7 @@
 </file>
 
 <file path=word/numbering.xml><?xml version="1.0" encoding="utf-8"?>
-<w:numbering xmlns:wpc="http://schemas.microsoft.com/office/word/2010/wordprocessingCanvas" xmlns:cx="http://schemas.microsoft.com/office/drawing/2014/chartex" xmlns:cx1="http://schemas.microsoft.com/office/drawing/2015/9/8/chartex" xmlns:cx2="http://schemas.microsoft.com/office/drawing/2015/10/21/chartex" xmlns:cx3="http://schemas.microsoft.com/office/drawing/2016/5/9/chartex" xmlns:cx4="http://schemas.microsoft.com/office/drawing/2016/5/10/chartex" xmlns:cx5="http://schemas.microsoft.com/office/drawing/2016/5/11/chartex" xmlns:cx6="http://schemas.microsoft.com/office/drawing/2016/5/12/chartex" xmlns:cx7="http://schemas.microsoft.com/office/drawing/2016/5/13/chartex" xmlns:cx8="http://schemas.microsoft.com/office/drawing/2016/5/14/chartex" xmlns:mc="http://schemas.openxmlformats.org/markup-compatibility/2006" xmlns:aink="http://schemas.microsoft.com/office/drawing/2016/ink" xmlns:am3d="http://schemas.microsoft.com/office/drawing/2017/model3d" xmlns:o="urn:schemas-microsoft-com:office:office" xmlns:oel="http://schemas.microsoft.com/office/2019/extlst" xmlns:r="http://schemas.openxmlformats.org/officeDocument/2006/relationships" xmlns:m="http://schemas.openxmlformats.org/officeDocument/2006/math" xmlns:v="urn:schemas-microsoft-com:vml" xmlns:wp14="http://schemas.microsoft.com/office/word/2010/wordprocessingDrawing" xmlns:wp="http://schemas.openxmlformats.org/drawingml/2006/wordprocessingDrawing" xmlns:w10="urn:schemas-microsoft-com:office:word" xmlns:w="http://schemas.openxmlformats.org/wordprocessingml/2006/main" xmlns:w14="http://schemas.microsoft.com/office/word/2010/wordml" xmlns:w15="http://schemas.microsoft.com/office/word/2012/wordml" xmlns:w16cex="http://schemas.microsoft.com/office/word/2018/wordml/cex" xmlns:w16cid="http://schemas.microsoft.com/office/word/2016/wordml/cid" xmlns:w16="http://schemas.microsoft.com/office/word/2018/wordml" xmlns:w16du="http://schemas.microsoft.com/office/word/2023/wordml/word16du" xmlns:w16sdtdh="http://schemas.microsoft.com/office/word/2020/wordml/sdtdatahash" xmlns:w16sdtfl="http://schemas.microsoft.com/office/word/2024/wordml/sdtformatlock" xmlns:w16se="http://schemas.microsoft.com/office/word/2015/wordml/symex" xmlns:wpg="http://schemas.microsoft.com/office/word/2010/wordprocessingGroup" xmlns:wpi="http://schemas.microsoft.com/office/word/2010/wordprocessingInk" xmlns:wne="http://schemas.microsoft.com/office/word/2006/wordml" xmlns:wps="http://schemas.microsoft.com/office/word/2010/wordprocessingShape" mc:Ignorable="w14 w15 w16se w16cid w16 w16cex w16sdtdh w16sdtfl w16du wp14">
+<w:numbering xmlns:wpc="http://schemas.microsoft.com/office/word/2010/wordprocessingCanvas" xmlns:cx="http://schemas.microsoft.com/office/drawing/2014/chartex" xmlns:cx1="http://schemas.microsoft.com/office/drawing/2015/9/8/chartex" xmlns:cx2="http://schemas.microsoft.com/office/drawing/2015/10/21/chartex" xmlns:cx3="http://schemas.microsoft.com/office/drawing/2016/5/9/chartex" xmlns:cx4="http://schemas.microsoft.com/office/drawing/2016/5/10/chartex" xmlns:cx5="http://schemas.microsoft.com/office/drawing/2016/5/11/chartex" xmlns:cx6="http://schemas.microsoft.com/office/drawing/2016/5/12/chartex" xmlns:cx7="http://schemas.microsoft.com/office/drawing/2016/5/13/chartex" xmlns:cx8="http://schemas.microsoft.com/office/drawing/2016/5/14/chartex" xmlns:mc="http://schemas.openxmlformats.org/markup-compatibility/2006" xmlns:aink="http://schemas.microsoft.com/office/drawing/2016/ink" xmlns:am3d="http://schemas.microsoft.com/office/drawing/2017/model3d" xmlns:o="urn:schemas-microsoft-com:office:office" xmlns:r="http://schemas.openxmlformats.org/officeDocument/2006/relationships" xmlns:m="http://schemas.openxmlformats.org/officeDocument/2006/math" xmlns:v="urn:schemas-microsoft-com:vml" xmlns:wp14="http://schemas.microsoft.com/office/word/2010/wordprocessingDrawing" xmlns:wp="http://schemas.openxmlformats.org/drawingml/2006/wordprocessingDrawing" xmlns:w10="urn:schemas-microsoft-com:office:word" xmlns:w="http://schemas.openxmlformats.org/wordprocessingml/2006/main" xmlns:w14="http://schemas.microsoft.com/office/word/2010/wordml" xmlns:w15="http://schemas.microsoft.com/office/word/2012/wordml" xmlns:w16cid="http://schemas.microsoft.com/office/word/2016/wordml/cid" xmlns:w16se="http://schemas.microsoft.com/office/word/2015/wordml/symex" xmlns:wpg="http://schemas.microsoft.com/office/word/2010/wordprocessingGroup" xmlns:wpi="http://schemas.microsoft.com/office/word/2010/wordprocessingInk" xmlns:wne="http://schemas.microsoft.com/office/word/2006/wordml" xmlns:wps="http://schemas.microsoft.com/office/word/2010/wordprocessingShape" mc:Ignorable="w14 w15 w16se w16cid wp14">
   <w:abstractNum w:abstractNumId="0" w15:restartNumberingAfterBreak="0">
     <w:nsid w:val="55C22BD2"/>
     <w:multiLevelType w:val="hybridMultilevel"/>
@@ -43083,14 +42854,14 @@
       </w:pPr>
     </w:lvl>
   </w:abstractNum>
-  <w:num w:numId="1" w16cid:durableId="1877963019">
+  <w:num w:numId="1">
     <w:abstractNumId w:val="0"/>
   </w:num>
 </w:numbering>
 </file>
 
 <file path=word/styles.xml><?xml version="1.0" encoding="utf-8"?>
-<w:styles xmlns:mc="http://schemas.openxmlformats.org/markup-compatibility/2006" xmlns:r="http://schemas.openxmlformats.org/officeDocument/2006/relationships" xmlns:w="http://schemas.openxmlformats.org/wordprocessingml/2006/main" xmlns:w14="http://schemas.microsoft.com/office/word/2010/wordml" xmlns:w15="http://schemas.microsoft.com/office/word/2012/wordml" xmlns:w16cex="http://schemas.microsoft.com/office/word/2018/wordml/cex" xmlns:w16cid="http://schemas.microsoft.com/office/word/2016/wordml/cid" xmlns:w16="http://schemas.microsoft.com/office/word/2018/wordml" xmlns:w16du="http://schemas.microsoft.com/office/word/2023/wordml/word16du" xmlns:w16sdtdh="http://schemas.microsoft.com/office/word/2020/wordml/sdtdatahash" xmlns:w16sdtfl="http://schemas.microsoft.com/office/word/2024/wordml/sdtformatlock" xmlns:w16se="http://schemas.microsoft.com/office/word/2015/wordml/symex" mc:Ignorable="w14 w15 w16se w16cid w16 w16cex w16sdtdh w16sdtfl w16du">
+<w:styles xmlns:mc="http://schemas.openxmlformats.org/markup-compatibility/2006" xmlns:r="http://schemas.openxmlformats.org/officeDocument/2006/relationships" xmlns:w="http://schemas.openxmlformats.org/wordprocessingml/2006/main" xmlns:w14="http://schemas.microsoft.com/office/word/2010/wordml" xmlns:w15="http://schemas.microsoft.com/office/word/2012/wordml" xmlns:w16cid="http://schemas.microsoft.com/office/word/2016/wordml/cid" xmlns:w16se="http://schemas.microsoft.com/office/word/2015/wordml/symex" mc:Ignorable="w14 w15 w16se w16cid">
   <w:docDefaults>
     <w:rPrDefault>
       <w:rPr>
@@ -43106,7 +42877,7 @@
       </w:pPr>
     </w:pPrDefault>
   </w:docDefaults>
-  <w:latentStyles w:defLockedState="0" w:defUIPriority="99" w:defSemiHidden="0" w:defUnhideWhenUsed="0" w:defQFormat="0" w:count="376">
+  <w:latentStyles w:defLockedState="0" w:defUIPriority="99" w:defSemiHidden="0" w:defUnhideWhenUsed="0" w:defQFormat="0" w:count="375">
     <w:lsdException w:name="Normal" w:uiPriority="0" w:qFormat="1"/>
     <w:lsdException w:name="heading 1" w:uiPriority="9" w:qFormat="1"/>
     <w:lsdException w:name="heading 2" w:semiHidden="1" w:uiPriority="9" w:unhideWhenUsed="1" w:qFormat="1"/>
@@ -43482,7 +43253,6 @@
     <w:lsdException w:name="Smart Hyperlink" w:semiHidden="1" w:unhideWhenUsed="1"/>
     <w:lsdException w:name="Hashtag" w:semiHidden="1" w:unhideWhenUsed="1"/>
     <w:lsdException w:name="Unresolved Mention" w:semiHidden="1" w:unhideWhenUsed="1"/>
-    <w:lsdException w:name="Smart Link" w:semiHidden="1" w:unhideWhenUsed="1"/>
   </w:latentStyles>
   <w:style w:type="paragraph" w:default="1" w:styleId="Standard">
     <w:name w:val="Normal"/>
@@ -43698,7 +43468,6 @@
   <w:style w:type="character" w:default="1" w:styleId="Absatz-Standardschriftart">
     <w:name w:val="Default Paragraph Font"/>
     <w:uiPriority w:val="1"/>
-    <w:semiHidden/>
     <w:unhideWhenUsed/>
   </w:style>
   <w:style w:type="table" w:default="1" w:styleId="NormaleTabelle">
@@ -43851,10 +43620,10 @@
     <w:rsid w:val="007B5EB9"/>
     <w:pPr>
       <w:tabs>
-        <w:tab w:val="left" w:pos="720"/>
+        <w:tab w:val="left" w:pos="454"/>
       </w:tabs>
       <w:spacing w:after="0"/>
-      <w:ind w:left="720" w:hanging="720"/>
+      <w:ind w:left="454" w:hanging="454"/>
     </w:pPr>
   </w:style>
   <w:style w:type="character" w:customStyle="1" w:styleId="CitaviBibliographyEntryZchn">
@@ -44236,7 +44005,7 @@
 </file>
 
 <file path=word/glossary/document.xml><?xml version="1.0" encoding="utf-8"?>
-<w:glossaryDocument xmlns:wpc="http://schemas.microsoft.com/office/word/2010/wordprocessingCanvas" xmlns:cx="http://schemas.microsoft.com/office/drawing/2014/chartex" xmlns:cx1="http://schemas.microsoft.com/office/drawing/2015/9/8/chartex" xmlns:cx2="http://schemas.microsoft.com/office/drawing/2015/10/21/chartex" xmlns:cx3="http://schemas.microsoft.com/office/drawing/2016/5/9/chartex" xmlns:cx4="http://schemas.microsoft.com/office/drawing/2016/5/10/chartex" xmlns:cx5="http://schemas.microsoft.com/office/drawing/2016/5/11/chartex" xmlns:cx6="http://schemas.microsoft.com/office/drawing/2016/5/12/chartex" xmlns:cx7="http://schemas.microsoft.com/office/drawing/2016/5/13/chartex" xmlns:cx8="http://schemas.microsoft.com/office/drawing/2016/5/14/chartex" xmlns:mc="http://schemas.openxmlformats.org/markup-compatibility/2006" xmlns:aink="http://schemas.microsoft.com/office/drawing/2016/ink" xmlns:am3d="http://schemas.microsoft.com/office/drawing/2017/model3d" xmlns:o="urn:schemas-microsoft-com:office:office" xmlns:oel="http://schemas.microsoft.com/office/2019/extlst" xmlns:r="http://schemas.openxmlformats.org/officeDocument/2006/relationships" xmlns:m="http://schemas.openxmlformats.org/officeDocument/2006/math" xmlns:v="urn:schemas-microsoft-com:vml" xmlns:wp14="http://schemas.microsoft.com/office/word/2010/wordprocessingDrawing" xmlns:wp="http://schemas.openxmlformats.org/drawingml/2006/wordprocessingDrawing" xmlns:w10="urn:schemas-microsoft-com:office:word" xmlns:w="http://schemas.openxmlformats.org/wordprocessingml/2006/main" xmlns:w14="http://schemas.microsoft.com/office/word/2010/wordml" xmlns:w15="http://schemas.microsoft.com/office/word/2012/wordml" xmlns:w16cex="http://schemas.microsoft.com/office/word/2018/wordml/cex" xmlns:w16cid="http://schemas.microsoft.com/office/word/2016/wordml/cid" xmlns:w16="http://schemas.microsoft.com/office/word/2018/wordml" xmlns:w16du="http://schemas.microsoft.com/office/word/2023/wordml/word16du" xmlns:w16sdtdh="http://schemas.microsoft.com/office/word/2020/wordml/sdtdatahash" xmlns:w16sdtfl="http://schemas.microsoft.com/office/word/2024/wordml/sdtformatlock" xmlns:w16se="http://schemas.microsoft.com/office/word/2015/wordml/symex" xmlns:wpg="http://schemas.microsoft.com/office/word/2010/wordprocessingGroup" xmlns:wpi="http://schemas.microsoft.com/office/word/2010/wordprocessingInk" xmlns:wne="http://schemas.microsoft.com/office/word/2006/wordml" xmlns:wps="http://schemas.microsoft.com/office/word/2010/wordprocessingShape" mc:Ignorable="w14 w15 w16se w16cid w16 w16cex w16sdtdh w16sdtfl w16du wp14">
+<w:glossaryDocument xmlns:wpc="http://schemas.microsoft.com/office/word/2010/wordprocessingCanvas" xmlns:cx="http://schemas.microsoft.com/office/drawing/2014/chartex" xmlns:cx1="http://schemas.microsoft.com/office/drawing/2015/9/8/chartex" xmlns:cx2="http://schemas.microsoft.com/office/drawing/2015/10/21/chartex" xmlns:cx3="http://schemas.microsoft.com/office/drawing/2016/5/9/chartex" xmlns:cx4="http://schemas.microsoft.com/office/drawing/2016/5/10/chartex" xmlns:cx5="http://schemas.microsoft.com/office/drawing/2016/5/11/chartex" xmlns:cx6="http://schemas.microsoft.com/office/drawing/2016/5/12/chartex" xmlns:cx7="http://schemas.microsoft.com/office/drawing/2016/5/13/chartex" xmlns:cx8="http://schemas.microsoft.com/office/drawing/2016/5/14/chartex" xmlns:mc="http://schemas.openxmlformats.org/markup-compatibility/2006" xmlns:aink="http://schemas.microsoft.com/office/drawing/2016/ink" xmlns:am3d="http://schemas.microsoft.com/office/drawing/2017/model3d" xmlns:o="urn:schemas-microsoft-com:office:office" xmlns:r="http://schemas.openxmlformats.org/officeDocument/2006/relationships" xmlns:m="http://schemas.openxmlformats.org/officeDocument/2006/math" xmlns:v="urn:schemas-microsoft-com:vml" xmlns:wp14="http://schemas.microsoft.com/office/word/2010/wordprocessingDrawing" xmlns:wp="http://schemas.openxmlformats.org/drawingml/2006/wordprocessingDrawing" xmlns:w10="urn:schemas-microsoft-com:office:word" xmlns:w="http://schemas.openxmlformats.org/wordprocessingml/2006/main" xmlns:w14="http://schemas.microsoft.com/office/word/2010/wordml" xmlns:w15="http://schemas.microsoft.com/office/word/2012/wordml" xmlns:w16cid="http://schemas.microsoft.com/office/word/2016/wordml/cid" xmlns:w16se="http://schemas.microsoft.com/office/word/2015/wordml/symex" xmlns:wpg="http://schemas.microsoft.com/office/word/2010/wordprocessingGroup" xmlns:wpi="http://schemas.microsoft.com/office/word/2010/wordprocessingInk" xmlns:wne="http://schemas.microsoft.com/office/word/2006/wordml" xmlns:wps="http://schemas.microsoft.com/office/word/2010/wordprocessingShape" mc:Ignorable="w14 w15 w16se w16cid wp14">
   <w:docParts>
     <w:docPart>
       <w:docPartPr>
@@ -44382,64 +44151,6 @@
     </w:docPart>
     <w:docPart>
       <w:docPartPr>
-        <w:name w:val="4A791DAA492F460787B9AD33DCEC16F8"/>
-        <w:category>
-          <w:name w:val="Allgemein"/>
-          <w:gallery w:val="placeholder"/>
-        </w:category>
-        <w:types>
-          <w:type w:val="bbPlcHdr"/>
-        </w:types>
-        <w:behaviors>
-          <w:behavior w:val="content"/>
-        </w:behaviors>
-        <w:guid w:val="{59D5B409-3522-42DF-BAA6-49DB669DDA17}"/>
-      </w:docPartPr>
-      <w:docPartBody>
-        <w:p>
-          <w:pPr>
-            <w:pStyle w:val="4A791DAA492F460787B9AD33DCEC16F8"/>
-          </w:pPr>
-          <w:r>
-            <w:rPr>
-              <w:rStyle w:val="Platzhaltertext"/>
-            </w:rPr>
-            <w:t>Klicken oder tippen Sie hier, um Text einzugeben.</w:t>
-          </w:r>
-        </w:p>
-      </w:docPartBody>
-    </w:docPart>
-    <w:docPart>
-      <w:docPartPr>
-        <w:name w:val="73C8A992A64B4204900496014072B1D7"/>
-        <w:category>
-          <w:name w:val="Allgemein"/>
-          <w:gallery w:val="placeholder"/>
-        </w:category>
-        <w:types>
-          <w:type w:val="bbPlcHdr"/>
-        </w:types>
-        <w:behaviors>
-          <w:behavior w:val="content"/>
-        </w:behaviors>
-        <w:guid w:val="{F4102660-0FBD-4375-B5E0-F3BFA0968480}"/>
-      </w:docPartPr>
-      <w:docPartBody>
-        <w:p>
-          <w:pPr>
-            <w:pStyle w:val="73C8A992A64B4204900496014072B1D7"/>
-          </w:pPr>
-          <w:r>
-            <w:rPr>
-              <w:rStyle w:val="Platzhaltertext"/>
-            </w:rPr>
-            <w:t>Klicken oder tippen Sie hier, um Text einzugeben.</w:t>
-          </w:r>
-        </w:p>
-      </w:docPartBody>
-    </w:docPart>
-    <w:docPart>
-      <w:docPartPr>
         <w:name w:val="9EAFD87A91694F3BB24A8BD107A0CE90"/>
         <w:category>
           <w:name w:val="Allgemein"/>
@@ -44525,12 +44236,41 @@
         </w:p>
       </w:docPartBody>
     </w:docPart>
+    <w:docPart>
+      <w:docPartPr>
+        <w:name w:val="CB3F60F3B2B64BE7A06A2E2C6F38F9A3"/>
+        <w:category>
+          <w:name w:val="Allgemein"/>
+          <w:gallery w:val="placeholder"/>
+        </w:category>
+        <w:types>
+          <w:type w:val="bbPlcHdr"/>
+        </w:types>
+        <w:behaviors>
+          <w:behavior w:val="content"/>
+        </w:behaviors>
+        <w:guid w:val="{2E2AC6E3-7CD4-4ED7-B3BE-88F57AE1C030}"/>
+      </w:docPartPr>
+      <w:docPartBody>
+        <w:p>
+          <w:pPr>
+            <w:pStyle w:val="CB3F60F3B2B64BE7A06A2E2C6F38F9A3"/>
+          </w:pPr>
+          <w:r>
+            <w:rPr>
+              <w:rStyle w:val="Platzhaltertext"/>
+            </w:rPr>
+            <w:t>Klicken oder tippen Sie hier, um Text einzugeben.</w:t>
+          </w:r>
+        </w:p>
+      </w:docPartBody>
+    </w:docPart>
   </w:docParts>
 </w:glossaryDocument>
 </file>
 
 <file path=word/glossary/fontTable.xml><?xml version="1.0" encoding="utf-8"?>
-<w:fonts xmlns:mc="http://schemas.openxmlformats.org/markup-compatibility/2006" xmlns:r="http://schemas.openxmlformats.org/officeDocument/2006/relationships" xmlns:w="http://schemas.openxmlformats.org/wordprocessingml/2006/main" xmlns:w14="http://schemas.microsoft.com/office/word/2010/wordml" xmlns:w15="http://schemas.microsoft.com/office/word/2012/wordml" xmlns:w16cex="http://schemas.microsoft.com/office/word/2018/wordml/cex" xmlns:w16cid="http://schemas.microsoft.com/office/word/2016/wordml/cid" xmlns:w16="http://schemas.microsoft.com/office/word/2018/wordml" xmlns:w16du="http://schemas.microsoft.com/office/word/2023/wordml/word16du" xmlns:w16sdtdh="http://schemas.microsoft.com/office/word/2020/wordml/sdtdatahash" xmlns:w16sdtfl="http://schemas.microsoft.com/office/word/2024/wordml/sdtformatlock" xmlns:w16se="http://schemas.microsoft.com/office/word/2015/wordml/symex" mc:Ignorable="w14 w15 w16se w16cid w16 w16cex w16sdtdh w16sdtfl w16du">
+<w:fonts xmlns:mc="http://schemas.openxmlformats.org/markup-compatibility/2006" xmlns:r="http://schemas.openxmlformats.org/officeDocument/2006/relationships" xmlns:w="http://schemas.openxmlformats.org/wordprocessingml/2006/main" xmlns:w14="http://schemas.microsoft.com/office/word/2010/wordml" xmlns:w15="http://schemas.microsoft.com/office/word/2012/wordml" xmlns:w16cid="http://schemas.microsoft.com/office/word/2016/wordml/cid" xmlns:w16se="http://schemas.microsoft.com/office/word/2015/wordml/symex" mc:Ignorable="w14 w15 w16se w16cid">
   <w:font w:name="Calibri">
     <w:panose1 w:val="020F0502020204030204"/>
     <w:charset w:val="00"/>
@@ -44559,30 +44299,11 @@
     <w:pitch w:val="variable"/>
     <w:sig w:usb0="E4002EFF" w:usb1="C000E47F" w:usb2="00000009" w:usb3="00000000" w:csb0="000001FF" w:csb1="00000000"/>
   </w:font>
-  <w:font w:name="Cambria Math">
-    <w:panose1 w:val="02040503050406030204"/>
-    <w:charset w:val="00"/>
-    <w:family w:val="roman"/>
-    <w:pitch w:val="variable"/>
-    <w:sig w:usb0="E00006FF" w:usb1="420024FF" w:usb2="02000000" w:usb3="00000000" w:csb0="0000019F" w:csb1="00000000"/>
-  </w:font>
-  <w:font w:name="Aptos">
-    <w:charset w:val="00"/>
-    <w:family w:val="swiss"/>
-    <w:pitch w:val="variable"/>
-    <w:sig w:usb0="20000287" w:usb1="00000003" w:usb2="00000000" w:usb3="00000000" w:csb0="0000019F" w:csb1="00000000"/>
-  </w:font>
-  <w:font w:name="Aptos Display">
-    <w:charset w:val="00"/>
-    <w:family w:val="swiss"/>
-    <w:pitch w:val="variable"/>
-    <w:sig w:usb0="20000287" w:usb1="00000003" w:usb2="00000000" w:usb3="00000000" w:csb0="0000019F" w:csb1="00000000"/>
-  </w:font>
 </w:fonts>
 </file>
 
 <file path=word/glossary/settings.xml><?xml version="1.0" encoding="utf-8"?>
-<w:settings xmlns:mc="http://schemas.openxmlformats.org/markup-compatibility/2006" xmlns:o="urn:schemas-microsoft-com:office:office" xmlns:r="http://schemas.openxmlformats.org/officeDocument/2006/relationships" xmlns:m="http://schemas.openxmlformats.org/officeDocument/2006/math" xmlns:v="urn:schemas-microsoft-com:vml" xmlns:w10="urn:schemas-microsoft-com:office:word" xmlns:w="http://schemas.openxmlformats.org/wordprocessingml/2006/main" xmlns:w14="http://schemas.microsoft.com/office/word/2010/wordml" xmlns:w15="http://schemas.microsoft.com/office/word/2012/wordml" xmlns:w16cex="http://schemas.microsoft.com/office/word/2018/wordml/cex" xmlns:w16cid="http://schemas.microsoft.com/office/word/2016/wordml/cid" xmlns:w16="http://schemas.microsoft.com/office/word/2018/wordml" xmlns:w16du="http://schemas.microsoft.com/office/word/2023/wordml/word16du" xmlns:w16sdtdh="http://schemas.microsoft.com/office/word/2020/wordml/sdtdatahash" xmlns:w16sdtfl="http://schemas.microsoft.com/office/word/2024/wordml/sdtformatlock" xmlns:w16se="http://schemas.microsoft.com/office/word/2015/wordml/symex" xmlns:sl="http://schemas.openxmlformats.org/schemaLibrary/2006/main" mc:Ignorable="w14 w15 w16se w16cid w16 w16cex w16sdtdh w16sdtfl w16du">
+<w:settings xmlns:mc="http://schemas.openxmlformats.org/markup-compatibility/2006" xmlns:o="urn:schemas-microsoft-com:office:office" xmlns:r="http://schemas.openxmlformats.org/officeDocument/2006/relationships" xmlns:m="http://schemas.openxmlformats.org/officeDocument/2006/math" xmlns:v="urn:schemas-microsoft-com:vml" xmlns:w10="urn:schemas-microsoft-com:office:word" xmlns:w="http://schemas.openxmlformats.org/wordprocessingml/2006/main" xmlns:w14="http://schemas.microsoft.com/office/word/2010/wordml" xmlns:w15="http://schemas.microsoft.com/office/word/2012/wordml" xmlns:w16cid="http://schemas.microsoft.com/office/word/2016/wordml/cid" xmlns:w16se="http://schemas.microsoft.com/office/word/2015/wordml/symex" xmlns:sl="http://schemas.openxmlformats.org/schemaLibrary/2006/main" mc:Ignorable="w14 w15 w16se w16cid">
   <w:view w:val="normal"/>
   <w:defaultTabStop w:val="708"/>
   <w:hyphenationZone w:val="425"/>
@@ -44619,9 +44340,11 @@
     <w:rsid w:val="00892C21"/>
     <w:rsid w:val="008B34B1"/>
     <w:rsid w:val="008C177E"/>
+    <w:rsid w:val="008D44DA"/>
     <w:rsid w:val="00951C79"/>
     <w:rsid w:val="00A502A1"/>
     <w:rsid w:val="00AD2B53"/>
+    <w:rsid w:val="00B00AB2"/>
     <w:rsid w:val="00B249F7"/>
     <w:rsid w:val="00B30AF1"/>
     <w:rsid w:val="00B74D96"/>
@@ -44661,7 +44384,7 @@
 </file>
 
 <file path=word/glossary/styles.xml><?xml version="1.0" encoding="utf-8"?>
-<w:styles xmlns:mc="http://schemas.openxmlformats.org/markup-compatibility/2006" xmlns:r="http://schemas.openxmlformats.org/officeDocument/2006/relationships" xmlns:w="http://schemas.openxmlformats.org/wordprocessingml/2006/main" xmlns:w14="http://schemas.microsoft.com/office/word/2010/wordml" xmlns:w15="http://schemas.microsoft.com/office/word/2012/wordml" xmlns:w16cex="http://schemas.microsoft.com/office/word/2018/wordml/cex" xmlns:w16cid="http://schemas.microsoft.com/office/word/2016/wordml/cid" xmlns:w16="http://schemas.microsoft.com/office/word/2018/wordml" xmlns:w16du="http://schemas.microsoft.com/office/word/2023/wordml/word16du" xmlns:w16sdtdh="http://schemas.microsoft.com/office/word/2020/wordml/sdtdatahash" xmlns:w16sdtfl="http://schemas.microsoft.com/office/word/2024/wordml/sdtformatlock" xmlns:w16se="http://schemas.microsoft.com/office/word/2015/wordml/symex" mc:Ignorable="w14 w15 w16se w16cid w16 w16cex w16sdtdh w16sdtfl w16du">
+<w:styles xmlns:mc="http://schemas.openxmlformats.org/markup-compatibility/2006" xmlns:r="http://schemas.openxmlformats.org/officeDocument/2006/relationships" xmlns:w="http://schemas.openxmlformats.org/wordprocessingml/2006/main" xmlns:w14="http://schemas.microsoft.com/office/word/2010/wordml" xmlns:w15="http://schemas.microsoft.com/office/word/2012/wordml" xmlns:w16cid="http://schemas.microsoft.com/office/word/2016/wordml/cid" xmlns:w16se="http://schemas.microsoft.com/office/word/2015/wordml/symex" mc:Ignorable="w14 w15 w16se w16cid">
   <w:docDefaults>
     <w:rPrDefault>
       <w:rPr>
@@ -44677,7 +44400,7 @@
       </w:pPr>
     </w:pPrDefault>
   </w:docDefaults>
-  <w:latentStyles w:defLockedState="0" w:defUIPriority="99" w:defSemiHidden="0" w:defUnhideWhenUsed="0" w:defQFormat="0" w:count="376">
+  <w:latentStyles w:defLockedState="0" w:defUIPriority="99" w:defSemiHidden="0" w:defUnhideWhenUsed="0" w:defQFormat="0" w:count="375">
     <w:lsdException w:name="Normal" w:uiPriority="0" w:qFormat="1"/>
     <w:lsdException w:name="heading 1" w:uiPriority="9" w:qFormat="1"/>
     <w:lsdException w:name="heading 2" w:semiHidden="1" w:uiPriority="9" w:unhideWhenUsed="1" w:qFormat="1"/>
@@ -45053,7 +44776,6 @@
     <w:lsdException w:name="Smart Hyperlink" w:semiHidden="1" w:unhideWhenUsed="1"/>
     <w:lsdException w:name="Hashtag" w:semiHidden="1" w:unhideWhenUsed="1"/>
     <w:lsdException w:name="Unresolved Mention" w:semiHidden="1" w:unhideWhenUsed="1"/>
-    <w:lsdException w:name="Smart Link" w:semiHidden="1" w:unhideWhenUsed="1"/>
   </w:latentStyles>
   <w:style w:type="paragraph" w:default="1" w:styleId="Standard">
     <w:name w:val="Normal"/>
@@ -45091,7 +44813,7 @@
     <w:basedOn w:val="Absatz-Standardschriftart"/>
     <w:uiPriority w:val="99"/>
     <w:semiHidden/>
-    <w:rsid w:val="00AD2B53"/>
+    <w:rsid w:val="008D44DA"/>
     <w:rPr>
       <w:color w:val="808080"/>
     </w:rPr>
@@ -45198,11 +44920,19 @@
       <w14:ligatures w14:val="standardContextual"/>
     </w:rPr>
   </w:style>
+  <w:style w:type="paragraph" w:customStyle="1" w:styleId="139206032DBE466D8931AC48ED030A74">
+    <w:name w:val="139206032DBE466D8931AC48ED030A74"/>
+    <w:rsid w:val="008D44DA"/>
+  </w:style>
+  <w:style w:type="paragraph" w:customStyle="1" w:styleId="CB3F60F3B2B64BE7A06A2E2C6F38F9A3">
+    <w:name w:val="CB3F60F3B2B64BE7A06A2E2C6F38F9A3"/>
+    <w:rsid w:val="008D44DA"/>
+  </w:style>
 </w:styles>
 </file>
 
 <file path=word/glossary/webSettings.xml><?xml version="1.0" encoding="utf-8"?>
-<w:webSettings xmlns:mc="http://schemas.openxmlformats.org/markup-compatibility/2006" xmlns:r="http://schemas.openxmlformats.org/officeDocument/2006/relationships" xmlns:w="http://schemas.openxmlformats.org/wordprocessingml/2006/main" xmlns:w14="http://schemas.microsoft.com/office/word/2010/wordml" xmlns:w15="http://schemas.microsoft.com/office/word/2012/wordml" xmlns:w16cex="http://schemas.microsoft.com/office/word/2018/wordml/cex" xmlns:w16cid="http://schemas.microsoft.com/office/word/2016/wordml/cid" xmlns:w16="http://schemas.microsoft.com/office/word/2018/wordml" xmlns:w16du="http://schemas.microsoft.com/office/word/2023/wordml/word16du" xmlns:w16sdtdh="http://schemas.microsoft.com/office/word/2020/wordml/sdtdatahash" xmlns:w16sdtfl="http://schemas.microsoft.com/office/word/2024/wordml/sdtformatlock" xmlns:w16se="http://schemas.microsoft.com/office/word/2015/wordml/symex" mc:Ignorable="w14 w15 w16se w16cid w16 w16cex w16sdtdh w16sdtfl w16du">
+<w:webSettings xmlns:mc="http://schemas.openxmlformats.org/markup-compatibility/2006" xmlns:r="http://schemas.openxmlformats.org/officeDocument/2006/relationships" xmlns:w="http://schemas.openxmlformats.org/wordprocessingml/2006/main" xmlns:w14="http://schemas.microsoft.com/office/word/2010/wordml" xmlns:w15="http://schemas.microsoft.com/office/word/2012/wordml" xmlns:w16cid="http://schemas.microsoft.com/office/word/2016/wordml/cid" xmlns:w16se="http://schemas.microsoft.com/office/word/2015/wordml/symex" mc:Ignorable="w14 w15 w16se w16cid">
   <w:optimizeForBrowser/>
   <w:allowPNG/>
 </w:webSettings>
@@ -45508,7 +45238,7 @@
 </file>
 
 <file path=customXml/itemProps1.xml><?xml version="1.0" encoding="utf-8"?>
-<ds:datastoreItem xmlns:ds="http://schemas.openxmlformats.org/officeDocument/2006/customXml" ds:itemID="{8BB4687C-8BBB-4447-873D-93DB8D73EB4A}">
+<ds:datastoreItem xmlns:ds="http://schemas.openxmlformats.org/officeDocument/2006/customXml" ds:itemID="{FBA1FE5B-FA1D-407B-A6A3-AD46D678A7F6}">
   <ds:schemaRefs>
     <ds:schemaRef ds:uri="http://schemas.openxmlformats.org/officeDocument/2006/bibliography"/>
   </ds:schemaRefs>

</xml_diff>